<commit_message>
limit tags array's length
</commit_message>
<xml_diff>
--- a/丛丛网后台接口文档.docx
+++ b/丛丛网后台接口文档.docx
@@ -5203,8 +5203,6 @@
             <w:r>
               <w:t>新建技能id</w:t>
             </w:r>
-            <w:bookmarkStart w:id="0" w:name="_GoBack"/>
-            <w:bookmarkEnd w:id="0"/>
           </w:p>
         </w:tc>
       </w:tr>
@@ -17685,6 +17683,11 @@
             <w:r>
               <w:t>格式:在文档最后</w:t>
             </w:r>
+            <w:r>
+              <w:t>(5个以内)</w:t>
+            </w:r>
+            <w:bookmarkStart w:id="0" w:name="_GoBack"/>
+            <w:bookmarkEnd w:id="0"/>
           </w:p>
         </w:tc>
       </w:tr>

</xml_diff>

<commit_message>
commit the doc and usercontroller
</commit_message>
<xml_diff>
--- a/丛丛网后台接口文档.docx
+++ b/丛丛网后台接口文档.docx
@@ -316,12 +316,6 @@
             <w:insideV w:val="single" w:color="auto" w:sz="4" w:space="0"/>
           </w:tblBorders>
           <w:tblLayout w:type="fixed"/>
-          <w:tblCellMar>
-            <w:top w:w="0" w:type="dxa"/>
-            <w:left w:w="108" w:type="dxa"/>
-            <w:bottom w:w="0" w:type="dxa"/>
-            <w:right w:w="108" w:type="dxa"/>
-          </w:tblCellMar>
         </w:tblPrEx>
         <w:tc>
           <w:tcPr>
@@ -611,12 +605,6 @@
             <w:insideV w:val="single" w:color="auto" w:sz="4" w:space="0"/>
           </w:tblBorders>
           <w:tblLayout w:type="fixed"/>
-          <w:tblCellMar>
-            <w:top w:w="0" w:type="dxa"/>
-            <w:left w:w="108" w:type="dxa"/>
-            <w:bottom w:w="0" w:type="dxa"/>
-            <w:right w:w="108" w:type="dxa"/>
-          </w:tblCellMar>
         </w:tblPrEx>
         <w:tc>
           <w:tcPr>
@@ -898,12 +886,6 @@
             <w:insideV w:val="single" w:color="auto" w:sz="4" w:space="0"/>
           </w:tblBorders>
           <w:tblLayout w:type="fixed"/>
-          <w:tblCellMar>
-            <w:top w:w="0" w:type="dxa"/>
-            <w:left w:w="108" w:type="dxa"/>
-            <w:bottom w:w="0" w:type="dxa"/>
-            <w:right w:w="108" w:type="dxa"/>
-          </w:tblCellMar>
         </w:tblPrEx>
         <w:tc>
           <w:tcPr>
@@ -1033,14 +1015,6 @@
       </w:tr>
       <w:tr>
         <w:tblPrEx>
-          <w:tblBorders>
-            <w:top w:val="single" w:color="auto" w:sz="4" w:space="0"/>
-            <w:left w:val="single" w:color="auto" w:sz="4" w:space="0"/>
-            <w:bottom w:val="single" w:color="auto" w:sz="4" w:space="0"/>
-            <w:right w:val="single" w:color="auto" w:sz="4" w:space="0"/>
-            <w:insideH w:val="single" w:color="auto" w:sz="4" w:space="0"/>
-            <w:insideV w:val="single" w:color="auto" w:sz="4" w:space="0"/>
-          </w:tblBorders>
           <w:tblLayout w:type="fixed"/>
           <w:tblCellMar>
             <w:top w:w="0" w:type="dxa"/>
@@ -1265,14 +1239,6 @@
       </w:tr>
       <w:tr>
         <w:tblPrEx>
-          <w:tblBorders>
-            <w:top w:val="single" w:color="auto" w:sz="4" w:space="0"/>
-            <w:left w:val="single" w:color="auto" w:sz="4" w:space="0"/>
-            <w:bottom w:val="single" w:color="auto" w:sz="4" w:space="0"/>
-            <w:right w:val="single" w:color="auto" w:sz="4" w:space="0"/>
-            <w:insideH w:val="single" w:color="auto" w:sz="4" w:space="0"/>
-            <w:insideV w:val="single" w:color="auto" w:sz="4" w:space="0"/>
-          </w:tblBorders>
           <w:tblLayout w:type="fixed"/>
           <w:tblCellMar>
             <w:top w:w="0" w:type="dxa"/>
@@ -1758,14 +1724,6 @@
       </w:tr>
       <w:tr>
         <w:tblPrEx>
-          <w:tblBorders>
-            <w:top w:val="single" w:color="auto" w:sz="4" w:space="0"/>
-            <w:left w:val="single" w:color="auto" w:sz="4" w:space="0"/>
-            <w:bottom w:val="single" w:color="auto" w:sz="4" w:space="0"/>
-            <w:right w:val="single" w:color="auto" w:sz="4" w:space="0"/>
-            <w:insideH w:val="single" w:color="auto" w:sz="4" w:space="0"/>
-            <w:insideV w:val="single" w:color="auto" w:sz="4" w:space="0"/>
-          </w:tblBorders>
           <w:tblLayout w:type="fixed"/>
           <w:tblCellMar>
             <w:top w:w="0" w:type="dxa"/>
@@ -1876,14 +1834,6 @@
       </w:tr>
       <w:tr>
         <w:tblPrEx>
-          <w:tblBorders>
-            <w:top w:val="single" w:color="auto" w:sz="4" w:space="0"/>
-            <w:left w:val="single" w:color="auto" w:sz="4" w:space="0"/>
-            <w:bottom w:val="single" w:color="auto" w:sz="4" w:space="0"/>
-            <w:right w:val="single" w:color="auto" w:sz="4" w:space="0"/>
-            <w:insideH w:val="single" w:color="auto" w:sz="4" w:space="0"/>
-            <w:insideV w:val="single" w:color="auto" w:sz="4" w:space="0"/>
-          </w:tblBorders>
           <w:tblLayout w:type="fixed"/>
           <w:tblCellMar>
             <w:top w:w="0" w:type="dxa"/>
@@ -2137,14 +2087,6 @@
       </w:tr>
       <w:tr>
         <w:tblPrEx>
-          <w:tblBorders>
-            <w:top w:val="single" w:color="auto" w:sz="4" w:space="0"/>
-            <w:left w:val="single" w:color="auto" w:sz="4" w:space="0"/>
-            <w:bottom w:val="single" w:color="auto" w:sz="4" w:space="0"/>
-            <w:right w:val="single" w:color="auto" w:sz="4" w:space="0"/>
-            <w:insideH w:val="single" w:color="auto" w:sz="4" w:space="0"/>
-            <w:insideV w:val="single" w:color="auto" w:sz="4" w:space="0"/>
-          </w:tblBorders>
           <w:tblLayout w:type="fixed"/>
           <w:tblCellMar>
             <w:top w:w="0" w:type="dxa"/>
@@ -2606,14 +2548,6 @@
       </w:tr>
       <w:tr>
         <w:tblPrEx>
-          <w:tblBorders>
-            <w:top w:val="single" w:color="auto" w:sz="4" w:space="0"/>
-            <w:left w:val="single" w:color="auto" w:sz="4" w:space="0"/>
-            <w:bottom w:val="single" w:color="auto" w:sz="4" w:space="0"/>
-            <w:right w:val="single" w:color="auto" w:sz="4" w:space="0"/>
-            <w:insideH w:val="single" w:color="auto" w:sz="4" w:space="0"/>
-            <w:insideV w:val="single" w:color="auto" w:sz="4" w:space="0"/>
-          </w:tblBorders>
           <w:tblLayout w:type="fixed"/>
           <w:tblCellMar>
             <w:top w:w="0" w:type="dxa"/>
@@ -4232,15 +4166,7 @@
               <w:rPr>
                 <w:rFonts w:hint="default"/>
               </w:rPr>
-              <w:t>(新旧密码不可以相同</w:t>
-            </w:r>
-            <w:bookmarkStart w:id="0" w:name="_GoBack"/>
-            <w:bookmarkEnd w:id="0"/>
-            <w:r>
-              <w:rPr>
-                <w:rFonts w:hint="default"/>
-              </w:rPr>
-              <w:t>)</w:t>
+              <w:t>(新旧密码不可以相同)</w:t>
             </w:r>
           </w:p>
         </w:tc>
@@ -6233,14 +6159,6 @@
       </w:tr>
       <w:tr>
         <w:tblPrEx>
-          <w:tblBorders>
-            <w:top w:val="single" w:color="auto" w:sz="4" w:space="0"/>
-            <w:left w:val="single" w:color="auto" w:sz="4" w:space="0"/>
-            <w:bottom w:val="single" w:color="auto" w:sz="4" w:space="0"/>
-            <w:right w:val="single" w:color="auto" w:sz="4" w:space="0"/>
-            <w:insideH w:val="single" w:color="auto" w:sz="4" w:space="0"/>
-            <w:insideV w:val="single" w:color="auto" w:sz="4" w:space="0"/>
-          </w:tblBorders>
           <w:tblLayout w:type="fixed"/>
           <w:tblCellMar>
             <w:top w:w="0" w:type="dxa"/>
@@ -6404,10 +6322,7 @@
         </w:numPr>
       </w:pPr>
       <w:r>
-        <w:t>编辑关于我</w:t>
-      </w:r>
-      <w:r>
-        <w:t>(炜琪添加)</w:t>
+        <w:t>编辑关于我(炜琪添加)</w:t>
       </w:r>
     </w:p>
     <w:tbl>
@@ -6483,14 +6398,6 @@
       </w:tr>
       <w:tr>
         <w:tblPrEx>
-          <w:tblBorders>
-            <w:top w:val="single" w:color="auto" w:sz="4" w:space="0"/>
-            <w:left w:val="single" w:color="auto" w:sz="4" w:space="0"/>
-            <w:bottom w:val="single" w:color="auto" w:sz="4" w:space="0"/>
-            <w:right w:val="single" w:color="auto" w:sz="4" w:space="0"/>
-            <w:insideH w:val="single" w:color="auto" w:sz="4" w:space="0"/>
-            <w:insideV w:val="single" w:color="auto" w:sz="4" w:space="0"/>
-          </w:tblBorders>
           <w:tblLayout w:type="fixed"/>
           <w:tblCellMar>
             <w:top w:w="0" w:type="dxa"/>
@@ -6521,10 +6428,7 @@
           </w:tcPr>
           <w:p>
             <w:r>
-              <w:t>/user/</w:t>
-            </w:r>
-            <w:r>
-              <w:t>updateAbout</w:t>
+              <w:t>/user/updateAbout</w:t>
             </w:r>
           </w:p>
         </w:tc>
@@ -6743,14 +6647,6 @@
       </w:tr>
       <w:tr>
         <w:tblPrEx>
-          <w:tblBorders>
-            <w:top w:val="single" w:color="auto" w:sz="4" w:space="0"/>
-            <w:left w:val="single" w:color="auto" w:sz="4" w:space="0"/>
-            <w:bottom w:val="single" w:color="auto" w:sz="4" w:space="0"/>
-            <w:right w:val="single" w:color="auto" w:sz="4" w:space="0"/>
-            <w:insideH w:val="single" w:color="auto" w:sz="4" w:space="0"/>
-            <w:insideV w:val="single" w:color="auto" w:sz="4" w:space="0"/>
-          </w:tblBorders>
           <w:tblLayout w:type="fixed"/>
           <w:tblCellMar>
             <w:top w:w="0" w:type="dxa"/>
@@ -7018,10 +6914,7 @@
         <w:ind w:leftChars="0"/>
       </w:pPr>
       <w:r>
-        <w:t>7</w:t>
-      </w:r>
-      <w:r>
-        <w:t>技能模块</w:t>
+        <w:t>7技能模块</w:t>
       </w:r>
       <w:r>
         <w:rPr>
@@ -7126,14 +7019,6 @@
       </w:tr>
       <w:tr>
         <w:tblPrEx>
-          <w:tblBorders>
-            <w:top w:val="single" w:color="auto" w:sz="4" w:space="0"/>
-            <w:left w:val="single" w:color="auto" w:sz="4" w:space="0"/>
-            <w:bottom w:val="single" w:color="auto" w:sz="4" w:space="0"/>
-            <w:right w:val="single" w:color="auto" w:sz="4" w:space="0"/>
-            <w:insideH w:val="single" w:color="auto" w:sz="4" w:space="0"/>
-            <w:insideV w:val="single" w:color="auto" w:sz="4" w:space="0"/>
-          </w:tblBorders>
           <w:tblLayout w:type="fixed"/>
           <w:tblCellMar>
             <w:top w:w="0" w:type="dxa"/>
@@ -7421,14 +7306,6 @@
       </w:tr>
       <w:tr>
         <w:tblPrEx>
-          <w:tblBorders>
-            <w:top w:val="single" w:color="auto" w:sz="4" w:space="0"/>
-            <w:left w:val="single" w:color="auto" w:sz="4" w:space="0"/>
-            <w:bottom w:val="single" w:color="auto" w:sz="4" w:space="0"/>
-            <w:right w:val="single" w:color="auto" w:sz="4" w:space="0"/>
-            <w:insideH w:val="single" w:color="auto" w:sz="4" w:space="0"/>
-            <w:insideV w:val="single" w:color="auto" w:sz="4" w:space="0"/>
-          </w:tblBorders>
           <w:tblLayout w:type="fixed"/>
           <w:tblCellMar>
             <w:top w:w="0" w:type="dxa"/>
@@ -7751,14 +7628,6 @@
       </w:tr>
       <w:tr>
         <w:tblPrEx>
-          <w:tblBorders>
-            <w:top w:val="single" w:color="auto" w:sz="4" w:space="0"/>
-            <w:left w:val="single" w:color="auto" w:sz="4" w:space="0"/>
-            <w:bottom w:val="single" w:color="auto" w:sz="4" w:space="0"/>
-            <w:right w:val="single" w:color="auto" w:sz="4" w:space="0"/>
-            <w:insideH w:val="single" w:color="auto" w:sz="4" w:space="0"/>
-            <w:insideV w:val="single" w:color="auto" w:sz="4" w:space="0"/>
-          </w:tblBorders>
           <w:tblLayout w:type="fixed"/>
           <w:tblCellMar>
             <w:top w:w="0" w:type="dxa"/>
@@ -7848,10 +7717,7 @@
           </w:tcPr>
           <w:p>
             <w:r>
-              <w:t>开始</w:t>
-            </w:r>
-            <w:r>
-              <w:t>时间</w:t>
+              <w:t>开始时间</w:t>
             </w:r>
           </w:p>
         </w:tc>
@@ -7874,14 +7740,6 @@
       </w:tr>
       <w:tr>
         <w:tblPrEx>
-          <w:tblBorders>
-            <w:top w:val="single" w:color="auto" w:sz="4" w:space="0"/>
-            <w:left w:val="single" w:color="auto" w:sz="4" w:space="0"/>
-            <w:bottom w:val="single" w:color="auto" w:sz="4" w:space="0"/>
-            <w:right w:val="single" w:color="auto" w:sz="4" w:space="0"/>
-            <w:insideH w:val="single" w:color="auto" w:sz="4" w:space="0"/>
-            <w:insideV w:val="single" w:color="auto" w:sz="4" w:space="0"/>
-          </w:tblBorders>
           <w:tblLayout w:type="fixed"/>
           <w:tblCellMar>
             <w:top w:w="0" w:type="dxa"/>
@@ -8016,14 +7874,6 @@
       </w:tr>
       <w:tr>
         <w:tblPrEx>
-          <w:tblBorders>
-            <w:top w:val="single" w:color="auto" w:sz="4" w:space="0"/>
-            <w:left w:val="single" w:color="auto" w:sz="4" w:space="0"/>
-            <w:bottom w:val="single" w:color="auto" w:sz="4" w:space="0"/>
-            <w:right w:val="single" w:color="auto" w:sz="4" w:space="0"/>
-            <w:insideH w:val="single" w:color="auto" w:sz="4" w:space="0"/>
-            <w:insideV w:val="single" w:color="auto" w:sz="4" w:space="0"/>
-          </w:tblBorders>
           <w:tblLayout w:type="fixed"/>
           <w:tblCellMar>
             <w:top w:w="0" w:type="dxa"/>
@@ -8208,14 +8058,6 @@
       </w:tr>
       <w:tr>
         <w:tblPrEx>
-          <w:tblBorders>
-            <w:top w:val="single" w:color="auto" w:sz="4" w:space="0"/>
-            <w:left w:val="single" w:color="auto" w:sz="4" w:space="0"/>
-            <w:bottom w:val="single" w:color="auto" w:sz="4" w:space="0"/>
-            <w:right w:val="single" w:color="auto" w:sz="4" w:space="0"/>
-            <w:insideH w:val="single" w:color="auto" w:sz="4" w:space="0"/>
-            <w:insideV w:val="single" w:color="auto" w:sz="4" w:space="0"/>
-          </w:tblBorders>
           <w:tblLayout w:type="fixed"/>
           <w:tblCellMar>
             <w:top w:w="0" w:type="dxa"/>
@@ -8310,14 +8152,6 @@
       </w:tr>
       <w:tr>
         <w:tblPrEx>
-          <w:tblBorders>
-            <w:top w:val="single" w:color="auto" w:sz="4" w:space="0"/>
-            <w:left w:val="single" w:color="auto" w:sz="4" w:space="0"/>
-            <w:bottom w:val="single" w:color="auto" w:sz="4" w:space="0"/>
-            <w:right w:val="single" w:color="auto" w:sz="4" w:space="0"/>
-            <w:insideH w:val="single" w:color="auto" w:sz="4" w:space="0"/>
-            <w:insideV w:val="single" w:color="auto" w:sz="4" w:space="0"/>
-          </w:tblBorders>
           <w:tblLayout w:type="fixed"/>
           <w:tblCellMar>
             <w:top w:w="0" w:type="dxa"/>
@@ -8352,15 +8186,11 @@
           <w:tcPr>
             <w:tcW w:w="3830" w:type="dxa"/>
             <w:gridSpan w:val="2"/>
-            <w:textDirection w:val="lrTb"/>
-            <w:vAlign w:val="top"/>
-          </w:tcPr>
-          <w:p>
-            <w:r>
-              <w:t xml:space="preserve">开始时间 </w:t>
-            </w:r>
-            <w:r>
-              <w:t>格式同上</w:t>
+            <w:vAlign w:val="top"/>
+          </w:tcPr>
+          <w:p>
+            <w:r>
+              <w:t>开始时间 格式同上</w:t>
             </w:r>
           </w:p>
         </w:tc>
@@ -8401,10 +8231,7 @@
           </w:tcPr>
           <w:p>
             <w:r>
-              <w:t>End_</w:t>
-            </w:r>
-            <w:r>
-              <w:t>time</w:t>
+              <w:t>End_time</w:t>
             </w:r>
           </w:p>
         </w:tc>
@@ -8415,10 +8242,7 @@
           </w:tcPr>
           <w:p>
             <w:r>
-              <w:t>截止</w:t>
-            </w:r>
-            <w:r>
-              <w:t>时间</w:t>
+              <w:t>截止时间</w:t>
             </w:r>
           </w:p>
         </w:tc>
@@ -8436,14 +8260,6 @@
       </w:tr>
       <w:tr>
         <w:tblPrEx>
-          <w:tblBorders>
-            <w:top w:val="single" w:color="auto" w:sz="4" w:space="0"/>
-            <w:left w:val="single" w:color="auto" w:sz="4" w:space="0"/>
-            <w:bottom w:val="single" w:color="auto" w:sz="4" w:space="0"/>
-            <w:right w:val="single" w:color="auto" w:sz="4" w:space="0"/>
-            <w:insideH w:val="single" w:color="auto" w:sz="4" w:space="0"/>
-            <w:insideV w:val="single" w:color="auto" w:sz="4" w:space="0"/>
-          </w:tblBorders>
           <w:tblLayout w:type="fixed"/>
           <w:tblCellMar>
             <w:top w:w="0" w:type="dxa"/>
@@ -8556,14 +8372,6 @@
       </w:tr>
       <w:tr>
         <w:tblPrEx>
-          <w:tblBorders>
-            <w:top w:val="single" w:color="auto" w:sz="4" w:space="0"/>
-            <w:left w:val="single" w:color="auto" w:sz="4" w:space="0"/>
-            <w:bottom w:val="single" w:color="auto" w:sz="4" w:space="0"/>
-            <w:right w:val="single" w:color="auto" w:sz="4" w:space="0"/>
-            <w:insideH w:val="single" w:color="auto" w:sz="4" w:space="0"/>
-            <w:insideV w:val="single" w:color="auto" w:sz="4" w:space="0"/>
-          </w:tblBorders>
           <w:tblLayout w:type="fixed"/>
           <w:tblCellMar>
             <w:top w:w="0" w:type="dxa"/>
@@ -8690,14 +8498,6 @@
       </w:tr>
       <w:tr>
         <w:tblPrEx>
-          <w:tblBorders>
-            <w:top w:val="single" w:color="auto" w:sz="4" w:space="0"/>
-            <w:left w:val="single" w:color="auto" w:sz="4" w:space="0"/>
-            <w:bottom w:val="single" w:color="auto" w:sz="4" w:space="0"/>
-            <w:right w:val="single" w:color="auto" w:sz="4" w:space="0"/>
-            <w:insideH w:val="single" w:color="auto" w:sz="4" w:space="0"/>
-            <w:insideV w:val="single" w:color="auto" w:sz="4" w:space="0"/>
-          </w:tblBorders>
           <w:tblLayout w:type="fixed"/>
           <w:tblCellMar>
             <w:top w:w="0" w:type="dxa"/>
@@ -8790,14 +8590,6 @@
       </w:tr>
       <w:tr>
         <w:tblPrEx>
-          <w:tblBorders>
-            <w:top w:val="single" w:color="auto" w:sz="4" w:space="0"/>
-            <w:left w:val="single" w:color="auto" w:sz="4" w:space="0"/>
-            <w:bottom w:val="single" w:color="auto" w:sz="4" w:space="0"/>
-            <w:right w:val="single" w:color="auto" w:sz="4" w:space="0"/>
-            <w:insideH w:val="single" w:color="auto" w:sz="4" w:space="0"/>
-            <w:insideV w:val="single" w:color="auto" w:sz="4" w:space="0"/>
-          </w:tblBorders>
           <w:tblLayout w:type="fixed"/>
           <w:tblCellMar>
             <w:top w:w="0" w:type="dxa"/>
@@ -9093,10 +8885,7 @@
           </w:tcPr>
           <w:p>
             <w:r>
-              <w:t>start_</w:t>
-            </w:r>
-            <w:r>
-              <w:t>time</w:t>
+              <w:t>start_time</w:t>
             </w:r>
           </w:p>
         </w:tc>
@@ -9107,10 +8896,7 @@
           </w:tcPr>
           <w:p>
             <w:r>
-              <w:t>开始</w:t>
-            </w:r>
-            <w:r>
-              <w:t>时间</w:t>
+              <w:t>开始时间</w:t>
             </w:r>
           </w:p>
         </w:tc>
@@ -9122,9 +8908,6 @@
           <w:p>
             <w:r>
               <w:t>格式:2012年5月</w:t>
-            </w:r>
-            <w:r>
-              <w:t>12日</w:t>
             </w:r>
           </w:p>
         </w:tc>
@@ -9187,26 +8970,10 @@
           </w:tcPr>
           <w:p>
             <w:r>
-              <w:t>格式:201</w:t>
-            </w:r>
-            <w:r>
-              <w:t>3</w:t>
-            </w:r>
-            <w:r>
-              <w:t>年</w:t>
-            </w:r>
-            <w:r>
-              <w:t>4</w:t>
-            </w:r>
-            <w:r>
-              <w:t>月1</w:t>
-            </w:r>
-            <w:r>
-              <w:t>6</w:t>
-            </w:r>
-            <w:r>
-              <w:t>日</w:t>
-            </w:r>
+              <w:t>格式:2013年4月</w:t>
+            </w:r>
+            <w:bookmarkStart w:id="0" w:name="_GoBack"/>
+            <w:bookmarkEnd w:id="0"/>
           </w:p>
         </w:tc>
       </w:tr>
@@ -9489,14 +9256,6 @@
       </w:tr>
       <w:tr>
         <w:tblPrEx>
-          <w:tblBorders>
-            <w:top w:val="single" w:color="auto" w:sz="4" w:space="0"/>
-            <w:left w:val="single" w:color="auto" w:sz="4" w:space="0"/>
-            <w:bottom w:val="single" w:color="auto" w:sz="4" w:space="0"/>
-            <w:right w:val="single" w:color="auto" w:sz="4" w:space="0"/>
-            <w:insideH w:val="single" w:color="auto" w:sz="4" w:space="0"/>
-            <w:insideV w:val="single" w:color="auto" w:sz="4" w:space="0"/>
-          </w:tblBorders>
           <w:tblLayout w:type="fixed"/>
           <w:tblCellMar>
             <w:top w:w="0" w:type="dxa"/>
@@ -9625,10 +9384,7 @@
           </w:tcPr>
           <w:p>
             <w:r>
-              <w:t>Start_</w:t>
-            </w:r>
-            <w:r>
-              <w:t>time</w:t>
+              <w:t>Start_time</w:t>
             </w:r>
           </w:p>
         </w:tc>
@@ -9639,10 +9395,7 @@
           </w:tcPr>
           <w:p>
             <w:r>
-              <w:t>开始</w:t>
-            </w:r>
-            <w:r>
-              <w:t>时间</w:t>
+              <w:t>开始时间</w:t>
             </w:r>
           </w:p>
         </w:tc>
@@ -10023,14 +9776,6 @@
       </w:tr>
       <w:tr>
         <w:tblPrEx>
-          <w:tblBorders>
-            <w:top w:val="single" w:color="auto" w:sz="4" w:space="0"/>
-            <w:left w:val="single" w:color="auto" w:sz="4" w:space="0"/>
-            <w:bottom w:val="single" w:color="auto" w:sz="4" w:space="0"/>
-            <w:right w:val="single" w:color="auto" w:sz="4" w:space="0"/>
-            <w:insideH w:val="single" w:color="auto" w:sz="4" w:space="0"/>
-            <w:insideV w:val="single" w:color="auto" w:sz="4" w:space="0"/>
-          </w:tblBorders>
           <w:tblLayout w:type="fixed"/>
           <w:tblCellMar>
             <w:top w:w="0" w:type="dxa"/>
@@ -10123,14 +9868,6 @@
       </w:tr>
       <w:tr>
         <w:tblPrEx>
-          <w:tblBorders>
-            <w:top w:val="single" w:color="auto" w:sz="4" w:space="0"/>
-            <w:left w:val="single" w:color="auto" w:sz="4" w:space="0"/>
-            <w:bottom w:val="single" w:color="auto" w:sz="4" w:space="0"/>
-            <w:right w:val="single" w:color="auto" w:sz="4" w:space="0"/>
-            <w:insideH w:val="single" w:color="auto" w:sz="4" w:space="0"/>
-            <w:insideV w:val="single" w:color="auto" w:sz="4" w:space="0"/>
-          </w:tblBorders>
           <w:tblLayout w:type="fixed"/>
           <w:tblCellMar>
             <w:top w:w="0" w:type="dxa"/>
@@ -10370,14 +10107,6 @@
       </w:tr>
       <w:tr>
         <w:tblPrEx>
-          <w:tblBorders>
-            <w:top w:val="single" w:color="auto" w:sz="4" w:space="0"/>
-            <w:left w:val="single" w:color="auto" w:sz="4" w:space="0"/>
-            <w:bottom w:val="single" w:color="auto" w:sz="4" w:space="0"/>
-            <w:right w:val="single" w:color="auto" w:sz="4" w:space="0"/>
-            <w:insideH w:val="single" w:color="auto" w:sz="4" w:space="0"/>
-            <w:insideV w:val="single" w:color="auto" w:sz="4" w:space="0"/>
-          </w:tblBorders>
           <w:tblLayout w:type="fixed"/>
           <w:tblCellMar>
             <w:top w:w="0" w:type="dxa"/>
@@ -10755,14 +10484,6 @@
       </w:tr>
       <w:tr>
         <w:tblPrEx>
-          <w:tblBorders>
-            <w:top w:val="single" w:color="auto" w:sz="4" w:space="0"/>
-            <w:left w:val="single" w:color="auto" w:sz="4" w:space="0"/>
-            <w:bottom w:val="single" w:color="auto" w:sz="4" w:space="0"/>
-            <w:right w:val="single" w:color="auto" w:sz="4" w:space="0"/>
-            <w:insideH w:val="single" w:color="auto" w:sz="4" w:space="0"/>
-            <w:insideV w:val="single" w:color="auto" w:sz="4" w:space="0"/>
-          </w:tblBorders>
           <w:tblLayout w:type="fixed"/>
           <w:tblCellMar>
             <w:top w:w="0" w:type="dxa"/>
@@ -11171,14 +10892,6 @@
       </w:tr>
       <w:tr>
         <w:tblPrEx>
-          <w:tblBorders>
-            <w:top w:val="single" w:color="auto" w:sz="4" w:space="0"/>
-            <w:left w:val="single" w:color="auto" w:sz="4" w:space="0"/>
-            <w:bottom w:val="single" w:color="auto" w:sz="4" w:space="0"/>
-            <w:right w:val="single" w:color="auto" w:sz="4" w:space="0"/>
-            <w:insideH w:val="single" w:color="auto" w:sz="4" w:space="0"/>
-            <w:insideV w:val="single" w:color="auto" w:sz="4" w:space="0"/>
-          </w:tblBorders>
           <w:tblLayout w:type="fixed"/>
           <w:tblCellMar>
             <w:top w:w="0" w:type="dxa"/>
@@ -11682,12 +11395,6 @@
             <w:insideV w:val="single" w:color="auto" w:sz="4" w:space="0"/>
           </w:tblBorders>
           <w:tblLayout w:type="fixed"/>
-          <w:tblCellMar>
-            <w:top w:w="0" w:type="dxa"/>
-            <w:left w:w="108" w:type="dxa"/>
-            <w:bottom w:w="0" w:type="dxa"/>
-            <w:right w:w="108" w:type="dxa"/>
-          </w:tblCellMar>
         </w:tblPrEx>
         <w:tc>
           <w:tcPr>
@@ -11953,12 +11660,6 @@
             <w:insideV w:val="single" w:color="auto" w:sz="4" w:space="0"/>
           </w:tblBorders>
           <w:tblLayout w:type="fixed"/>
-          <w:tblCellMar>
-            <w:top w:w="0" w:type="dxa"/>
-            <w:left w:w="108" w:type="dxa"/>
-            <w:bottom w:w="0" w:type="dxa"/>
-            <w:right w:w="108" w:type="dxa"/>
-          </w:tblCellMar>
         </w:tblPrEx>
         <w:tc>
           <w:tcPr>
@@ -12230,12 +11931,6 @@
             <w:insideV w:val="single" w:color="auto" w:sz="4" w:space="0"/>
           </w:tblBorders>
           <w:tblLayout w:type="fixed"/>
-          <w:tblCellMar>
-            <w:top w:w="0" w:type="dxa"/>
-            <w:left w:w="108" w:type="dxa"/>
-            <w:bottom w:w="0" w:type="dxa"/>
-            <w:right w:w="108" w:type="dxa"/>
-          </w:tblCellMar>
         </w:tblPrEx>
         <w:tc>
           <w:tcPr>
@@ -12492,12 +12187,6 @@
             <w:insideV w:val="single" w:color="auto" w:sz="4" w:space="0"/>
           </w:tblBorders>
           <w:tblLayout w:type="fixed"/>
-          <w:tblCellMar>
-            <w:top w:w="0" w:type="dxa"/>
-            <w:left w:w="108" w:type="dxa"/>
-            <w:bottom w:w="0" w:type="dxa"/>
-            <w:right w:w="108" w:type="dxa"/>
-          </w:tblCellMar>
         </w:tblPrEx>
         <w:tc>
           <w:tcPr>
@@ -12699,14 +12388,6 @@
       </w:tr>
       <w:tr>
         <w:tblPrEx>
-          <w:tblBorders>
-            <w:top w:val="single" w:color="auto" w:sz="4" w:space="0"/>
-            <w:left w:val="single" w:color="auto" w:sz="4" w:space="0"/>
-            <w:bottom w:val="single" w:color="auto" w:sz="4" w:space="0"/>
-            <w:right w:val="single" w:color="auto" w:sz="4" w:space="0"/>
-            <w:insideH w:val="single" w:color="auto" w:sz="4" w:space="0"/>
-            <w:insideV w:val="single" w:color="auto" w:sz="4" w:space="0"/>
-          </w:tblBorders>
           <w:tblLayout w:type="fixed"/>
           <w:tblCellMar>
             <w:top w:w="0" w:type="dxa"/>
@@ -12842,23 +12523,6 @@
         </w:tc>
       </w:tr>
       <w:tr>
-        <w:tblPrEx>
-          <w:tblBorders>
-            <w:top w:val="single" w:color="auto" w:sz="4" w:space="0"/>
-            <w:left w:val="single" w:color="auto" w:sz="4" w:space="0"/>
-            <w:bottom w:val="single" w:color="auto" w:sz="4" w:space="0"/>
-            <w:right w:val="single" w:color="auto" w:sz="4" w:space="0"/>
-            <w:insideH w:val="single" w:color="auto" w:sz="4" w:space="0"/>
-            <w:insideV w:val="single" w:color="auto" w:sz="4" w:space="0"/>
-          </w:tblBorders>
-          <w:tblLayout w:type="fixed"/>
-          <w:tblCellMar>
-            <w:top w:w="0" w:type="dxa"/>
-            <w:left w:w="108" w:type="dxa"/>
-            <w:bottom w:w="0" w:type="dxa"/>
-            <w:right w:w="108" w:type="dxa"/>
-          </w:tblCellMar>
-        </w:tblPrEx>
         <w:tc>
           <w:tcPr>
             <w:tcW w:w="1843" w:type="dxa"/>
@@ -12963,14 +12627,6 @@
       </w:tr>
       <w:tr>
         <w:tblPrEx>
-          <w:tblBorders>
-            <w:top w:val="single" w:color="auto" w:sz="4" w:space="0"/>
-            <w:left w:val="single" w:color="auto" w:sz="4" w:space="0"/>
-            <w:bottom w:val="single" w:color="auto" w:sz="4" w:space="0"/>
-            <w:right w:val="single" w:color="auto" w:sz="4" w:space="0"/>
-            <w:insideH w:val="single" w:color="auto" w:sz="4" w:space="0"/>
-            <w:insideV w:val="single" w:color="auto" w:sz="4" w:space="0"/>
-          </w:tblBorders>
           <w:tblLayout w:type="fixed"/>
           <w:tblCellMar>
             <w:top w:w="0" w:type="dxa"/>
@@ -13139,12 +12795,6 @@
             <w:insideV w:val="single" w:color="auto" w:sz="4" w:space="0"/>
           </w:tblBorders>
           <w:tblLayout w:type="fixed"/>
-          <w:tblCellMar>
-            <w:top w:w="0" w:type="dxa"/>
-            <w:left w:w="108" w:type="dxa"/>
-            <w:bottom w:w="0" w:type="dxa"/>
-            <w:right w:w="108" w:type="dxa"/>
-          </w:tblCellMar>
         </w:tblPrEx>
         <w:tc>
           <w:tcPr>
@@ -13432,12 +13082,6 @@
             <w:insideV w:val="single" w:color="auto" w:sz="4" w:space="0"/>
           </w:tblBorders>
           <w:tblLayout w:type="fixed"/>
-          <w:tblCellMar>
-            <w:top w:w="0" w:type="dxa"/>
-            <w:left w:w="108" w:type="dxa"/>
-            <w:bottom w:w="0" w:type="dxa"/>
-            <w:right w:w="108" w:type="dxa"/>
-          </w:tblCellMar>
         </w:tblPrEx>
         <w:tc>
           <w:tcPr>
@@ -13694,12 +13338,6 @@
             <w:insideV w:val="single" w:color="auto" w:sz="4" w:space="0"/>
           </w:tblBorders>
           <w:tblLayout w:type="fixed"/>
-          <w:tblCellMar>
-            <w:top w:w="0" w:type="dxa"/>
-            <w:left w:w="108" w:type="dxa"/>
-            <w:bottom w:w="0" w:type="dxa"/>
-            <w:right w:w="108" w:type="dxa"/>
-          </w:tblCellMar>
         </w:tblPrEx>
         <w:tc>
           <w:tcPr>
@@ -13964,12 +13602,6 @@
             <w:insideV w:val="single" w:color="auto" w:sz="4" w:space="0"/>
           </w:tblBorders>
           <w:tblLayout w:type="fixed"/>
-          <w:tblCellMar>
-            <w:top w:w="0" w:type="dxa"/>
-            <w:left w:w="108" w:type="dxa"/>
-            <w:bottom w:w="0" w:type="dxa"/>
-            <w:right w:w="108" w:type="dxa"/>
-          </w:tblCellMar>
         </w:tblPrEx>
         <w:tc>
           <w:tcPr>
@@ -14234,12 +13866,6 @@
             <w:insideV w:val="single" w:color="auto" w:sz="4" w:space="0"/>
           </w:tblBorders>
           <w:tblLayout w:type="fixed"/>
-          <w:tblCellMar>
-            <w:top w:w="0" w:type="dxa"/>
-            <w:left w:w="108" w:type="dxa"/>
-            <w:bottom w:w="0" w:type="dxa"/>
-            <w:right w:w="108" w:type="dxa"/>
-          </w:tblCellMar>
         </w:tblPrEx>
         <w:tc>
           <w:tcPr>
@@ -14701,14 +14327,6 @@
       </w:tr>
       <w:tr>
         <w:tblPrEx>
-          <w:tblBorders>
-            <w:top w:val="single" w:color="auto" w:sz="4" w:space="0"/>
-            <w:left w:val="single" w:color="auto" w:sz="4" w:space="0"/>
-            <w:bottom w:val="single" w:color="auto" w:sz="4" w:space="0"/>
-            <w:right w:val="single" w:color="auto" w:sz="4" w:space="0"/>
-            <w:insideH w:val="single" w:color="auto" w:sz="4" w:space="0"/>
-            <w:insideV w:val="single" w:color="auto" w:sz="4" w:space="0"/>
-          </w:tblBorders>
           <w:tblLayout w:type="fixed"/>
           <w:tblCellMar>
             <w:top w:w="0" w:type="dxa"/>
@@ -14865,23 +14483,6 @@
         </w:tc>
       </w:tr>
       <w:tr>
-        <w:tblPrEx>
-          <w:tblBorders>
-            <w:top w:val="single" w:color="auto" w:sz="4" w:space="0"/>
-            <w:left w:val="single" w:color="auto" w:sz="4" w:space="0"/>
-            <w:bottom w:val="single" w:color="auto" w:sz="4" w:space="0"/>
-            <w:right w:val="single" w:color="auto" w:sz="4" w:space="0"/>
-            <w:insideH w:val="single" w:color="auto" w:sz="4" w:space="0"/>
-            <w:insideV w:val="single" w:color="auto" w:sz="4" w:space="0"/>
-          </w:tblBorders>
-          <w:tblLayout w:type="fixed"/>
-          <w:tblCellMar>
-            <w:top w:w="0" w:type="dxa"/>
-            <w:left w:w="108" w:type="dxa"/>
-            <w:bottom w:w="0" w:type="dxa"/>
-            <w:right w:w="108" w:type="dxa"/>
-          </w:tblCellMar>
-        </w:tblPrEx>
         <w:tc>
           <w:tcPr>
             <w:tcW w:w="1843" w:type="dxa"/>
@@ -14986,14 +14587,6 @@
       </w:tr>
       <w:tr>
         <w:tblPrEx>
-          <w:tblBorders>
-            <w:top w:val="single" w:color="auto" w:sz="4" w:space="0"/>
-            <w:left w:val="single" w:color="auto" w:sz="4" w:space="0"/>
-            <w:bottom w:val="single" w:color="auto" w:sz="4" w:space="0"/>
-            <w:right w:val="single" w:color="auto" w:sz="4" w:space="0"/>
-            <w:insideH w:val="single" w:color="auto" w:sz="4" w:space="0"/>
-            <w:insideV w:val="single" w:color="auto" w:sz="4" w:space="0"/>
-          </w:tblBorders>
           <w:tblLayout w:type="fixed"/>
           <w:tblCellMar>
             <w:top w:w="0" w:type="dxa"/>
@@ -15456,12 +15049,6 @@
             <w:insideV w:val="single" w:color="auto" w:sz="4" w:space="0"/>
           </w:tblBorders>
           <w:tblLayout w:type="fixed"/>
-          <w:tblCellMar>
-            <w:top w:w="0" w:type="dxa"/>
-            <w:left w:w="108" w:type="dxa"/>
-            <w:bottom w:w="0" w:type="dxa"/>
-            <w:right w:w="108" w:type="dxa"/>
-          </w:tblCellMar>
         </w:tblPrEx>
         <w:tc>
           <w:tcPr>
@@ -15735,12 +15322,6 @@
             <w:insideV w:val="single" w:color="auto" w:sz="4" w:space="0"/>
           </w:tblBorders>
           <w:tblLayout w:type="fixed"/>
-          <w:tblCellMar>
-            <w:top w:w="0" w:type="dxa"/>
-            <w:left w:w="108" w:type="dxa"/>
-            <w:bottom w:w="0" w:type="dxa"/>
-            <w:right w:w="108" w:type="dxa"/>
-          </w:tblCellMar>
         </w:tblPrEx>
         <w:tc>
           <w:tcPr>
@@ -16018,14 +15599,6 @@
       </w:tr>
       <w:tr>
         <w:tblPrEx>
-          <w:tblBorders>
-            <w:top w:val="single" w:color="auto" w:sz="4" w:space="0"/>
-            <w:left w:val="single" w:color="auto" w:sz="4" w:space="0"/>
-            <w:bottom w:val="single" w:color="auto" w:sz="4" w:space="0"/>
-            <w:right w:val="single" w:color="auto" w:sz="4" w:space="0"/>
-            <w:insideH w:val="single" w:color="auto" w:sz="4" w:space="0"/>
-            <w:insideV w:val="single" w:color="auto" w:sz="4" w:space="0"/>
-          </w:tblBorders>
           <w:tblLayout w:type="fixed"/>
           <w:tblCellMar>
             <w:top w:w="0" w:type="dxa"/>
@@ -16181,12 +15754,6 @@
             <w:insideV w:val="single" w:color="auto" w:sz="4" w:space="0"/>
           </w:tblBorders>
           <w:tblLayout w:type="fixed"/>
-          <w:tblCellMar>
-            <w:top w:w="0" w:type="dxa"/>
-            <w:left w:w="108" w:type="dxa"/>
-            <w:bottom w:w="0" w:type="dxa"/>
-            <w:right w:w="108" w:type="dxa"/>
-          </w:tblCellMar>
         </w:tblPrEx>
         <w:tc>
           <w:tcPr>
@@ -16463,12 +16030,6 @@
             <w:insideV w:val="single" w:color="auto" w:sz="4" w:space="0"/>
           </w:tblBorders>
           <w:tblLayout w:type="fixed"/>
-          <w:tblCellMar>
-            <w:top w:w="0" w:type="dxa"/>
-            <w:left w:w="108" w:type="dxa"/>
-            <w:bottom w:w="0" w:type="dxa"/>
-            <w:right w:w="108" w:type="dxa"/>
-          </w:tblCellMar>
         </w:tblPrEx>
         <w:tc>
           <w:tcPr>
@@ -16766,12 +16327,6 @@
             <w:insideV w:val="single" w:color="auto" w:sz="4" w:space="0"/>
           </w:tblBorders>
           <w:tblLayout w:type="fixed"/>
-          <w:tblCellMar>
-            <w:top w:w="0" w:type="dxa"/>
-            <w:left w:w="108" w:type="dxa"/>
-            <w:bottom w:w="0" w:type="dxa"/>
-            <w:right w:w="108" w:type="dxa"/>
-          </w:tblCellMar>
         </w:tblPrEx>
         <w:tc>
           <w:tcPr>
@@ -17056,12 +16611,6 @@
             <w:insideV w:val="single" w:color="auto" w:sz="4" w:space="0"/>
           </w:tblBorders>
           <w:tblLayout w:type="fixed"/>
-          <w:tblCellMar>
-            <w:top w:w="0" w:type="dxa"/>
-            <w:left w:w="108" w:type="dxa"/>
-            <w:bottom w:w="0" w:type="dxa"/>
-            <w:right w:w="108" w:type="dxa"/>
-          </w:tblCellMar>
         </w:tblPrEx>
         <w:tc>
           <w:tcPr>
@@ -17412,12 +16961,6 @@
             <w:insideV w:val="single" w:color="auto" w:sz="4" w:space="0"/>
           </w:tblBorders>
           <w:tblLayout w:type="fixed"/>
-          <w:tblCellMar>
-            <w:top w:w="0" w:type="dxa"/>
-            <w:left w:w="108" w:type="dxa"/>
-            <w:bottom w:w="0" w:type="dxa"/>
-            <w:right w:w="108" w:type="dxa"/>
-          </w:tblCellMar>
         </w:tblPrEx>
         <w:tc>
           <w:tcPr>
@@ -17572,14 +17115,6 @@
       </w:tr>
       <w:tr>
         <w:tblPrEx>
-          <w:tblBorders>
-            <w:top w:val="single" w:color="auto" w:sz="4" w:space="0"/>
-            <w:left w:val="single" w:color="auto" w:sz="4" w:space="0"/>
-            <w:bottom w:val="single" w:color="auto" w:sz="4" w:space="0"/>
-            <w:right w:val="single" w:color="auto" w:sz="4" w:space="0"/>
-            <w:insideH w:val="single" w:color="auto" w:sz="4" w:space="0"/>
-            <w:insideV w:val="single" w:color="auto" w:sz="4" w:space="0"/>
-          </w:tblBorders>
           <w:tblLayout w:type="fixed"/>
           <w:tblCellMar>
             <w:top w:w="0" w:type="dxa"/>
@@ -17712,12 +17247,6 @@
             <w:insideV w:val="single" w:color="auto" w:sz="4" w:space="0"/>
           </w:tblBorders>
           <w:tblLayout w:type="fixed"/>
-          <w:tblCellMar>
-            <w:top w:w="0" w:type="dxa"/>
-            <w:left w:w="108" w:type="dxa"/>
-            <w:bottom w:w="0" w:type="dxa"/>
-            <w:right w:w="108" w:type="dxa"/>
-          </w:tblCellMar>
         </w:tblPrEx>
         <w:tc>
           <w:tcPr>
@@ -18329,12 +17858,6 @@
             <w:insideV w:val="single" w:color="auto" w:sz="4" w:space="0"/>
           </w:tblBorders>
           <w:tblLayout w:type="fixed"/>
-          <w:tblCellMar>
-            <w:top w:w="0" w:type="dxa"/>
-            <w:left w:w="108" w:type="dxa"/>
-            <w:bottom w:w="0" w:type="dxa"/>
-            <w:right w:w="108" w:type="dxa"/>
-          </w:tblCellMar>
         </w:tblPrEx>
         <w:tc>
           <w:tcPr>
@@ -18594,12 +18117,6 @@
             <w:insideV w:val="single" w:color="auto" w:sz="4" w:space="0"/>
           </w:tblBorders>
           <w:tblLayout w:type="fixed"/>
-          <w:tblCellMar>
-            <w:top w:w="0" w:type="dxa"/>
-            <w:left w:w="108" w:type="dxa"/>
-            <w:bottom w:w="0" w:type="dxa"/>
-            <w:right w:w="108" w:type="dxa"/>
-          </w:tblCellMar>
         </w:tblPrEx>
         <w:tc>
           <w:tcPr>
@@ -18870,12 +18387,6 @@
             <w:insideV w:val="single" w:color="auto" w:sz="4" w:space="0"/>
           </w:tblBorders>
           <w:tblLayout w:type="fixed"/>
-          <w:tblCellMar>
-            <w:top w:w="0" w:type="dxa"/>
-            <w:left w:w="108" w:type="dxa"/>
-            <w:bottom w:w="0" w:type="dxa"/>
-            <w:right w:w="108" w:type="dxa"/>
-          </w:tblCellMar>
         </w:tblPrEx>
         <w:tc>
           <w:tcPr>
@@ -19333,14 +18844,6 @@
       </w:tr>
       <w:tr>
         <w:tblPrEx>
-          <w:tblBorders>
-            <w:top w:val="single" w:color="auto" w:sz="4" w:space="0"/>
-            <w:left w:val="single" w:color="auto" w:sz="4" w:space="0"/>
-            <w:bottom w:val="single" w:color="auto" w:sz="4" w:space="0"/>
-            <w:right w:val="single" w:color="auto" w:sz="4" w:space="0"/>
-            <w:insideH w:val="single" w:color="auto" w:sz="4" w:space="0"/>
-            <w:insideV w:val="single" w:color="auto" w:sz="4" w:space="0"/>
-          </w:tblBorders>
           <w:tblLayout w:type="fixed"/>
           <w:tblCellMar>
             <w:top w:w="0" w:type="dxa"/>
@@ -19470,12 +18973,6 @@
             <w:insideV w:val="single" w:color="auto" w:sz="4" w:space="0"/>
           </w:tblBorders>
           <w:tblLayout w:type="fixed"/>
-          <w:tblCellMar>
-            <w:top w:w="0" w:type="dxa"/>
-            <w:left w:w="108" w:type="dxa"/>
-            <w:bottom w:w="0" w:type="dxa"/>
-            <w:right w:w="108" w:type="dxa"/>
-          </w:tblCellMar>
         </w:tblPrEx>
         <w:tc>
           <w:tcPr>
@@ -19804,12 +19301,6 @@
             <w:insideV w:val="single" w:color="auto" w:sz="4" w:space="0"/>
           </w:tblBorders>
           <w:tblLayout w:type="fixed"/>
-          <w:tblCellMar>
-            <w:top w:w="0" w:type="dxa"/>
-            <w:left w:w="108" w:type="dxa"/>
-            <w:bottom w:w="0" w:type="dxa"/>
-            <w:right w:w="108" w:type="dxa"/>
-          </w:tblCellMar>
         </w:tblPrEx>
         <w:tc>
           <w:tcPr>
@@ -20129,12 +19620,6 @@
             <w:insideV w:val="single" w:color="auto" w:sz="4" w:space="0"/>
           </w:tblBorders>
           <w:tblLayout w:type="fixed"/>
-          <w:tblCellMar>
-            <w:top w:w="0" w:type="dxa"/>
-            <w:left w:w="108" w:type="dxa"/>
-            <w:bottom w:w="0" w:type="dxa"/>
-            <w:right w:w="108" w:type="dxa"/>
-          </w:tblCellMar>
         </w:tblPrEx>
         <w:tc>
           <w:tcPr>
@@ -20383,12 +19868,6 @@
             <w:insideV w:val="single" w:color="auto" w:sz="4" w:space="0"/>
           </w:tblBorders>
           <w:tblLayout w:type="fixed"/>
-          <w:tblCellMar>
-            <w:top w:w="0" w:type="dxa"/>
-            <w:left w:w="108" w:type="dxa"/>
-            <w:bottom w:w="0" w:type="dxa"/>
-            <w:right w:w="108" w:type="dxa"/>
-          </w:tblCellMar>
         </w:tblPrEx>
         <w:tc>
           <w:tcPr>
@@ -20745,14 +20224,6 @@
       </w:tr>
       <w:tr>
         <w:tblPrEx>
-          <w:tblBorders>
-            <w:top w:val="single" w:color="auto" w:sz="4" w:space="0"/>
-            <w:left w:val="single" w:color="auto" w:sz="4" w:space="0"/>
-            <w:bottom w:val="single" w:color="auto" w:sz="4" w:space="0"/>
-            <w:right w:val="single" w:color="auto" w:sz="4" w:space="0"/>
-            <w:insideH w:val="single" w:color="auto" w:sz="4" w:space="0"/>
-            <w:insideV w:val="single" w:color="auto" w:sz="4" w:space="0"/>
-          </w:tblBorders>
           <w:tblLayout w:type="fixed"/>
           <w:tblCellMar>
             <w:top w:w="0" w:type="dxa"/>
@@ -20896,12 +20367,6 @@
             <w:insideV w:val="single" w:color="auto" w:sz="4" w:space="0"/>
           </w:tblBorders>
           <w:tblLayout w:type="fixed"/>
-          <w:tblCellMar>
-            <w:top w:w="0" w:type="dxa"/>
-            <w:left w:w="108" w:type="dxa"/>
-            <w:bottom w:w="0" w:type="dxa"/>
-            <w:right w:w="108" w:type="dxa"/>
-          </w:tblCellMar>
         </w:tblPrEx>
         <w:tc>
           <w:tcPr>
@@ -21188,12 +20653,6 @@
             <w:insideV w:val="single" w:color="auto" w:sz="4" w:space="0"/>
           </w:tblBorders>
           <w:tblLayout w:type="fixed"/>
-          <w:tblCellMar>
-            <w:top w:w="0" w:type="dxa"/>
-            <w:left w:w="108" w:type="dxa"/>
-            <w:bottom w:w="0" w:type="dxa"/>
-            <w:right w:w="108" w:type="dxa"/>
-          </w:tblCellMar>
         </w:tblPrEx>
         <w:tc>
           <w:tcPr>
@@ -21348,14 +20807,6 @@
       </w:tr>
       <w:tr>
         <w:tblPrEx>
-          <w:tblBorders>
-            <w:top w:val="single" w:color="auto" w:sz="4" w:space="0"/>
-            <w:left w:val="single" w:color="auto" w:sz="4" w:space="0"/>
-            <w:bottom w:val="single" w:color="auto" w:sz="4" w:space="0"/>
-            <w:right w:val="single" w:color="auto" w:sz="4" w:space="0"/>
-            <w:insideH w:val="single" w:color="auto" w:sz="4" w:space="0"/>
-            <w:insideV w:val="single" w:color="auto" w:sz="4" w:space="0"/>
-          </w:tblBorders>
           <w:tblLayout w:type="fixed"/>
           <w:tblCellMar>
             <w:top w:w="0" w:type="dxa"/>
@@ -21485,12 +20936,6 @@
             <w:insideV w:val="single" w:color="auto" w:sz="4" w:space="0"/>
           </w:tblBorders>
           <w:tblLayout w:type="fixed"/>
-          <w:tblCellMar>
-            <w:top w:w="0" w:type="dxa"/>
-            <w:left w:w="108" w:type="dxa"/>
-            <w:bottom w:w="0" w:type="dxa"/>
-            <w:right w:w="108" w:type="dxa"/>
-          </w:tblCellMar>
         </w:tblPrEx>
         <w:tc>
           <w:tcPr>
@@ -21777,12 +21222,6 @@
             <w:insideV w:val="single" w:color="auto" w:sz="4" w:space="0"/>
           </w:tblBorders>
           <w:tblLayout w:type="fixed"/>
-          <w:tblCellMar>
-            <w:top w:w="0" w:type="dxa"/>
-            <w:left w:w="108" w:type="dxa"/>
-            <w:bottom w:w="0" w:type="dxa"/>
-            <w:right w:w="108" w:type="dxa"/>
-          </w:tblCellMar>
         </w:tblPrEx>
         <w:tc>
           <w:tcPr>
@@ -22088,12 +21527,6 @@
             <w:insideV w:val="single" w:color="auto" w:sz="4" w:space="0"/>
           </w:tblBorders>
           <w:tblLayout w:type="fixed"/>
-          <w:tblCellMar>
-            <w:top w:w="0" w:type="dxa"/>
-            <w:left w:w="108" w:type="dxa"/>
-            <w:bottom w:w="0" w:type="dxa"/>
-            <w:right w:w="108" w:type="dxa"/>
-          </w:tblCellMar>
         </w:tblPrEx>
         <w:tc>
           <w:tcPr>
@@ -22341,12 +21774,6 @@
             <w:insideV w:val="single" w:color="auto" w:sz="4" w:space="0"/>
           </w:tblBorders>
           <w:tblLayout w:type="fixed"/>
-          <w:tblCellMar>
-            <w:top w:w="0" w:type="dxa"/>
-            <w:left w:w="108" w:type="dxa"/>
-            <w:bottom w:w="0" w:type="dxa"/>
-            <w:right w:w="108" w:type="dxa"/>
-          </w:tblCellMar>
         </w:tblPrEx>
         <w:tc>
           <w:tcPr>
@@ -22609,14 +22036,6 @@
       </w:tr>
       <w:tr>
         <w:tblPrEx>
-          <w:tblBorders>
-            <w:top w:val="single" w:color="auto" w:sz="4" w:space="0"/>
-            <w:left w:val="single" w:color="auto" w:sz="4" w:space="0"/>
-            <w:bottom w:val="single" w:color="auto" w:sz="4" w:space="0"/>
-            <w:right w:val="single" w:color="auto" w:sz="4" w:space="0"/>
-            <w:insideH w:val="single" w:color="auto" w:sz="4" w:space="0"/>
-            <w:insideV w:val="single" w:color="auto" w:sz="4" w:space="0"/>
-          </w:tblBorders>
           <w:tblLayout w:type="fixed"/>
           <w:tblCellMar>
             <w:top w:w="0" w:type="dxa"/>
@@ -22746,12 +22165,6 @@
             <w:insideV w:val="single" w:color="auto" w:sz="4" w:space="0"/>
           </w:tblBorders>
           <w:tblLayout w:type="fixed"/>
-          <w:tblCellMar>
-            <w:top w:w="0" w:type="dxa"/>
-            <w:left w:w="108" w:type="dxa"/>
-            <w:bottom w:w="0" w:type="dxa"/>
-            <w:right w:w="108" w:type="dxa"/>
-          </w:tblCellMar>
         </w:tblPrEx>
         <w:tc>
           <w:tcPr>
@@ -23029,12 +22442,6 @@
             <w:insideV w:val="single" w:color="auto" w:sz="4" w:space="0"/>
           </w:tblBorders>
           <w:tblLayout w:type="fixed"/>
-          <w:tblCellMar>
-            <w:top w:w="0" w:type="dxa"/>
-            <w:left w:w="108" w:type="dxa"/>
-            <w:bottom w:w="0" w:type="dxa"/>
-            <w:right w:w="108" w:type="dxa"/>
-          </w:tblCellMar>
         </w:tblPrEx>
         <w:tc>
           <w:tcPr>
@@ -23189,14 +22596,6 @@
       </w:tr>
       <w:tr>
         <w:tblPrEx>
-          <w:tblBorders>
-            <w:top w:val="single" w:color="auto" w:sz="4" w:space="0"/>
-            <w:left w:val="single" w:color="auto" w:sz="4" w:space="0"/>
-            <w:bottom w:val="single" w:color="auto" w:sz="4" w:space="0"/>
-            <w:right w:val="single" w:color="auto" w:sz="4" w:space="0"/>
-            <w:insideH w:val="single" w:color="auto" w:sz="4" w:space="0"/>
-            <w:insideV w:val="single" w:color="auto" w:sz="4" w:space="0"/>
-          </w:tblBorders>
           <w:tblLayout w:type="fixed"/>
           <w:tblCellMar>
             <w:top w:w="0" w:type="dxa"/>
@@ -23343,12 +22742,6 @@
             <w:insideV w:val="single" w:color="auto" w:sz="4" w:space="0"/>
           </w:tblBorders>
           <w:tblLayout w:type="fixed"/>
-          <w:tblCellMar>
-            <w:top w:w="0" w:type="dxa"/>
-            <w:left w:w="108" w:type="dxa"/>
-            <w:bottom w:w="0" w:type="dxa"/>
-            <w:right w:w="108" w:type="dxa"/>
-          </w:tblCellMar>
         </w:tblPrEx>
         <w:tc>
           <w:tcPr>
@@ -23635,12 +23028,6 @@
             <w:insideV w:val="single" w:color="auto" w:sz="4" w:space="0"/>
           </w:tblBorders>
           <w:tblLayout w:type="fixed"/>
-          <w:tblCellMar>
-            <w:top w:w="0" w:type="dxa"/>
-            <w:left w:w="108" w:type="dxa"/>
-            <w:bottom w:w="0" w:type="dxa"/>
-            <w:right w:w="108" w:type="dxa"/>
-          </w:tblCellMar>
         </w:tblPrEx>
         <w:tc>
           <w:tcPr>
@@ -23802,14 +23189,6 @@
       </w:tr>
       <w:tr>
         <w:tblPrEx>
-          <w:tblBorders>
-            <w:top w:val="single" w:color="auto" w:sz="4" w:space="0"/>
-            <w:left w:val="single" w:color="auto" w:sz="4" w:space="0"/>
-            <w:bottom w:val="single" w:color="auto" w:sz="4" w:space="0"/>
-            <w:right w:val="single" w:color="auto" w:sz="4" w:space="0"/>
-            <w:insideH w:val="single" w:color="auto" w:sz="4" w:space="0"/>
-            <w:insideV w:val="single" w:color="auto" w:sz="4" w:space="0"/>
-          </w:tblBorders>
           <w:tblLayout w:type="fixed"/>
           <w:tblCellMar>
             <w:top w:w="0" w:type="dxa"/>
@@ -24341,14 +23720,6 @@
       </w:tr>
       <w:tr>
         <w:tblPrEx>
-          <w:tblBorders>
-            <w:top w:val="single" w:color="auto" w:sz="4" w:space="0"/>
-            <w:left w:val="single" w:color="auto" w:sz="4" w:space="0"/>
-            <w:bottom w:val="single" w:color="auto" w:sz="4" w:space="0"/>
-            <w:right w:val="single" w:color="auto" w:sz="4" w:space="0"/>
-            <w:insideH w:val="single" w:color="auto" w:sz="4" w:space="0"/>
-            <w:insideV w:val="single" w:color="auto" w:sz="4" w:space="0"/>
-          </w:tblBorders>
           <w:tblLayout w:type="fixed"/>
           <w:tblCellMar>
             <w:top w:w="0" w:type="dxa"/>
@@ -24826,14 +24197,6 @@
       </w:tr>
       <w:tr>
         <w:tblPrEx>
-          <w:tblBorders>
-            <w:top w:val="single" w:color="auto" w:sz="4" w:space="0"/>
-            <w:left w:val="single" w:color="auto" w:sz="4" w:space="0"/>
-            <w:bottom w:val="single" w:color="auto" w:sz="4" w:space="0"/>
-            <w:right w:val="single" w:color="auto" w:sz="4" w:space="0"/>
-            <w:insideH w:val="single" w:color="auto" w:sz="4" w:space="0"/>
-            <w:insideV w:val="single" w:color="auto" w:sz="4" w:space="0"/>
-          </w:tblBorders>
           <w:tblLayout w:type="fixed"/>
           <w:tblCellMar>
             <w:top w:w="0" w:type="dxa"/>
@@ -25205,14 +24568,6 @@
       </w:tr>
       <w:tr>
         <w:tblPrEx>
-          <w:tblBorders>
-            <w:top w:val="single" w:color="auto" w:sz="4" w:space="0"/>
-            <w:left w:val="single" w:color="auto" w:sz="4" w:space="0"/>
-            <w:bottom w:val="single" w:color="auto" w:sz="4" w:space="0"/>
-            <w:right w:val="single" w:color="auto" w:sz="4" w:space="0"/>
-            <w:insideH w:val="single" w:color="auto" w:sz="4" w:space="0"/>
-            <w:insideV w:val="single" w:color="auto" w:sz="4" w:space="0"/>
-          </w:tblBorders>
           <w:tblLayout w:type="fixed"/>
           <w:tblCellMar>
             <w:top w:w="0" w:type="dxa"/>
@@ -25306,14 +24661,6 @@
       </w:tr>
       <w:tr>
         <w:tblPrEx>
-          <w:tblBorders>
-            <w:top w:val="single" w:color="auto" w:sz="4" w:space="0"/>
-            <w:left w:val="single" w:color="auto" w:sz="4" w:space="0"/>
-            <w:bottom w:val="single" w:color="auto" w:sz="4" w:space="0"/>
-            <w:right w:val="single" w:color="auto" w:sz="4" w:space="0"/>
-            <w:insideH w:val="single" w:color="auto" w:sz="4" w:space="0"/>
-            <w:insideV w:val="single" w:color="auto" w:sz="4" w:space="0"/>
-          </w:tblBorders>
           <w:tblLayout w:type="fixed"/>
           <w:tblCellMar>
             <w:top w:w="0" w:type="dxa"/>
@@ -25414,14 +24761,6 @@
       </w:tr>
       <w:tr>
         <w:tblPrEx>
-          <w:tblBorders>
-            <w:top w:val="single" w:color="auto" w:sz="4" w:space="0"/>
-            <w:left w:val="single" w:color="auto" w:sz="4" w:space="0"/>
-            <w:bottom w:val="single" w:color="auto" w:sz="4" w:space="0"/>
-            <w:right w:val="single" w:color="auto" w:sz="4" w:space="0"/>
-            <w:insideH w:val="single" w:color="auto" w:sz="4" w:space="0"/>
-            <w:insideV w:val="single" w:color="auto" w:sz="4" w:space="0"/>
-          </w:tblBorders>
           <w:tblLayout w:type="fixed"/>
           <w:tblCellMar>
             <w:top w:w="0" w:type="dxa"/>
@@ -25577,14 +24916,6 @@
       </w:tr>
       <w:tr>
         <w:tblPrEx>
-          <w:tblBorders>
-            <w:top w:val="single" w:color="auto" w:sz="4" w:space="0"/>
-            <w:left w:val="single" w:color="auto" w:sz="4" w:space="0"/>
-            <w:bottom w:val="single" w:color="auto" w:sz="4" w:space="0"/>
-            <w:right w:val="single" w:color="auto" w:sz="4" w:space="0"/>
-            <w:insideH w:val="single" w:color="auto" w:sz="4" w:space="0"/>
-            <w:insideV w:val="single" w:color="auto" w:sz="4" w:space="0"/>
-          </w:tblBorders>
           <w:tblLayout w:type="fixed"/>
           <w:tblCellMar>
             <w:top w:w="0" w:type="dxa"/>
@@ -26962,14 +26293,6 @@
       </w:tr>
       <w:tr>
         <w:tblPrEx>
-          <w:tblBorders>
-            <w:top w:val="single" w:color="auto" w:sz="4" w:space="0"/>
-            <w:left w:val="single" w:color="auto" w:sz="4" w:space="0"/>
-            <w:bottom w:val="single" w:color="auto" w:sz="4" w:space="0"/>
-            <w:right w:val="single" w:color="auto" w:sz="4" w:space="0"/>
-            <w:insideH w:val="single" w:color="auto" w:sz="4" w:space="0"/>
-            <w:insideV w:val="single" w:color="auto" w:sz="4" w:space="0"/>
-          </w:tblBorders>
           <w:tblLayout w:type="fixed"/>
           <w:tblCellMar>
             <w:top w:w="0" w:type="dxa"/>
@@ -27062,14 +26385,6 @@
       </w:tr>
       <w:tr>
         <w:tblPrEx>
-          <w:tblBorders>
-            <w:top w:val="single" w:color="auto" w:sz="4" w:space="0"/>
-            <w:left w:val="single" w:color="auto" w:sz="4" w:space="0"/>
-            <w:bottom w:val="single" w:color="auto" w:sz="4" w:space="0"/>
-            <w:right w:val="single" w:color="auto" w:sz="4" w:space="0"/>
-            <w:insideH w:val="single" w:color="auto" w:sz="4" w:space="0"/>
-            <w:insideV w:val="single" w:color="auto" w:sz="4" w:space="0"/>
-          </w:tblBorders>
           <w:tblLayout w:type="fixed"/>
           <w:tblCellMar>
             <w:top w:w="0" w:type="dxa"/>
@@ -27259,14 +26574,6 @@
       </w:tr>
       <w:tr>
         <w:tblPrEx>
-          <w:tblBorders>
-            <w:top w:val="single" w:color="auto" w:sz="4" w:space="0"/>
-            <w:left w:val="single" w:color="auto" w:sz="4" w:space="0"/>
-            <w:bottom w:val="single" w:color="auto" w:sz="4" w:space="0"/>
-            <w:right w:val="single" w:color="auto" w:sz="4" w:space="0"/>
-            <w:insideH w:val="single" w:color="auto" w:sz="4" w:space="0"/>
-            <w:insideV w:val="single" w:color="auto" w:sz="4" w:space="0"/>
-          </w:tblBorders>
           <w:tblLayout w:type="fixed"/>
           <w:tblCellMar>
             <w:top w:w="0" w:type="dxa"/>
@@ -27625,14 +26932,6 @@
       </w:tr>
       <w:tr>
         <w:tblPrEx>
-          <w:tblBorders>
-            <w:top w:val="single" w:color="auto" w:sz="4" w:space="0"/>
-            <w:left w:val="single" w:color="auto" w:sz="4" w:space="0"/>
-            <w:bottom w:val="single" w:color="auto" w:sz="4" w:space="0"/>
-            <w:right w:val="single" w:color="auto" w:sz="4" w:space="0"/>
-            <w:insideH w:val="single" w:color="auto" w:sz="4" w:space="0"/>
-            <w:insideV w:val="single" w:color="auto" w:sz="4" w:space="0"/>
-          </w:tblBorders>
           <w:tblLayout w:type="fixed"/>
           <w:tblCellMar>
             <w:top w:w="0" w:type="dxa"/>
@@ -27725,14 +27024,6 @@
       </w:tr>
       <w:tr>
         <w:tblPrEx>
-          <w:tblBorders>
-            <w:top w:val="single" w:color="auto" w:sz="4" w:space="0"/>
-            <w:left w:val="single" w:color="auto" w:sz="4" w:space="0"/>
-            <w:bottom w:val="single" w:color="auto" w:sz="4" w:space="0"/>
-            <w:right w:val="single" w:color="auto" w:sz="4" w:space="0"/>
-            <w:insideH w:val="single" w:color="auto" w:sz="4" w:space="0"/>
-            <w:insideV w:val="single" w:color="auto" w:sz="4" w:space="0"/>
-          </w:tblBorders>
           <w:tblLayout w:type="fixed"/>
           <w:tblCellMar>
             <w:top w:w="0" w:type="dxa"/>
@@ -29692,178 +28983,6 @@
 
 <file path=word/numbering.xml><?xml version="1.0" encoding="utf-8"?>
 <w:numbering xmlns:wpc="http://schemas.microsoft.com/office/word/2010/wordprocessingCanvas" xmlns:mc="http://schemas.openxmlformats.org/markup-compatibility/2006" xmlns:o="urn:schemas-microsoft-com:office:office" xmlns:r="http://schemas.openxmlformats.org/officeDocument/2006/relationships" xmlns:m="http://schemas.openxmlformats.org/officeDocument/2006/math" xmlns:v="urn:schemas-microsoft-com:vml" xmlns:wp14="http://schemas.microsoft.com/office/word/2010/wordprocessingDrawing" xmlns:wp="http://schemas.openxmlformats.org/drawingml/2006/wordprocessingDrawing" xmlns:w10="urn:schemas-microsoft-com:office:word" xmlns:w="http://schemas.openxmlformats.org/wordprocessingml/2006/main" xmlns:w14="http://schemas.microsoft.com/office/word/2010/wordml" xmlns:wpg="http://schemas.microsoft.com/office/word/2010/wordprocessingGroup" xmlns:wpi="http://schemas.microsoft.com/office/word/2010/wordprocessingInk" xmlns:wne="http://schemas.microsoft.com/office/word/2006/wordml" xmlns:wps="http://schemas.microsoft.com/office/word/2010/wordprocessingShape" mc:Ignorable="w14 wp14">
-  <w:abstractNum w:abstractNumId="1495564198">
-    <w:nsid w:val="59247FA6"/>
-    <w:multiLevelType w:val="multilevel"/>
-    <w:tmpl w:val="59247FA6"/>
-    <w:lvl w:ilvl="0" w:tentative="1">
-      <w:start w:val="1"/>
-      <w:numFmt w:val="decimal"/>
-      <w:lvlText w:val="%1."/>
-      <w:lvlJc w:val="left"/>
-      <w:pPr>
-        <w:ind w:left="480" w:hanging="480"/>
-      </w:pPr>
-    </w:lvl>
-    <w:lvl w:ilvl="1" w:tentative="1">
-      <w:start w:val="1"/>
-      <w:numFmt w:val="lowerLetter"/>
-      <w:lvlText w:val="%2)"/>
-      <w:lvlJc w:val="left"/>
-      <w:pPr>
-        <w:ind w:left="960" w:hanging="480"/>
-      </w:pPr>
-    </w:lvl>
-    <w:lvl w:ilvl="2" w:tentative="1">
-      <w:start w:val="1"/>
-      <w:numFmt w:val="lowerRoman"/>
-      <w:lvlText w:val="%3."/>
-      <w:lvlJc w:val="right"/>
-      <w:pPr>
-        <w:ind w:left="1440" w:hanging="480"/>
-      </w:pPr>
-    </w:lvl>
-    <w:lvl w:ilvl="3" w:tentative="1">
-      <w:start w:val="1"/>
-      <w:numFmt w:val="decimal"/>
-      <w:lvlText w:val="%4."/>
-      <w:lvlJc w:val="left"/>
-      <w:pPr>
-        <w:ind w:left="1920" w:hanging="480"/>
-      </w:pPr>
-    </w:lvl>
-    <w:lvl w:ilvl="4" w:tentative="1">
-      <w:start w:val="1"/>
-      <w:numFmt w:val="lowerLetter"/>
-      <w:lvlText w:val="%5)"/>
-      <w:lvlJc w:val="left"/>
-      <w:pPr>
-        <w:ind w:left="2400" w:hanging="480"/>
-      </w:pPr>
-    </w:lvl>
-    <w:lvl w:ilvl="5" w:tentative="1">
-      <w:start w:val="1"/>
-      <w:numFmt w:val="lowerRoman"/>
-      <w:lvlText w:val="%6."/>
-      <w:lvlJc w:val="right"/>
-      <w:pPr>
-        <w:ind w:left="2880" w:hanging="480"/>
-      </w:pPr>
-    </w:lvl>
-    <w:lvl w:ilvl="6" w:tentative="1">
-      <w:start w:val="1"/>
-      <w:numFmt w:val="decimal"/>
-      <w:lvlText w:val="%7."/>
-      <w:lvlJc w:val="left"/>
-      <w:pPr>
-        <w:ind w:left="3360" w:hanging="480"/>
-      </w:pPr>
-    </w:lvl>
-    <w:lvl w:ilvl="7" w:tentative="1">
-      <w:start w:val="1"/>
-      <w:numFmt w:val="lowerLetter"/>
-      <w:lvlText w:val="%8)"/>
-      <w:lvlJc w:val="left"/>
-      <w:pPr>
-        <w:ind w:left="3840" w:hanging="480"/>
-      </w:pPr>
-    </w:lvl>
-    <w:lvl w:ilvl="8" w:tentative="1">
-      <w:start w:val="1"/>
-      <w:numFmt w:val="lowerRoman"/>
-      <w:lvlText w:val="%9."/>
-      <w:lvlJc w:val="right"/>
-      <w:pPr>
-        <w:ind w:left="4320" w:hanging="480"/>
-      </w:pPr>
-    </w:lvl>
-  </w:abstractNum>
-  <w:abstractNum w:abstractNumId="247079541">
-    <w:nsid w:val="0EBA2275"/>
-    <w:multiLevelType w:val="multilevel"/>
-    <w:tmpl w:val="0EBA2275"/>
-    <w:lvl w:ilvl="0" w:tentative="1">
-      <w:start w:val="1"/>
-      <w:numFmt w:val="decimal"/>
-      <w:lvlText w:val="%1."/>
-      <w:lvlJc w:val="left"/>
-      <w:pPr>
-        <w:ind w:left="480" w:hanging="480"/>
-      </w:pPr>
-    </w:lvl>
-    <w:lvl w:ilvl="1" w:tentative="1">
-      <w:start w:val="1"/>
-      <w:numFmt w:val="lowerLetter"/>
-      <w:lvlText w:val="%2)"/>
-      <w:lvlJc w:val="left"/>
-      <w:pPr>
-        <w:ind w:left="960" w:hanging="480"/>
-      </w:pPr>
-    </w:lvl>
-    <w:lvl w:ilvl="2" w:tentative="1">
-      <w:start w:val="1"/>
-      <w:numFmt w:val="lowerRoman"/>
-      <w:lvlText w:val="%3."/>
-      <w:lvlJc w:val="right"/>
-      <w:pPr>
-        <w:ind w:left="1440" w:hanging="480"/>
-      </w:pPr>
-    </w:lvl>
-    <w:lvl w:ilvl="3" w:tentative="1">
-      <w:start w:val="1"/>
-      <w:numFmt w:val="decimal"/>
-      <w:lvlText w:val="%4."/>
-      <w:lvlJc w:val="left"/>
-      <w:pPr>
-        <w:ind w:left="1920" w:hanging="480"/>
-      </w:pPr>
-    </w:lvl>
-    <w:lvl w:ilvl="4" w:tentative="1">
-      <w:start w:val="1"/>
-      <w:numFmt w:val="lowerLetter"/>
-      <w:lvlText w:val="%5)"/>
-      <w:lvlJc w:val="left"/>
-      <w:pPr>
-        <w:ind w:left="2400" w:hanging="480"/>
-      </w:pPr>
-    </w:lvl>
-    <w:lvl w:ilvl="5" w:tentative="1">
-      <w:start w:val="1"/>
-      <w:numFmt w:val="lowerRoman"/>
-      <w:lvlText w:val="%6."/>
-      <w:lvlJc w:val="right"/>
-      <w:pPr>
-        <w:ind w:left="2880" w:hanging="480"/>
-      </w:pPr>
-    </w:lvl>
-    <w:lvl w:ilvl="6" w:tentative="1">
-      <w:start w:val="1"/>
-      <w:numFmt w:val="decimal"/>
-      <w:lvlText w:val="%7."/>
-      <w:lvlJc w:val="left"/>
-      <w:pPr>
-        <w:ind w:left="3360" w:hanging="480"/>
-      </w:pPr>
-    </w:lvl>
-    <w:lvl w:ilvl="7" w:tentative="1">
-      <w:start w:val="1"/>
-      <w:numFmt w:val="lowerLetter"/>
-      <w:lvlText w:val="%8)"/>
-      <w:lvlJc w:val="left"/>
-      <w:pPr>
-        <w:ind w:left="3840" w:hanging="480"/>
-      </w:pPr>
-    </w:lvl>
-    <w:lvl w:ilvl="8" w:tentative="1">
-      <w:start w:val="1"/>
-      <w:numFmt w:val="lowerRoman"/>
-      <w:lvlText w:val="%9."/>
-      <w:lvlJc w:val="right"/>
-      <w:pPr>
-        <w:ind w:left="4320" w:hanging="480"/>
-      </w:pPr>
-    </w:lvl>
-  </w:abstractNum>
   <w:abstractNum w:abstractNumId="797140221">
     <w:nsid w:val="2F8364FD"/>
     <w:multiLevelType w:val="multilevel"/>
@@ -30311,6 +29430,178 @@
     <w:nsid w:val="61AE0D6F"/>
     <w:multiLevelType w:val="multilevel"/>
     <w:tmpl w:val="61AE0D6F"/>
+    <w:lvl w:ilvl="0" w:tentative="1">
+      <w:start w:val="1"/>
+      <w:numFmt w:val="decimal"/>
+      <w:lvlText w:val="%1."/>
+      <w:lvlJc w:val="left"/>
+      <w:pPr>
+        <w:ind w:left="480" w:hanging="480"/>
+      </w:pPr>
+    </w:lvl>
+    <w:lvl w:ilvl="1" w:tentative="1">
+      <w:start w:val="1"/>
+      <w:numFmt w:val="lowerLetter"/>
+      <w:lvlText w:val="%2)"/>
+      <w:lvlJc w:val="left"/>
+      <w:pPr>
+        <w:ind w:left="960" w:hanging="480"/>
+      </w:pPr>
+    </w:lvl>
+    <w:lvl w:ilvl="2" w:tentative="1">
+      <w:start w:val="1"/>
+      <w:numFmt w:val="lowerRoman"/>
+      <w:lvlText w:val="%3."/>
+      <w:lvlJc w:val="right"/>
+      <w:pPr>
+        <w:ind w:left="1440" w:hanging="480"/>
+      </w:pPr>
+    </w:lvl>
+    <w:lvl w:ilvl="3" w:tentative="1">
+      <w:start w:val="1"/>
+      <w:numFmt w:val="decimal"/>
+      <w:lvlText w:val="%4."/>
+      <w:lvlJc w:val="left"/>
+      <w:pPr>
+        <w:ind w:left="1920" w:hanging="480"/>
+      </w:pPr>
+    </w:lvl>
+    <w:lvl w:ilvl="4" w:tentative="1">
+      <w:start w:val="1"/>
+      <w:numFmt w:val="lowerLetter"/>
+      <w:lvlText w:val="%5)"/>
+      <w:lvlJc w:val="left"/>
+      <w:pPr>
+        <w:ind w:left="2400" w:hanging="480"/>
+      </w:pPr>
+    </w:lvl>
+    <w:lvl w:ilvl="5" w:tentative="1">
+      <w:start w:val="1"/>
+      <w:numFmt w:val="lowerRoman"/>
+      <w:lvlText w:val="%6."/>
+      <w:lvlJc w:val="right"/>
+      <w:pPr>
+        <w:ind w:left="2880" w:hanging="480"/>
+      </w:pPr>
+    </w:lvl>
+    <w:lvl w:ilvl="6" w:tentative="1">
+      <w:start w:val="1"/>
+      <w:numFmt w:val="decimal"/>
+      <w:lvlText w:val="%7."/>
+      <w:lvlJc w:val="left"/>
+      <w:pPr>
+        <w:ind w:left="3360" w:hanging="480"/>
+      </w:pPr>
+    </w:lvl>
+    <w:lvl w:ilvl="7" w:tentative="1">
+      <w:start w:val="1"/>
+      <w:numFmt w:val="lowerLetter"/>
+      <w:lvlText w:val="%8)"/>
+      <w:lvlJc w:val="left"/>
+      <w:pPr>
+        <w:ind w:left="3840" w:hanging="480"/>
+      </w:pPr>
+    </w:lvl>
+    <w:lvl w:ilvl="8" w:tentative="1">
+      <w:start w:val="1"/>
+      <w:numFmt w:val="lowerRoman"/>
+      <w:lvlText w:val="%9."/>
+      <w:lvlJc w:val="right"/>
+      <w:pPr>
+        <w:ind w:left="4320" w:hanging="480"/>
+      </w:pPr>
+    </w:lvl>
+  </w:abstractNum>
+  <w:abstractNum w:abstractNumId="1495564198">
+    <w:nsid w:val="59247FA6"/>
+    <w:multiLevelType w:val="multilevel"/>
+    <w:tmpl w:val="59247FA6"/>
+    <w:lvl w:ilvl="0" w:tentative="1">
+      <w:start w:val="1"/>
+      <w:numFmt w:val="decimal"/>
+      <w:lvlText w:val="%1."/>
+      <w:lvlJc w:val="left"/>
+      <w:pPr>
+        <w:ind w:left="480" w:hanging="480"/>
+      </w:pPr>
+    </w:lvl>
+    <w:lvl w:ilvl="1" w:tentative="1">
+      <w:start w:val="1"/>
+      <w:numFmt w:val="lowerLetter"/>
+      <w:lvlText w:val="%2)"/>
+      <w:lvlJc w:val="left"/>
+      <w:pPr>
+        <w:ind w:left="960" w:hanging="480"/>
+      </w:pPr>
+    </w:lvl>
+    <w:lvl w:ilvl="2" w:tentative="1">
+      <w:start w:val="1"/>
+      <w:numFmt w:val="lowerRoman"/>
+      <w:lvlText w:val="%3."/>
+      <w:lvlJc w:val="right"/>
+      <w:pPr>
+        <w:ind w:left="1440" w:hanging="480"/>
+      </w:pPr>
+    </w:lvl>
+    <w:lvl w:ilvl="3" w:tentative="1">
+      <w:start w:val="1"/>
+      <w:numFmt w:val="decimal"/>
+      <w:lvlText w:val="%4."/>
+      <w:lvlJc w:val="left"/>
+      <w:pPr>
+        <w:ind w:left="1920" w:hanging="480"/>
+      </w:pPr>
+    </w:lvl>
+    <w:lvl w:ilvl="4" w:tentative="1">
+      <w:start w:val="1"/>
+      <w:numFmt w:val="lowerLetter"/>
+      <w:lvlText w:val="%5)"/>
+      <w:lvlJc w:val="left"/>
+      <w:pPr>
+        <w:ind w:left="2400" w:hanging="480"/>
+      </w:pPr>
+    </w:lvl>
+    <w:lvl w:ilvl="5" w:tentative="1">
+      <w:start w:val="1"/>
+      <w:numFmt w:val="lowerRoman"/>
+      <w:lvlText w:val="%6."/>
+      <w:lvlJc w:val="right"/>
+      <w:pPr>
+        <w:ind w:left="2880" w:hanging="480"/>
+      </w:pPr>
+    </w:lvl>
+    <w:lvl w:ilvl="6" w:tentative="1">
+      <w:start w:val="1"/>
+      <w:numFmt w:val="decimal"/>
+      <w:lvlText w:val="%7."/>
+      <w:lvlJc w:val="left"/>
+      <w:pPr>
+        <w:ind w:left="3360" w:hanging="480"/>
+      </w:pPr>
+    </w:lvl>
+    <w:lvl w:ilvl="7" w:tentative="1">
+      <w:start w:val="1"/>
+      <w:numFmt w:val="lowerLetter"/>
+      <w:lvlText w:val="%8)"/>
+      <w:lvlJc w:val="left"/>
+      <w:pPr>
+        <w:ind w:left="3840" w:hanging="480"/>
+      </w:pPr>
+    </w:lvl>
+    <w:lvl w:ilvl="8" w:tentative="1">
+      <w:start w:val="1"/>
+      <w:numFmt w:val="lowerRoman"/>
+      <w:lvlText w:val="%9."/>
+      <w:lvlJc w:val="right"/>
+      <w:pPr>
+        <w:ind w:left="4320" w:hanging="480"/>
+      </w:pPr>
+    </w:lvl>
+  </w:abstractNum>
+  <w:abstractNum w:abstractNumId="247079541">
+    <w:nsid w:val="0EBA2275"/>
+    <w:multiLevelType w:val="multilevel"/>
+    <w:tmpl w:val="0EBA2275"/>
     <w:lvl w:ilvl="0" w:tentative="1">
       <w:start w:val="1"/>
       <w:numFmt w:val="decimal"/>

</xml_diff>

<commit_message>
still usercontroller and the doc
</commit_message>
<xml_diff>
--- a/丛丛网后台接口文档.docx
+++ b/丛丛网后台接口文档.docx
@@ -364,10 +364,13 @@
               <w:t>长度在</w:t>
             </w:r>
             <w:r>
-              <w:rPr>
-                <w:rFonts w:hint="eastAsia"/>
-              </w:rPr>
-              <w:t>4-20之间的字符串</w:t>
+              <w:t>6</w:t>
+            </w:r>
+            <w:r>
+              <w:rPr>
+                <w:rFonts w:hint="eastAsia"/>
+              </w:rPr>
+              <w:t>-20之间的字符串</w:t>
             </w:r>
           </w:p>
         </w:tc>
@@ -3303,9 +3306,15 @@
             </w:r>
             <w:r>
               <w:rPr>
-                <w:rFonts w:hint="eastAsia"/>
-              </w:rPr>
-              <w:t>4-20之间的字符串</w:t>
+                <w:rFonts w:hint="default"/>
+              </w:rPr>
+              <w:t>6</w:t>
+            </w:r>
+            <w:r>
+              <w:rPr>
+                <w:rFonts w:hint="eastAsia"/>
+              </w:rPr>
+              <w:t>-20之间的字符串</w:t>
             </w:r>
           </w:p>
         </w:tc>
@@ -4072,9 +4081,15 @@
             </w:r>
             <w:r>
               <w:rPr>
-                <w:rFonts w:hint="eastAsia"/>
-              </w:rPr>
-              <w:t>4-20之间的字符串</w:t>
+                <w:rFonts w:hint="default"/>
+              </w:rPr>
+              <w:t>6</w:t>
+            </w:r>
+            <w:r>
+              <w:rPr>
+                <w:rFonts w:hint="eastAsia"/>
+              </w:rPr>
+              <w:t>-20之间的字符串</w:t>
             </w:r>
           </w:p>
         </w:tc>
@@ -4158,9 +4173,15 @@
             </w:r>
             <w:r>
               <w:rPr>
-                <w:rFonts w:hint="eastAsia"/>
-              </w:rPr>
-              <w:t>4-20之间的字符串</w:t>
+                <w:rFonts w:hint="default"/>
+              </w:rPr>
+              <w:t>6</w:t>
+            </w:r>
+            <w:r>
+              <w:rPr>
+                <w:rFonts w:hint="eastAsia"/>
+              </w:rPr>
+              <w:t>-20之间的字符串</w:t>
             </w:r>
             <w:r>
               <w:rPr>
@@ -4827,6 +4848,86 @@
           </w:tblCellMar>
         </w:tblPrEx>
         <w:trPr>
+          <w:trHeight w:val="351" w:hRule="atLeast"/>
+        </w:trPr>
+        <w:tc>
+          <w:tcPr>
+            <w:tcW w:w="1843" w:type="dxa"/>
+            <w:vMerge w:val="continue"/>
+            <w:vAlign w:val="top"/>
+          </w:tcPr>
+          <w:p>
+            <w:pPr>
+              <w:pStyle w:val="5"/>
+              <w:ind w:firstLine="0" w:firstLineChars="0"/>
+            </w:pPr>
+          </w:p>
+        </w:tc>
+        <w:tc>
+          <w:tcPr>
+            <w:tcW w:w="2268" w:type="dxa"/>
+            <w:vAlign w:val="top"/>
+          </w:tcPr>
+          <w:p>
+            <w:pPr>
+              <w:pStyle w:val="5"/>
+              <w:ind w:firstLine="0" w:firstLineChars="0"/>
+            </w:pPr>
+            <w:r>
+              <w:t>avatar</w:t>
+            </w:r>
+          </w:p>
+        </w:tc>
+        <w:tc>
+          <w:tcPr>
+            <w:tcW w:w="1701" w:type="dxa"/>
+            <w:vAlign w:val="top"/>
+          </w:tcPr>
+          <w:p>
+            <w:pPr>
+              <w:pStyle w:val="5"/>
+              <w:ind w:firstLine="0" w:firstLineChars="0"/>
+            </w:pPr>
+            <w:r>
+              <w:t>头像</w:t>
+            </w:r>
+          </w:p>
+        </w:tc>
+        <w:tc>
+          <w:tcPr>
+            <w:tcW w:w="2693" w:type="dxa"/>
+            <w:vAlign w:val="top"/>
+          </w:tcPr>
+          <w:p>
+            <w:pPr>
+              <w:pStyle w:val="5"/>
+              <w:ind w:firstLine="0" w:firstLineChars="0"/>
+            </w:pPr>
+            <w:r>
+              <w:t>Url格式</w:t>
+            </w:r>
+          </w:p>
+        </w:tc>
+      </w:tr>
+      <w:tr>
+        <w:tblPrEx>
+          <w:tblBorders>
+            <w:top w:val="single" w:color="auto" w:sz="4" w:space="0"/>
+            <w:left w:val="single" w:color="auto" w:sz="4" w:space="0"/>
+            <w:bottom w:val="single" w:color="auto" w:sz="4" w:space="0"/>
+            <w:right w:val="single" w:color="auto" w:sz="4" w:space="0"/>
+            <w:insideH w:val="single" w:color="auto" w:sz="4" w:space="0"/>
+            <w:insideV w:val="single" w:color="auto" w:sz="4" w:space="0"/>
+          </w:tblBorders>
+          <w:tblLayout w:type="fixed"/>
+          <w:tblCellMar>
+            <w:top w:w="0" w:type="dxa"/>
+            <w:left w:w="108" w:type="dxa"/>
+            <w:bottom w:w="0" w:type="dxa"/>
+            <w:right w:w="108" w:type="dxa"/>
+          </w:tblCellMar>
+        </w:tblPrEx>
+        <w:trPr>
           <w:trHeight w:val="345" w:hRule="atLeast"/>
         </w:trPr>
         <w:tc>
@@ -6246,6 +6347,9 @@
             <w:r>
               <w:t>用户对自己的描述</w:t>
             </w:r>
+            <w:r>
+              <w:t>2-40字</w:t>
+            </w:r>
           </w:p>
         </w:tc>
       </w:tr>
@@ -6483,7 +6587,7 @@
           </w:tcPr>
           <w:p>
             <w:r>
-              <w:t>用户对自己的描述</w:t>
+              <w:t>用户对自己的描述2-40字</w:t>
             </w:r>
           </w:p>
         </w:tc>
@@ -6787,7 +6891,11 @@
             <w:tcW w:w="2330" w:type="dxa"/>
             <w:vAlign w:val="top"/>
           </w:tcPr>
-          <w:p/>
+          <w:p>
+            <w:r>
+              <w:t>数字</w:t>
+            </w:r>
+          </w:p>
         </w:tc>
       </w:tr>
       <w:tr>
@@ -8972,8 +9080,6 @@
             <w:r>
               <w:t>格式:2013年4月</w:t>
             </w:r>
-            <w:bookmarkStart w:id="0" w:name="_GoBack"/>
-            <w:bookmarkEnd w:id="0"/>
           </w:p>
         </w:tc>
       </w:tr>
@@ -9047,7 +9153,21 @@
               <w:rPr>
                 <w:rFonts w:hint="default"/>
               </w:rPr>
-              <w:t>(长度：50)</w:t>
+              <w:t>(长度：</w:t>
+            </w:r>
+            <w:r>
+              <w:rPr>
+                <w:rFonts w:hint="default"/>
+              </w:rPr>
+              <w:t>2-40</w:t>
+            </w:r>
+            <w:bookmarkStart w:id="0" w:name="_GoBack"/>
+            <w:bookmarkEnd w:id="0"/>
+            <w:r>
+              <w:rPr>
+                <w:rFonts w:hint="default"/>
+              </w:rPr>
+              <w:t>)</w:t>
             </w:r>
           </w:p>
         </w:tc>
@@ -26574,6 +26694,14 @@
       </w:tr>
       <w:tr>
         <w:tblPrEx>
+          <w:tblBorders>
+            <w:top w:val="single" w:color="auto" w:sz="4" w:space="0"/>
+            <w:left w:val="single" w:color="auto" w:sz="4" w:space="0"/>
+            <w:bottom w:val="single" w:color="auto" w:sz="4" w:space="0"/>
+            <w:right w:val="single" w:color="auto" w:sz="4" w:space="0"/>
+            <w:insideH w:val="single" w:color="auto" w:sz="4" w:space="0"/>
+            <w:insideV w:val="single" w:color="auto" w:sz="4" w:space="0"/>
+          </w:tblBorders>
           <w:tblLayout w:type="fixed"/>
           <w:tblCellMar>
             <w:top w:w="0" w:type="dxa"/>
@@ -27227,14 +27355,6 @@
       </w:tr>
       <w:tr>
         <w:tblPrEx>
-          <w:tblBorders>
-            <w:top w:val="single" w:color="auto" w:sz="4" w:space="0"/>
-            <w:left w:val="single" w:color="auto" w:sz="4" w:space="0"/>
-            <w:bottom w:val="single" w:color="auto" w:sz="4" w:space="0"/>
-            <w:right w:val="single" w:color="auto" w:sz="4" w:space="0"/>
-            <w:insideH w:val="single" w:color="auto" w:sz="4" w:space="0"/>
-            <w:insideV w:val="single" w:color="auto" w:sz="4" w:space="0"/>
-          </w:tblBorders>
           <w:tblLayout w:type="fixed"/>
           <w:tblCellMar>
             <w:top w:w="0" w:type="dxa"/>
@@ -27855,14 +27975,6 @@
       </w:tr>
       <w:tr>
         <w:tblPrEx>
-          <w:tblBorders>
-            <w:top w:val="single" w:color="auto" w:sz="4" w:space="0"/>
-            <w:left w:val="single" w:color="auto" w:sz="4" w:space="0"/>
-            <w:bottom w:val="single" w:color="auto" w:sz="4" w:space="0"/>
-            <w:right w:val="single" w:color="auto" w:sz="4" w:space="0"/>
-            <w:insideH w:val="single" w:color="auto" w:sz="4" w:space="0"/>
-            <w:insideV w:val="single" w:color="auto" w:sz="4" w:space="0"/>
-          </w:tblBorders>
           <w:tblLayout w:type="fixed"/>
           <w:tblCellMar>
             <w:top w:w="0" w:type="dxa"/>
@@ -28238,14 +28350,6 @@
       </w:tr>
       <w:tr>
         <w:tblPrEx>
-          <w:tblBorders>
-            <w:top w:val="single" w:color="auto" w:sz="4" w:space="0"/>
-            <w:left w:val="single" w:color="auto" w:sz="4" w:space="0"/>
-            <w:bottom w:val="single" w:color="auto" w:sz="4" w:space="0"/>
-            <w:right w:val="single" w:color="auto" w:sz="4" w:space="0"/>
-            <w:insideH w:val="single" w:color="auto" w:sz="4" w:space="0"/>
-            <w:insideV w:val="single" w:color="auto" w:sz="4" w:space="0"/>
-          </w:tblBorders>
           <w:tblLayout w:type="fixed"/>
           <w:tblCellMar>
             <w:top w:w="0" w:type="dxa"/>
@@ -28665,14 +28769,6 @@
       </w:tr>
       <w:tr>
         <w:tblPrEx>
-          <w:tblBorders>
-            <w:top w:val="single" w:color="auto" w:sz="4" w:space="0"/>
-            <w:left w:val="single" w:color="auto" w:sz="4" w:space="0"/>
-            <w:bottom w:val="single" w:color="auto" w:sz="4" w:space="0"/>
-            <w:right w:val="single" w:color="auto" w:sz="4" w:space="0"/>
-            <w:insideH w:val="single" w:color="auto" w:sz="4" w:space="0"/>
-            <w:insideV w:val="single" w:color="auto" w:sz="4" w:space="0"/>
-          </w:tblBorders>
           <w:tblLayout w:type="fixed"/>
           <w:tblCellMar>
             <w:top w:w="0" w:type="dxa"/>
@@ -28765,14 +28861,6 @@
       </w:tr>
       <w:tr>
         <w:tblPrEx>
-          <w:tblBorders>
-            <w:top w:val="single" w:color="auto" w:sz="4" w:space="0"/>
-            <w:left w:val="single" w:color="auto" w:sz="4" w:space="0"/>
-            <w:bottom w:val="single" w:color="auto" w:sz="4" w:space="0"/>
-            <w:right w:val="single" w:color="auto" w:sz="4" w:space="0"/>
-            <w:insideH w:val="single" w:color="auto" w:sz="4" w:space="0"/>
-            <w:insideV w:val="single" w:color="auto" w:sz="4" w:space="0"/>
-          </w:tblBorders>
           <w:tblLayout w:type="fixed"/>
           <w:tblCellMar>
             <w:top w:w="0" w:type="dxa"/>

</xml_diff>

<commit_message>
just commit to the local repository
</commit_message>
<xml_diff>
--- a/丛丛网后台接口文档.docx
+++ b/丛丛网后台接口文档.docx
@@ -268,6 +268,7 @@
             <w:r>
               <w:rPr>
                 <w:rFonts w:hint="eastAsia"/>
+                <w:highlight w:val="none"/>
               </w:rPr>
               <w:t>username</w:t>
             </w:r>
@@ -361,16 +362,19 @@
           </w:tcPr>
           <w:p>
             <w:r>
-              <w:t>长度在</w:t>
-            </w:r>
-            <w:r>
-              <w:t>6</w:t>
+              <w:t>长度在6</w:t>
             </w:r>
             <w:r>
               <w:rPr>
                 <w:rFonts w:hint="eastAsia"/>
               </w:rPr>
               <w:t>-20之间的字符串</w:t>
+            </w:r>
+            <w:r>
+              <w:rPr>
+                <w:rFonts w:hint="default"/>
+              </w:rPr>
+              <w:t>alpha_num</w:t>
             </w:r>
           </w:p>
         </w:tc>
@@ -524,6 +528,12 @@
             <w:r>
               <w:t>字符串</w:t>
             </w:r>
+            <w:r>
+              <w:rPr>
+                <w:rFonts w:hint="default"/>
+              </w:rPr>
+              <w:t>alpha_num</w:t>
+            </w:r>
           </w:p>
         </w:tc>
       </w:tr>
@@ -593,6 +603,12 @@
                 <w:rFonts w:hint="eastAsia"/>
               </w:rPr>
               <w:t>6的字符串</w:t>
+            </w:r>
+            <w:r>
+              <w:rPr>
+                <w:rFonts w:hint="default"/>
+              </w:rPr>
+              <w:t>alpha_num</w:t>
             </w:r>
           </w:p>
         </w:tc>
@@ -1346,6 +1362,12 @@
               </w:rPr>
               <w:t>5的字符串</w:t>
             </w:r>
+            <w:r>
+              <w:rPr>
+                <w:rFonts w:hint="default"/>
+              </w:rPr>
+              <w:t>alpha_num</w:t>
+            </w:r>
           </w:p>
         </w:tc>
       </w:tr>
@@ -2193,6 +2215,12 @@
                 <w:rFonts w:hint="eastAsia"/>
               </w:rPr>
               <w:t>6的字符串</w:t>
+            </w:r>
+            <w:r>
+              <w:rPr>
+                <w:rFonts w:hint="default"/>
+              </w:rPr>
+              <w:t>alpha_num</w:t>
             </w:r>
           </w:p>
         </w:tc>
@@ -3316,6 +3344,12 @@
               </w:rPr>
               <w:t>-20之间的字符串</w:t>
             </w:r>
+            <w:r>
+              <w:rPr>
+                <w:rFonts w:hint="default"/>
+              </w:rPr>
+              <w:t>alpha_num</w:t>
+            </w:r>
           </w:p>
         </w:tc>
       </w:tr>
@@ -3401,6 +3435,12 @@
                 <w:rFonts w:hint="eastAsia"/>
               </w:rPr>
               <w:t>为5的字符串</w:t>
+            </w:r>
+            <w:r>
+              <w:rPr>
+                <w:rFonts w:hint="default"/>
+              </w:rPr>
+              <w:t>alpha_num</w:t>
             </w:r>
           </w:p>
         </w:tc>
@@ -4187,8 +4227,10 @@
               <w:rPr>
                 <w:rFonts w:hint="default"/>
               </w:rPr>
-              <w:t>(新旧密码不可以相同)</w:t>
-            </w:r>
+              <w:t>(新旧密码可以相同)alpha_num</w:t>
+            </w:r>
+            <w:bookmarkStart w:id="0" w:name="_GoBack"/>
+            <w:bookmarkEnd w:id="0"/>
           </w:p>
         </w:tc>
       </w:tr>
@@ -4702,6 +4744,9 @@
               <w:ind w:firstLine="0" w:firstLineChars="0"/>
             </w:pPr>
             <w:r>
+              <w:t>$</w:t>
+            </w:r>
+            <w:r>
               <w:t>qq</w:t>
             </w:r>
           </w:p>
@@ -4739,6 +4784,9 @@
             </w:pPr>
             <w:r>
               <w:t>纯数字字符串</w:t>
+            </w:r>
+            <w:r>
+              <w:t>integer</w:t>
             </w:r>
           </w:p>
         </w:tc>
@@ -4986,6 +5034,18 @@
             <w:r>
               <w:t>字母数字字符串</w:t>
             </w:r>
+            <w:r>
+              <w:rPr>
+                <w:rFonts w:hint="default"/>
+              </w:rPr>
+              <w:t>alpha</w:t>
+            </w:r>
+            <w:r>
+              <w:rPr>
+                <w:rFonts w:hint="default"/>
+              </w:rPr>
+              <w:t>_dash</w:t>
+            </w:r>
           </w:p>
         </w:tc>
       </w:tr>
@@ -5064,7 +5124,7 @@
               <w:ind w:firstLine="0" w:firstLineChars="0"/>
             </w:pPr>
             <w:r>
-              <w:t>字符串</w:t>
+              <w:t>字符串string(2,10)</w:t>
             </w:r>
           </w:p>
         </w:tc>
@@ -5144,7 +5204,7 @@
               <w:ind w:firstLine="0" w:firstLineChars="0"/>
             </w:pPr>
             <w:r>
-              <w:t>字符串</w:t>
+              <w:t>字符串string(2,20)</w:t>
             </w:r>
           </w:p>
         </w:tc>
@@ -5224,7 +5284,7 @@
               <w:ind w:firstLine="0" w:firstLineChars="0"/>
             </w:pPr>
             <w:r>
-              <w:t>字符串</w:t>
+              <w:t>字符串string(2,20)</w:t>
             </w:r>
           </w:p>
         </w:tc>
@@ -5304,7 +5364,7 @@
               <w:ind w:firstLine="0" w:firstLineChars="0"/>
             </w:pPr>
             <w:r>
-              <w:t>字符串</w:t>
+              <w:t>字符串string(2,40)</w:t>
             </w:r>
           </w:p>
         </w:tc>
@@ -5473,6 +5533,12 @@
                 <w:rFonts w:hint="eastAsia"/>
               </w:rPr>
               <w:t>字符串</w:t>
+            </w:r>
+            <w:r>
+              <w:rPr>
+                <w:rFonts w:hint="default"/>
+              </w:rPr>
+              <w:t>(4,15)</w:t>
             </w:r>
           </w:p>
         </w:tc>
@@ -6345,10 +6411,7 @@
           </w:tcPr>
           <w:p>
             <w:r>
-              <w:t>用户对自己的描述</w:t>
-            </w:r>
-            <w:r>
-              <w:t>2-40字</w:t>
+              <w:t>用户对自己的描述2-40字符串</w:t>
             </w:r>
           </w:p>
         </w:tc>
@@ -6894,6 +6957,9 @@
           <w:p>
             <w:r>
               <w:t>数字</w:t>
+            </w:r>
+            <w:r>
+              <w:t>integer</w:t>
             </w:r>
           </w:p>
         </w:tc>
@@ -9153,21 +9219,7 @@
               <w:rPr>
                 <w:rFonts w:hint="default"/>
               </w:rPr>
-              <w:t>(长度：</w:t>
-            </w:r>
-            <w:r>
-              <w:rPr>
-                <w:rFonts w:hint="default"/>
-              </w:rPr>
-              <w:t>2-40</w:t>
-            </w:r>
-            <w:bookmarkStart w:id="0" w:name="_GoBack"/>
-            <w:bookmarkEnd w:id="0"/>
-            <w:r>
-              <w:rPr>
-                <w:rFonts w:hint="default"/>
-              </w:rPr>
-              <w:t>)</w:t>
+              <w:t>(长度：2-40)</w:t>
             </w:r>
           </w:p>
         </w:tc>
@@ -19017,6 +19069,12 @@
                 <w:rFonts w:hint="eastAsia"/>
               </w:rPr>
               <w:t>get-my-messages</w:t>
+            </w:r>
+            <w:r>
+              <w:rPr>
+                <w:rFonts w:hint="default"/>
+              </w:rPr>
+              <w:t>ocn</w:t>
             </w:r>
           </w:p>
         </w:tc>
@@ -25259,7 +25317,7 @@
         <w:tblStyle w:val="3"/>
         <w:tblpPr w:leftFromText="180" w:rightFromText="180" w:vertAnchor="text" w:tblpX="154" w:tblpY="58"/>
         <w:tblOverlap w:val="never"/>
-        <w:tblW w:w="7415" w:type="dxa"/>
+        <w:tblW w:w="8360" w:type="dxa"/>
         <w:tblBorders>
           <w:top w:val="single" w:color="auto" w:sz="4" w:space="0"/>
           <w:left w:val="single" w:color="auto" w:sz="4" w:space="0"/>
@@ -25277,10 +25335,10 @@
         </w:tblCellMar>
       </w:tblPr>
       <w:tblGrid>
-        <w:gridCol w:w="1706"/>
-        <w:gridCol w:w="1209"/>
-        <w:gridCol w:w="2091"/>
-        <w:gridCol w:w="2409"/>
+        <w:gridCol w:w="1453"/>
+        <w:gridCol w:w="1030"/>
+        <w:gridCol w:w="3833"/>
+        <w:gridCol w:w="2044"/>
       </w:tblGrid>
       <w:tr>
         <w:tblPrEx>
@@ -25305,7 +25363,7 @@
         </w:trPr>
         <w:tc>
           <w:tcPr>
-            <w:tcW w:w="1706" w:type="dxa"/>
+            <w:tcW w:w="1453" w:type="dxa"/>
             <w:vAlign w:val="top"/>
           </w:tcPr>
           <w:p>
@@ -25316,8 +25374,8 @@
         </w:tc>
         <w:tc>
           <w:tcPr>
-            <w:tcW w:w="5709" w:type="dxa"/>
-            <w:gridSpan w:val="3"/>
+            <w:tcW w:w="4863" w:type="dxa"/>
+            <w:gridSpan w:val="2"/>
             <w:vAlign w:val="top"/>
           </w:tcPr>
           <w:p>
@@ -25325,6 +25383,65 @@
               <w:t>post</w:t>
             </w:r>
           </w:p>
+        </w:tc>
+        <w:tc>
+          <w:tcPr>
+            <w:tcW w:w="2044" w:type="dxa"/>
+            <w:vAlign w:val="top"/>
+          </w:tcPr>
+          <w:p/>
+        </w:tc>
+      </w:tr>
+      <w:tr>
+        <w:tblPrEx>
+          <w:tblBorders>
+            <w:top w:val="single" w:color="auto" w:sz="4" w:space="0"/>
+            <w:left w:val="single" w:color="auto" w:sz="4" w:space="0"/>
+            <w:bottom w:val="single" w:color="auto" w:sz="4" w:space="0"/>
+            <w:right w:val="single" w:color="auto" w:sz="4" w:space="0"/>
+            <w:insideH w:val="single" w:color="auto" w:sz="4" w:space="0"/>
+            <w:insideV w:val="single" w:color="auto" w:sz="4" w:space="0"/>
+          </w:tblBorders>
+          <w:tblLayout w:type="fixed"/>
+          <w:tblCellMar>
+            <w:top w:w="0" w:type="dxa"/>
+            <w:left w:w="108" w:type="dxa"/>
+            <w:bottom w:w="0" w:type="dxa"/>
+            <w:right w:w="108" w:type="dxa"/>
+          </w:tblCellMar>
+        </w:tblPrEx>
+        <w:trPr>
+          <w:trHeight w:val="787" w:hRule="atLeast"/>
+        </w:trPr>
+        <w:tc>
+          <w:tcPr>
+            <w:tcW w:w="1453" w:type="dxa"/>
+            <w:vAlign w:val="top"/>
+          </w:tcPr>
+          <w:p>
+            <w:r>
+              <w:t>请求url</w:t>
+            </w:r>
+          </w:p>
+        </w:tc>
+        <w:tc>
+          <w:tcPr>
+            <w:tcW w:w="4863" w:type="dxa"/>
+            <w:gridSpan w:val="2"/>
+            <w:vAlign w:val="top"/>
+          </w:tcPr>
+          <w:p>
+            <w:r>
+              <w:t>/product/addProduct</w:t>
+            </w:r>
+          </w:p>
+        </w:tc>
+        <w:tc>
+          <w:tcPr>
+            <w:tcW w:w="2044" w:type="dxa"/>
+            <w:vAlign w:val="top"/>
+          </w:tcPr>
+          <w:p/>
         </w:tc>
       </w:tr>
       <w:tr>
@@ -25350,26 +25467,44 @@
         </w:trPr>
         <w:tc>
           <w:tcPr>
-            <w:tcW w:w="1706" w:type="dxa"/>
-            <w:vAlign w:val="top"/>
-          </w:tcPr>
-          <w:p>
-            <w:r>
-              <w:t>请求url</w:t>
-            </w:r>
-          </w:p>
-        </w:tc>
-        <w:tc>
-          <w:tcPr>
-            <w:tcW w:w="5709" w:type="dxa"/>
-            <w:gridSpan w:val="3"/>
-            <w:vAlign w:val="top"/>
-          </w:tcPr>
-          <w:p>
-            <w:r>
-              <w:t>/product/addProduct</w:t>
-            </w:r>
-          </w:p>
+            <w:tcW w:w="1453" w:type="dxa"/>
+            <w:vMerge w:val="restart"/>
+            <w:vAlign w:val="top"/>
+          </w:tcPr>
+          <w:p>
+            <w:r>
+              <w:t>请求参数</w:t>
+            </w:r>
+          </w:p>
+        </w:tc>
+        <w:tc>
+          <w:tcPr>
+            <w:tcW w:w="1030" w:type="dxa"/>
+            <w:vAlign w:val="top"/>
+          </w:tcPr>
+          <w:p>
+            <w:r>
+              <w:t>shop_id</w:t>
+            </w:r>
+          </w:p>
+        </w:tc>
+        <w:tc>
+          <w:tcPr>
+            <w:tcW w:w="3833" w:type="dxa"/>
+            <w:vAlign w:val="top"/>
+          </w:tcPr>
+          <w:p>
+            <w:r>
+              <w:t>在这个id的店铺添加产品</w:t>
+            </w:r>
+          </w:p>
+        </w:tc>
+        <w:tc>
+          <w:tcPr>
+            <w:tcW w:w="2044" w:type="dxa"/>
+            <w:vAlign w:val="top"/>
+          </w:tcPr>
+          <w:p/>
         </w:tc>
       </w:tr>
       <w:tr>
@@ -25395,36 +25530,42 @@
         </w:trPr>
         <w:tc>
           <w:tcPr>
-            <w:tcW w:w="1706" w:type="dxa"/>
-            <w:vMerge w:val="restart"/>
-            <w:vAlign w:val="top"/>
-          </w:tcPr>
-          <w:p>
-            <w:r>
-              <w:t>请求参数</w:t>
-            </w:r>
-          </w:p>
-        </w:tc>
-        <w:tc>
-          <w:tcPr>
-            <w:tcW w:w="1209" w:type="dxa"/>
-            <w:vAlign w:val="top"/>
-          </w:tcPr>
-          <w:p>
-            <w:r>
-              <w:t>shop_id</w:t>
-            </w:r>
-          </w:p>
-        </w:tc>
-        <w:tc>
-          <w:tcPr>
-            <w:tcW w:w="4500" w:type="dxa"/>
-            <w:gridSpan w:val="2"/>
-            <w:vAlign w:val="top"/>
-          </w:tcPr>
-          <w:p>
-            <w:r>
-              <w:t>在这个id的店铺添加产品</w:t>
+            <w:tcW w:w="1453" w:type="dxa"/>
+            <w:vMerge w:val="continue"/>
+            <w:vAlign w:val="top"/>
+          </w:tcPr>
+          <w:p/>
+        </w:tc>
+        <w:tc>
+          <w:tcPr>
+            <w:tcW w:w="1030" w:type="dxa"/>
+            <w:vAlign w:val="top"/>
+          </w:tcPr>
+          <w:p>
+            <w:r>
+              <w:t>name</w:t>
+            </w:r>
+          </w:p>
+        </w:tc>
+        <w:tc>
+          <w:tcPr>
+            <w:tcW w:w="3833" w:type="dxa"/>
+            <w:vAlign w:val="top"/>
+          </w:tcPr>
+          <w:p>
+            <w:r>
+              <w:t>产品名字</w:t>
+            </w:r>
+          </w:p>
+        </w:tc>
+        <w:tc>
+          <w:tcPr>
+            <w:tcW w:w="2044" w:type="dxa"/>
+            <w:vAlign w:val="top"/>
+          </w:tcPr>
+          <w:p>
+            <w:r>
+              <w:t>字母数字(2,20)</w:t>
             </w:r>
           </w:p>
         </w:tc>
@@ -25452,7 +25593,7 @@
         </w:trPr>
         <w:tc>
           <w:tcPr>
-            <w:tcW w:w="1706" w:type="dxa"/>
+            <w:tcW w:w="1453" w:type="dxa"/>
             <w:vMerge w:val="continue"/>
             <w:vAlign w:val="top"/>
           </w:tcPr>
@@ -25460,24 +25601,34 @@
         </w:tc>
         <w:tc>
           <w:tcPr>
-            <w:tcW w:w="1209" w:type="dxa"/>
-            <w:vAlign w:val="top"/>
-          </w:tcPr>
-          <w:p>
-            <w:r>
-              <w:t>name</w:t>
-            </w:r>
-          </w:p>
-        </w:tc>
-        <w:tc>
-          <w:tcPr>
-            <w:tcW w:w="4500" w:type="dxa"/>
-            <w:gridSpan w:val="2"/>
-            <w:vAlign w:val="top"/>
-          </w:tcPr>
-          <w:p>
-            <w:r>
-              <w:t>产品名字</w:t>
+            <w:tcW w:w="1030" w:type="dxa"/>
+            <w:vAlign w:val="top"/>
+          </w:tcPr>
+          <w:p>
+            <w:r>
+              <w:t>intro</w:t>
+            </w:r>
+          </w:p>
+        </w:tc>
+        <w:tc>
+          <w:tcPr>
+            <w:tcW w:w="3833" w:type="dxa"/>
+            <w:vAlign w:val="top"/>
+          </w:tcPr>
+          <w:p>
+            <w:r>
+              <w:t>产品介绍</w:t>
+            </w:r>
+          </w:p>
+        </w:tc>
+        <w:tc>
+          <w:tcPr>
+            <w:tcW w:w="2044" w:type="dxa"/>
+            <w:vAlign w:val="top"/>
+          </w:tcPr>
+          <w:p>
+            <w:r>
+              <w:t>字符串(2,40)</w:t>
             </w:r>
           </w:p>
         </w:tc>
@@ -25505,7 +25656,7 @@
         </w:trPr>
         <w:tc>
           <w:tcPr>
-            <w:tcW w:w="1706" w:type="dxa"/>
+            <w:tcW w:w="1453" w:type="dxa"/>
             <w:vMerge w:val="continue"/>
             <w:vAlign w:val="top"/>
           </w:tcPr>
@@ -25513,24 +25664,34 @@
         </w:tc>
         <w:tc>
           <w:tcPr>
-            <w:tcW w:w="1209" w:type="dxa"/>
-            <w:vAlign w:val="top"/>
-          </w:tcPr>
-          <w:p>
-            <w:r>
-              <w:t>intro</w:t>
-            </w:r>
-          </w:p>
-        </w:tc>
-        <w:tc>
-          <w:tcPr>
-            <w:tcW w:w="4500" w:type="dxa"/>
-            <w:gridSpan w:val="2"/>
-            <w:vAlign w:val="top"/>
-          </w:tcPr>
-          <w:p>
-            <w:r>
-              <w:t>产品介绍</w:t>
+            <w:tcW w:w="1030" w:type="dxa"/>
+            <w:vAlign w:val="top"/>
+          </w:tcPr>
+          <w:p>
+            <w:r>
+              <w:t>price</w:t>
+            </w:r>
+          </w:p>
+        </w:tc>
+        <w:tc>
+          <w:tcPr>
+            <w:tcW w:w="3833" w:type="dxa"/>
+            <w:vAlign w:val="top"/>
+          </w:tcPr>
+          <w:p>
+            <w:r>
+              <w:t>价格</w:t>
+            </w:r>
+          </w:p>
+        </w:tc>
+        <w:tc>
+          <w:tcPr>
+            <w:tcW w:w="2044" w:type="dxa"/>
+            <w:vAlign w:val="top"/>
+          </w:tcPr>
+          <w:p>
+            <w:r>
+              <w:t>数字numeric</w:t>
             </w:r>
           </w:p>
         </w:tc>
@@ -25558,7 +25719,7 @@
         </w:trPr>
         <w:tc>
           <w:tcPr>
-            <w:tcW w:w="1706" w:type="dxa"/>
+            <w:tcW w:w="1453" w:type="dxa"/>
             <w:vMerge w:val="continue"/>
             <w:vAlign w:val="top"/>
           </w:tcPr>
@@ -25566,24 +25727,34 @@
         </w:tc>
         <w:tc>
           <w:tcPr>
-            <w:tcW w:w="1209" w:type="dxa"/>
-            <w:vAlign w:val="top"/>
-          </w:tcPr>
-          <w:p>
-            <w:r>
-              <w:t>price</w:t>
-            </w:r>
-          </w:p>
-        </w:tc>
-        <w:tc>
-          <w:tcPr>
-            <w:tcW w:w="4500" w:type="dxa"/>
-            <w:gridSpan w:val="2"/>
-            <w:vAlign w:val="top"/>
-          </w:tcPr>
-          <w:p>
-            <w:r>
-              <w:t>价格</w:t>
+            <w:tcW w:w="1030" w:type="dxa"/>
+            <w:vAlign w:val="top"/>
+          </w:tcPr>
+          <w:p>
+            <w:r>
+              <w:t>avatar</w:t>
+            </w:r>
+          </w:p>
+        </w:tc>
+        <w:tc>
+          <w:tcPr>
+            <w:tcW w:w="3833" w:type="dxa"/>
+            <w:vAlign w:val="top"/>
+          </w:tcPr>
+          <w:p>
+            <w:r>
+              <w:t>产品头像url</w:t>
+            </w:r>
+          </w:p>
+        </w:tc>
+        <w:tc>
+          <w:tcPr>
+            <w:tcW w:w="2044" w:type="dxa"/>
+            <w:vAlign w:val="top"/>
+          </w:tcPr>
+          <w:p>
+            <w:r>
+              <w:t>格式url</w:t>
             </w:r>
           </w:p>
         </w:tc>
@@ -25611,44 +25782,44 @@
         </w:trPr>
         <w:tc>
           <w:tcPr>
-            <w:tcW w:w="1706" w:type="dxa"/>
-            <w:vMerge w:val="continue"/>
+            <w:tcW w:w="1453" w:type="dxa"/>
+            <w:vMerge w:val="restart"/>
+            <w:vAlign w:val="top"/>
+          </w:tcPr>
+          <w:p>
+            <w:r>
+              <w:t>返回参数</w:t>
+            </w:r>
+          </w:p>
+        </w:tc>
+        <w:tc>
+          <w:tcPr>
+            <w:tcW w:w="1030" w:type="dxa"/>
+            <w:vAlign w:val="top"/>
+          </w:tcPr>
+          <w:p>
+            <w:r>
+              <w:t>errCode</w:t>
+            </w:r>
+          </w:p>
+        </w:tc>
+        <w:tc>
+          <w:tcPr>
+            <w:tcW w:w="3833" w:type="dxa"/>
+            <w:vAlign w:val="top"/>
+          </w:tcPr>
+          <w:p>
+            <w:r>
+              <w:t>0</w:t>
+            </w:r>
+          </w:p>
+        </w:tc>
+        <w:tc>
+          <w:tcPr>
+            <w:tcW w:w="2044" w:type="dxa"/>
             <w:vAlign w:val="top"/>
           </w:tcPr>
           <w:p/>
-        </w:tc>
-        <w:tc>
-          <w:tcPr>
-            <w:tcW w:w="1209" w:type="dxa"/>
-            <w:vAlign w:val="top"/>
-          </w:tcPr>
-          <w:p>
-            <w:r>
-              <w:t>avatar</w:t>
-            </w:r>
-          </w:p>
-        </w:tc>
-        <w:tc>
-          <w:tcPr>
-            <w:tcW w:w="2091" w:type="dxa"/>
-            <w:vAlign w:val="top"/>
-          </w:tcPr>
-          <w:p>
-            <w:r>
-              <w:t>产品头像url</w:t>
-            </w:r>
-          </w:p>
-        </w:tc>
-        <w:tc>
-          <w:tcPr>
-            <w:tcW w:w="2409" w:type="dxa"/>
-            <w:vAlign w:val="top"/>
-          </w:tcPr>
-          <w:p>
-            <w:r>
-              <w:t>格式url</w:t>
-            </w:r>
-          </w:p>
         </w:tc>
       </w:tr>
       <w:tr>
@@ -25674,64 +25845,7 @@
         </w:trPr>
         <w:tc>
           <w:tcPr>
-            <w:tcW w:w="1706" w:type="dxa"/>
-            <w:vMerge w:val="restart"/>
-            <w:vAlign w:val="top"/>
-          </w:tcPr>
-          <w:p>
-            <w:r>
-              <w:t>返回参数</w:t>
-            </w:r>
-          </w:p>
-        </w:tc>
-        <w:tc>
-          <w:tcPr>
-            <w:tcW w:w="1209" w:type="dxa"/>
-            <w:vAlign w:val="top"/>
-          </w:tcPr>
-          <w:p>
-            <w:r>
-              <w:t>errCode</w:t>
-            </w:r>
-          </w:p>
-        </w:tc>
-        <w:tc>
-          <w:tcPr>
-            <w:tcW w:w="4500" w:type="dxa"/>
-            <w:gridSpan w:val="2"/>
-            <w:vAlign w:val="top"/>
-          </w:tcPr>
-          <w:p>
-            <w:r>
-              <w:t>0</w:t>
-            </w:r>
-          </w:p>
-        </w:tc>
-      </w:tr>
-      <w:tr>
-        <w:tblPrEx>
-          <w:tblBorders>
-            <w:top w:val="single" w:color="auto" w:sz="4" w:space="0"/>
-            <w:left w:val="single" w:color="auto" w:sz="4" w:space="0"/>
-            <w:bottom w:val="single" w:color="auto" w:sz="4" w:space="0"/>
-            <w:right w:val="single" w:color="auto" w:sz="4" w:space="0"/>
-            <w:insideH w:val="single" w:color="auto" w:sz="4" w:space="0"/>
-            <w:insideV w:val="single" w:color="auto" w:sz="4" w:space="0"/>
-          </w:tblBorders>
-          <w:tblLayout w:type="fixed"/>
-          <w:tblCellMar>
-            <w:top w:w="0" w:type="dxa"/>
-            <w:left w:w="108" w:type="dxa"/>
-            <w:bottom w:w="0" w:type="dxa"/>
-            <w:right w:w="108" w:type="dxa"/>
-          </w:tblCellMar>
-        </w:tblPrEx>
-        <w:trPr>
-          <w:trHeight w:val="375" w:hRule="atLeast"/>
-        </w:trPr>
-        <w:tc>
-          <w:tcPr>
-            <w:tcW w:w="1706" w:type="dxa"/>
+            <w:tcW w:w="1453" w:type="dxa"/>
             <w:vMerge w:val="continue"/>
             <w:vAlign w:val="top"/>
           </w:tcPr>
@@ -25739,7 +25853,7 @@
         </w:tc>
         <w:tc>
           <w:tcPr>
-            <w:tcW w:w="1209" w:type="dxa"/>
+            <w:tcW w:w="1030" w:type="dxa"/>
             <w:vAlign w:val="top"/>
           </w:tcPr>
           <w:p>
@@ -25750,8 +25864,14 @@
         </w:tc>
         <w:tc>
           <w:tcPr>
-            <w:tcW w:w="4500" w:type="dxa"/>
-            <w:gridSpan w:val="2"/>
+            <w:tcW w:w="3833" w:type="dxa"/>
+            <w:vAlign w:val="top"/>
+          </w:tcPr>
+          <w:p/>
+        </w:tc>
+        <w:tc>
+          <w:tcPr>
+            <w:tcW w:w="2044" w:type="dxa"/>
             <w:vAlign w:val="top"/>
           </w:tcPr>
           <w:p/>
@@ -25820,7 +25940,7 @@
     <w:tbl>
       <w:tblPr>
         <w:tblStyle w:val="3"/>
-        <w:tblW w:w="7444" w:type="dxa"/>
+        <w:tblW w:w="8370" w:type="dxa"/>
         <w:tblInd w:w="143" w:type="dxa"/>
         <w:tblBorders>
           <w:top w:val="single" w:color="auto" w:sz="4" w:space="0"/>
@@ -25839,10 +25959,10 @@
         </w:tblCellMar>
       </w:tblPr>
       <w:tblGrid>
-        <w:gridCol w:w="1894"/>
-        <w:gridCol w:w="1266"/>
-        <w:gridCol w:w="1772"/>
-        <w:gridCol w:w="2512"/>
+        <w:gridCol w:w="1594"/>
+        <w:gridCol w:w="1066"/>
+        <w:gridCol w:w="3606"/>
+        <w:gridCol w:w="2104"/>
       </w:tblGrid>
       <w:tr>
         <w:tblPrEx>
@@ -25867,7 +25987,7 @@
         </w:trPr>
         <w:tc>
           <w:tcPr>
-            <w:tcW w:w="1894" w:type="dxa"/>
+            <w:tcW w:w="1594" w:type="dxa"/>
             <w:vAlign w:val="top"/>
           </w:tcPr>
           <w:p>
@@ -25878,8 +25998,8 @@
         </w:tc>
         <w:tc>
           <w:tcPr>
-            <w:tcW w:w="5550" w:type="dxa"/>
-            <w:gridSpan w:val="3"/>
+            <w:tcW w:w="4672" w:type="dxa"/>
+            <w:gridSpan w:val="2"/>
             <w:vAlign w:val="top"/>
           </w:tcPr>
           <w:p>
@@ -25887,6 +26007,13 @@
               <w:t>post</w:t>
             </w:r>
           </w:p>
+        </w:tc>
+        <w:tc>
+          <w:tcPr>
+            <w:tcW w:w="2104" w:type="dxa"/>
+            <w:vAlign w:val="top"/>
+          </w:tcPr>
+          <w:p/>
         </w:tc>
       </w:tr>
       <w:tr>
@@ -25912,7 +26039,7 @@
         </w:trPr>
         <w:tc>
           <w:tcPr>
-            <w:tcW w:w="1894" w:type="dxa"/>
+            <w:tcW w:w="1594" w:type="dxa"/>
             <w:vAlign w:val="top"/>
           </w:tcPr>
           <w:p>
@@ -25923,8 +26050,8 @@
         </w:tc>
         <w:tc>
           <w:tcPr>
-            <w:tcW w:w="5550" w:type="dxa"/>
-            <w:gridSpan w:val="3"/>
+            <w:tcW w:w="4672" w:type="dxa"/>
+            <w:gridSpan w:val="2"/>
             <w:vAlign w:val="top"/>
           </w:tcPr>
           <w:p>
@@ -25932,6 +26059,13 @@
               <w:t>/product/updateProduct</w:t>
             </w:r>
           </w:p>
+        </w:tc>
+        <w:tc>
+          <w:tcPr>
+            <w:tcW w:w="2104" w:type="dxa"/>
+            <w:vAlign w:val="top"/>
+          </w:tcPr>
+          <w:p/>
         </w:tc>
       </w:tr>
       <w:tr>
@@ -25957,7 +26091,7 @@
         </w:trPr>
         <w:tc>
           <w:tcPr>
-            <w:tcW w:w="1894" w:type="dxa"/>
+            <w:tcW w:w="1594" w:type="dxa"/>
             <w:vMerge w:val="restart"/>
             <w:vAlign w:val="top"/>
           </w:tcPr>
@@ -25969,7 +26103,7 @@
         </w:tc>
         <w:tc>
           <w:tcPr>
-            <w:tcW w:w="1266" w:type="dxa"/>
+            <w:tcW w:w="1066" w:type="dxa"/>
             <w:vAlign w:val="top"/>
           </w:tcPr>
           <w:p>
@@ -25980,8 +26114,7 @@
         </w:tc>
         <w:tc>
           <w:tcPr>
-            <w:tcW w:w="4284" w:type="dxa"/>
-            <w:gridSpan w:val="2"/>
+            <w:tcW w:w="3606" w:type="dxa"/>
             <w:vAlign w:val="top"/>
           </w:tcPr>
           <w:p>
@@ -25989,6 +26122,13 @@
               <w:t>产品id</w:t>
             </w:r>
           </w:p>
+        </w:tc>
+        <w:tc>
+          <w:tcPr>
+            <w:tcW w:w="2104" w:type="dxa"/>
+            <w:vAlign w:val="top"/>
+          </w:tcPr>
+          <w:p/>
         </w:tc>
       </w:tr>
       <w:tr>
@@ -26014,7 +26154,7 @@
         </w:trPr>
         <w:tc>
           <w:tcPr>
-            <w:tcW w:w="1894" w:type="dxa"/>
+            <w:tcW w:w="1594" w:type="dxa"/>
             <w:vMerge w:val="continue"/>
             <w:vAlign w:val="top"/>
           </w:tcPr>
@@ -26022,7 +26162,7 @@
         </w:tc>
         <w:tc>
           <w:tcPr>
-            <w:tcW w:w="1266" w:type="dxa"/>
+            <w:tcW w:w="1066" w:type="dxa"/>
             <w:vAlign w:val="top"/>
           </w:tcPr>
           <w:p>
@@ -26033,13 +26173,23 @@
         </w:tc>
         <w:tc>
           <w:tcPr>
-            <w:tcW w:w="4284" w:type="dxa"/>
-            <w:gridSpan w:val="2"/>
+            <w:tcW w:w="3606" w:type="dxa"/>
             <w:vAlign w:val="top"/>
           </w:tcPr>
           <w:p>
             <w:r>
               <w:t>产品名字</w:t>
+            </w:r>
+          </w:p>
+        </w:tc>
+        <w:tc>
+          <w:tcPr>
+            <w:tcW w:w="2104" w:type="dxa"/>
+            <w:vAlign w:val="top"/>
+          </w:tcPr>
+          <w:p>
+            <w:r>
+              <w:t>字母数字(2,20)</w:t>
             </w:r>
           </w:p>
         </w:tc>
@@ -26067,7 +26217,7 @@
         </w:trPr>
         <w:tc>
           <w:tcPr>
-            <w:tcW w:w="1894" w:type="dxa"/>
+            <w:tcW w:w="1594" w:type="dxa"/>
             <w:vMerge w:val="continue"/>
             <w:vAlign w:val="top"/>
           </w:tcPr>
@@ -26075,7 +26225,7 @@
         </w:tc>
         <w:tc>
           <w:tcPr>
-            <w:tcW w:w="1266" w:type="dxa"/>
+            <w:tcW w:w="1066" w:type="dxa"/>
             <w:vAlign w:val="top"/>
           </w:tcPr>
           <w:p>
@@ -26086,13 +26236,23 @@
         </w:tc>
         <w:tc>
           <w:tcPr>
-            <w:tcW w:w="4284" w:type="dxa"/>
-            <w:gridSpan w:val="2"/>
+            <w:tcW w:w="3606" w:type="dxa"/>
             <w:vAlign w:val="top"/>
           </w:tcPr>
           <w:p>
             <w:r>
               <w:t>介绍</w:t>
+            </w:r>
+          </w:p>
+        </w:tc>
+        <w:tc>
+          <w:tcPr>
+            <w:tcW w:w="2104" w:type="dxa"/>
+            <w:vAlign w:val="top"/>
+          </w:tcPr>
+          <w:p>
+            <w:r>
+              <w:t>字符串(2,40)</w:t>
             </w:r>
           </w:p>
         </w:tc>
@@ -26120,7 +26280,7 @@
         </w:trPr>
         <w:tc>
           <w:tcPr>
-            <w:tcW w:w="1894" w:type="dxa"/>
+            <w:tcW w:w="1594" w:type="dxa"/>
             <w:vMerge w:val="continue"/>
             <w:vAlign w:val="top"/>
           </w:tcPr>
@@ -26128,7 +26288,7 @@
         </w:tc>
         <w:tc>
           <w:tcPr>
-            <w:tcW w:w="1266" w:type="dxa"/>
+            <w:tcW w:w="1066" w:type="dxa"/>
             <w:vAlign w:val="top"/>
           </w:tcPr>
           <w:p>
@@ -26139,13 +26299,23 @@
         </w:tc>
         <w:tc>
           <w:tcPr>
-            <w:tcW w:w="4284" w:type="dxa"/>
-            <w:gridSpan w:val="2"/>
+            <w:tcW w:w="3606" w:type="dxa"/>
             <w:vAlign w:val="top"/>
           </w:tcPr>
           <w:p>
             <w:r>
               <w:t>价格</w:t>
+            </w:r>
+          </w:p>
+        </w:tc>
+        <w:tc>
+          <w:tcPr>
+            <w:tcW w:w="2104" w:type="dxa"/>
+            <w:vAlign w:val="top"/>
+          </w:tcPr>
+          <w:p>
+            <w:r>
+              <w:t>数字numeric</w:t>
             </w:r>
           </w:p>
         </w:tc>
@@ -26173,7 +26343,7 @@
         </w:trPr>
         <w:tc>
           <w:tcPr>
-            <w:tcW w:w="1894" w:type="dxa"/>
+            <w:tcW w:w="1594" w:type="dxa"/>
             <w:vMerge w:val="continue"/>
             <w:vAlign w:val="top"/>
           </w:tcPr>
@@ -26181,7 +26351,7 @@
         </w:tc>
         <w:tc>
           <w:tcPr>
-            <w:tcW w:w="1266" w:type="dxa"/>
+            <w:tcW w:w="1066" w:type="dxa"/>
             <w:vAlign w:val="top"/>
           </w:tcPr>
           <w:p>
@@ -26192,7 +26362,7 @@
         </w:tc>
         <w:tc>
           <w:tcPr>
-            <w:tcW w:w="1772" w:type="dxa"/>
+            <w:tcW w:w="3606" w:type="dxa"/>
             <w:vAlign w:val="top"/>
           </w:tcPr>
           <w:p>
@@ -26203,7 +26373,7 @@
         </w:tc>
         <w:tc>
           <w:tcPr>
-            <w:tcW w:w="2512" w:type="dxa"/>
+            <w:tcW w:w="2104" w:type="dxa"/>
             <w:vAlign w:val="top"/>
           </w:tcPr>
           <w:p>
@@ -26236,7 +26406,7 @@
         </w:trPr>
         <w:tc>
           <w:tcPr>
-            <w:tcW w:w="1894" w:type="dxa"/>
+            <w:tcW w:w="1594" w:type="dxa"/>
             <w:vMerge w:val="restart"/>
             <w:vAlign w:val="top"/>
           </w:tcPr>
@@ -26248,7 +26418,7 @@
         </w:tc>
         <w:tc>
           <w:tcPr>
-            <w:tcW w:w="1266" w:type="dxa"/>
+            <w:tcW w:w="1066" w:type="dxa"/>
             <w:vAlign w:val="top"/>
           </w:tcPr>
           <w:p>
@@ -26259,8 +26429,7 @@
         </w:tc>
         <w:tc>
           <w:tcPr>
-            <w:tcW w:w="4284" w:type="dxa"/>
-            <w:gridSpan w:val="2"/>
+            <w:tcW w:w="3606" w:type="dxa"/>
             <w:vAlign w:val="top"/>
           </w:tcPr>
           <w:p>
@@ -26268,6 +26437,13 @@
               <w:t>0</w:t>
             </w:r>
           </w:p>
+        </w:tc>
+        <w:tc>
+          <w:tcPr>
+            <w:tcW w:w="2104" w:type="dxa"/>
+            <w:vAlign w:val="top"/>
+          </w:tcPr>
+          <w:p/>
         </w:tc>
       </w:tr>
       <w:tr>
@@ -26293,7 +26469,7 @@
         </w:trPr>
         <w:tc>
           <w:tcPr>
-            <w:tcW w:w="1894" w:type="dxa"/>
+            <w:tcW w:w="1594" w:type="dxa"/>
             <w:vMerge w:val="continue"/>
             <w:vAlign w:val="top"/>
           </w:tcPr>
@@ -26301,7 +26477,7 @@
         </w:tc>
         <w:tc>
           <w:tcPr>
-            <w:tcW w:w="1266" w:type="dxa"/>
+            <w:tcW w:w="1066" w:type="dxa"/>
             <w:vAlign w:val="top"/>
           </w:tcPr>
           <w:p>
@@ -26312,8 +26488,14 @@
         </w:tc>
         <w:tc>
           <w:tcPr>
-            <w:tcW w:w="4284" w:type="dxa"/>
-            <w:gridSpan w:val="2"/>
+            <w:tcW w:w="3606" w:type="dxa"/>
+            <w:vAlign w:val="top"/>
+          </w:tcPr>
+          <w:p/>
+        </w:tc>
+        <w:tc>
+          <w:tcPr>
+            <w:tcW w:w="2104" w:type="dxa"/>
             <w:vAlign w:val="top"/>
           </w:tcPr>
           <w:p/>
@@ -29071,10 +29253,10 @@
 
 <file path=word/numbering.xml><?xml version="1.0" encoding="utf-8"?>
 <w:numbering xmlns:wpc="http://schemas.microsoft.com/office/word/2010/wordprocessingCanvas" xmlns:mc="http://schemas.openxmlformats.org/markup-compatibility/2006" xmlns:o="urn:schemas-microsoft-com:office:office" xmlns:r="http://schemas.openxmlformats.org/officeDocument/2006/relationships" xmlns:m="http://schemas.openxmlformats.org/officeDocument/2006/math" xmlns:v="urn:schemas-microsoft-com:vml" xmlns:wp14="http://schemas.microsoft.com/office/word/2010/wordprocessingDrawing" xmlns:wp="http://schemas.openxmlformats.org/drawingml/2006/wordprocessingDrawing" xmlns:w10="urn:schemas-microsoft-com:office:word" xmlns:w="http://schemas.openxmlformats.org/wordprocessingml/2006/main" xmlns:w14="http://schemas.microsoft.com/office/word/2010/wordml" xmlns:wpg="http://schemas.microsoft.com/office/word/2010/wordprocessingGroup" xmlns:wpi="http://schemas.microsoft.com/office/word/2010/wordprocessingInk" xmlns:wne="http://schemas.microsoft.com/office/word/2006/wordml" xmlns:wps="http://schemas.microsoft.com/office/word/2010/wordprocessingShape" mc:Ignorable="w14 wp14">
-  <w:abstractNum w:abstractNumId="797140221">
-    <w:nsid w:val="2F8364FD"/>
+  <w:abstractNum w:abstractNumId="247079541">
+    <w:nsid w:val="0EBA2275"/>
     <w:multiLevelType w:val="multilevel"/>
-    <w:tmpl w:val="2F8364FD"/>
+    <w:tmpl w:val="0EBA2275"/>
     <w:lvl w:ilvl="0" w:tentative="1">
       <w:start w:val="1"/>
       <w:numFmt w:val="decimal"/>
@@ -29181,82 +29363,10 @@
       <w:lvlJc w:val="left"/>
     </w:lvl>
   </w:abstractNum>
-  <w:abstractNum w:abstractNumId="1431073431">
-    <w:nsid w:val="554C7297"/>
-    <w:multiLevelType w:val="singleLevel"/>
-    <w:tmpl w:val="554C7297"/>
-    <w:lvl w:ilvl="0" w:tentative="1">
-      <w:start w:val="6"/>
-      <w:numFmt w:val="chineseCounting"/>
-      <w:suff w:val="nothing"/>
-      <w:lvlText w:val="%1."/>
-      <w:lvlJc w:val="left"/>
-    </w:lvl>
-  </w:abstractNum>
-  <w:abstractNum w:abstractNumId="1431073527">
-    <w:nsid w:val="554C72F7"/>
-    <w:multiLevelType w:val="singleLevel"/>
-    <w:tmpl w:val="554C72F7"/>
-    <w:lvl w:ilvl="0" w:tentative="1">
-      <w:start w:val="1"/>
-      <w:numFmt w:val="decimal"/>
-      <w:suff w:val="nothing"/>
-      <w:lvlText w:val="%1."/>
-      <w:lvlJc w:val="left"/>
-    </w:lvl>
-  </w:abstractNum>
-  <w:abstractNum w:abstractNumId="1431313857">
-    <w:nsid w:val="55501DC1"/>
-    <w:multiLevelType w:val="singleLevel"/>
-    <w:tmpl w:val="55501DC1"/>
-    <w:lvl w:ilvl="0" w:tentative="1">
-      <w:start w:val="7"/>
-      <w:numFmt w:val="chineseCounting"/>
-      <w:suff w:val="nothing"/>
-      <w:lvlText w:val="%1."/>
-      <w:lvlJc w:val="left"/>
-    </w:lvl>
-  </w:abstractNum>
-  <w:abstractNum w:abstractNumId="1431314017">
-    <w:nsid w:val="55501E61"/>
-    <w:multiLevelType w:val="singleLevel"/>
-    <w:tmpl w:val="55501E61"/>
-    <w:lvl w:ilvl="0" w:tentative="1">
-      <w:start w:val="1"/>
-      <w:numFmt w:val="decimal"/>
-      <w:suff w:val="nothing"/>
-      <w:lvlText w:val="%1."/>
-      <w:lvlJc w:val="left"/>
-    </w:lvl>
-  </w:abstractNum>
-  <w:abstractNum w:abstractNumId="1431505466">
-    <w:nsid w:val="55530A3A"/>
-    <w:multiLevelType w:val="singleLevel"/>
-    <w:tmpl w:val="55530A3A"/>
-    <w:lvl w:ilvl="0" w:tentative="1">
-      <w:start w:val="6"/>
-      <w:numFmt w:val="chineseCounting"/>
-      <w:suff w:val="nothing"/>
-      <w:lvlText w:val="%1."/>
-      <w:lvlJc w:val="left"/>
-    </w:lvl>
-  </w:abstractNum>
-  <w:abstractNum w:abstractNumId="1431505518">
-    <w:nsid w:val="55530A6E"/>
-    <w:multiLevelType w:val="singleLevel"/>
-    <w:tmpl w:val="55530A6E"/>
-    <w:lvl w:ilvl="0" w:tentative="1">
-      <w:start w:val="1"/>
-      <w:numFmt w:val="decimal"/>
-      <w:suff w:val="nothing"/>
-      <w:lvlText w:val="%1."/>
-      <w:lvlJc w:val="left"/>
-    </w:lvl>
-  </w:abstractNum>
-  <w:abstractNum w:abstractNumId="1720745198">
-    <w:nsid w:val="66907CEE"/>
+  <w:abstractNum w:abstractNumId="1495564198">
+    <w:nsid w:val="59247FA6"/>
     <w:multiLevelType w:val="multilevel"/>
-    <w:tmpl w:val="66907CEE"/>
+    <w:tmpl w:val="59247FA6"/>
     <w:lvl w:ilvl="0" w:tentative="1">
       <w:start w:val="1"/>
       <w:numFmt w:val="decimal"/>
@@ -29428,10 +29538,34 @@
       </w:pPr>
     </w:lvl>
   </w:abstractNum>
-  <w:abstractNum w:abstractNumId="1608656334">
-    <w:nsid w:val="5FE225CE"/>
+  <w:abstractNum w:abstractNumId="1431505466">
+    <w:nsid w:val="55530A3A"/>
+    <w:multiLevelType w:val="singleLevel"/>
+    <w:tmpl w:val="55530A3A"/>
+    <w:lvl w:ilvl="0" w:tentative="1">
+      <w:start w:val="6"/>
+      <w:numFmt w:val="chineseCounting"/>
+      <w:suff w:val="nothing"/>
+      <w:lvlText w:val="%1."/>
+      <w:lvlJc w:val="left"/>
+    </w:lvl>
+  </w:abstractNum>
+  <w:abstractNum w:abstractNumId="1431505518">
+    <w:nsid w:val="55530A6E"/>
+    <w:multiLevelType w:val="singleLevel"/>
+    <w:tmpl w:val="55530A6E"/>
+    <w:lvl w:ilvl="0" w:tentative="1">
+      <w:start w:val="1"/>
+      <w:numFmt w:val="decimal"/>
+      <w:suff w:val="nothing"/>
+      <w:lvlText w:val="%1."/>
+      <w:lvlJc w:val="left"/>
+    </w:lvl>
+  </w:abstractNum>
+  <w:abstractNum w:abstractNumId="1720745198">
+    <w:nsid w:val="66907CEE"/>
     <w:multiLevelType w:val="multilevel"/>
-    <w:tmpl w:val="5FE225CE"/>
+    <w:tmpl w:val="66907CEE"/>
     <w:lvl w:ilvl="0" w:tentative="1">
       <w:start w:val="1"/>
       <w:numFmt w:val="decimal"/>
@@ -29512,6 +29646,54 @@
       <w:pPr>
         <w:ind w:left="4320" w:hanging="480"/>
       </w:pPr>
+    </w:lvl>
+  </w:abstractNum>
+  <w:abstractNum w:abstractNumId="1431313857">
+    <w:nsid w:val="55501DC1"/>
+    <w:multiLevelType w:val="singleLevel"/>
+    <w:tmpl w:val="55501DC1"/>
+    <w:lvl w:ilvl="0" w:tentative="1">
+      <w:start w:val="7"/>
+      <w:numFmt w:val="chineseCounting"/>
+      <w:suff w:val="nothing"/>
+      <w:lvlText w:val="%1."/>
+      <w:lvlJc w:val="left"/>
+    </w:lvl>
+  </w:abstractNum>
+  <w:abstractNum w:abstractNumId="1431314017">
+    <w:nsid w:val="55501E61"/>
+    <w:multiLevelType w:val="singleLevel"/>
+    <w:tmpl w:val="55501E61"/>
+    <w:lvl w:ilvl="0" w:tentative="1">
+      <w:start w:val="1"/>
+      <w:numFmt w:val="decimal"/>
+      <w:suff w:val="nothing"/>
+      <w:lvlText w:val="%1."/>
+      <w:lvlJc w:val="left"/>
+    </w:lvl>
+  </w:abstractNum>
+  <w:abstractNum w:abstractNumId="1431073431">
+    <w:nsid w:val="554C7297"/>
+    <w:multiLevelType w:val="singleLevel"/>
+    <w:tmpl w:val="554C7297"/>
+    <w:lvl w:ilvl="0" w:tentative="1">
+      <w:start w:val="6"/>
+      <w:numFmt w:val="chineseCounting"/>
+      <w:suff w:val="nothing"/>
+      <w:lvlText w:val="%1."/>
+      <w:lvlJc w:val="left"/>
+    </w:lvl>
+  </w:abstractNum>
+  <w:abstractNum w:abstractNumId="1431073527">
+    <w:nsid w:val="554C72F7"/>
+    <w:multiLevelType w:val="singleLevel"/>
+    <w:tmpl w:val="554C72F7"/>
+    <w:lvl w:ilvl="0" w:tentative="1">
+      <w:start w:val="1"/>
+      <w:numFmt w:val="decimal"/>
+      <w:suff w:val="nothing"/>
+      <w:lvlText w:val="%1."/>
+      <w:lvlJc w:val="left"/>
     </w:lvl>
   </w:abstractNum>
   <w:abstractNum w:abstractNumId="1638796655">
@@ -29600,10 +29782,10 @@
       </w:pPr>
     </w:lvl>
   </w:abstractNum>
-  <w:abstractNum w:abstractNumId="1495564198">
-    <w:nsid w:val="59247FA6"/>
+  <w:abstractNum w:abstractNumId="1608656334">
+    <w:nsid w:val="5FE225CE"/>
     <w:multiLevelType w:val="multilevel"/>
-    <w:tmpl w:val="59247FA6"/>
+    <w:tmpl w:val="5FE225CE"/>
     <w:lvl w:ilvl="0" w:tentative="1">
       <w:start w:val="1"/>
       <w:numFmt w:val="decimal"/>
@@ -29686,10 +29868,10 @@
       </w:pPr>
     </w:lvl>
   </w:abstractNum>
-  <w:abstractNum w:abstractNumId="247079541">
-    <w:nsid w:val="0EBA2275"/>
+  <w:abstractNum w:abstractNumId="797140221">
+    <w:nsid w:val="2F8364FD"/>
     <w:multiLevelType w:val="multilevel"/>
-    <w:tmpl w:val="0EBA2275"/>
+    <w:tmpl w:val="2F8364FD"/>
     <w:lvl w:ilvl="0" w:tentative="1">
       <w:start w:val="1"/>
       <w:numFmt w:val="decimal"/>

</xml_diff>

<commit_message>
add the validation to the controller
</commit_message>
<xml_diff>
--- a/丛丛网后台接口文档.docx
+++ b/丛丛网后台接口文档.docx
@@ -4229,8 +4229,6 @@
               </w:rPr>
               <w:t>(新旧密码可以相同)alpha_num</w:t>
             </w:r>
-            <w:bookmarkStart w:id="0" w:name="_GoBack"/>
-            <w:bookmarkEnd w:id="0"/>
           </w:p>
         </w:tc>
       </w:tr>
@@ -5334,6 +5332,9 @@
               <w:ind w:firstLine="0" w:firstLineChars="0"/>
             </w:pPr>
             <w:r>
+              <w:rPr>
+                <w:highlight w:val="none"/>
+              </w:rPr>
               <w:t>address</w:t>
             </w:r>
           </w:p>
@@ -15221,6 +15222,12 @@
             <w:insideV w:val="single" w:color="auto" w:sz="4" w:space="0"/>
           </w:tblBorders>
           <w:tblLayout w:type="fixed"/>
+          <w:tblCellMar>
+            <w:top w:w="0" w:type="dxa"/>
+            <w:left w:w="108" w:type="dxa"/>
+            <w:bottom w:w="0" w:type="dxa"/>
+            <w:right w:w="108" w:type="dxa"/>
+          </w:tblCellMar>
         </w:tblPrEx>
         <w:tc>
           <w:tcPr>
@@ -15494,6 +15501,12 @@
             <w:insideV w:val="single" w:color="auto" w:sz="4" w:space="0"/>
           </w:tblBorders>
           <w:tblLayout w:type="fixed"/>
+          <w:tblCellMar>
+            <w:top w:w="0" w:type="dxa"/>
+            <w:left w:w="108" w:type="dxa"/>
+            <w:bottom w:w="0" w:type="dxa"/>
+            <w:right w:w="108" w:type="dxa"/>
+          </w:tblCellMar>
         </w:tblPrEx>
         <w:tc>
           <w:tcPr>
@@ -15771,6 +15784,14 @@
       </w:tr>
       <w:tr>
         <w:tblPrEx>
+          <w:tblBorders>
+            <w:top w:val="single" w:color="auto" w:sz="4" w:space="0"/>
+            <w:left w:val="single" w:color="auto" w:sz="4" w:space="0"/>
+            <w:bottom w:val="single" w:color="auto" w:sz="4" w:space="0"/>
+            <w:right w:val="single" w:color="auto" w:sz="4" w:space="0"/>
+            <w:insideH w:val="single" w:color="auto" w:sz="4" w:space="0"/>
+            <w:insideV w:val="single" w:color="auto" w:sz="4" w:space="0"/>
+          </w:tblBorders>
           <w:tblLayout w:type="fixed"/>
           <w:tblCellMar>
             <w:top w:w="0" w:type="dxa"/>
@@ -15926,6 +15947,12 @@
             <w:insideV w:val="single" w:color="auto" w:sz="4" w:space="0"/>
           </w:tblBorders>
           <w:tblLayout w:type="fixed"/>
+          <w:tblCellMar>
+            <w:top w:w="0" w:type="dxa"/>
+            <w:left w:w="108" w:type="dxa"/>
+            <w:bottom w:w="0" w:type="dxa"/>
+            <w:right w:w="108" w:type="dxa"/>
+          </w:tblCellMar>
         </w:tblPrEx>
         <w:tc>
           <w:tcPr>
@@ -16202,6 +16229,12 @@
             <w:insideV w:val="single" w:color="auto" w:sz="4" w:space="0"/>
           </w:tblBorders>
           <w:tblLayout w:type="fixed"/>
+          <w:tblCellMar>
+            <w:top w:w="0" w:type="dxa"/>
+            <w:left w:w="108" w:type="dxa"/>
+            <w:bottom w:w="0" w:type="dxa"/>
+            <w:right w:w="108" w:type="dxa"/>
+          </w:tblCellMar>
         </w:tblPrEx>
         <w:tc>
           <w:tcPr>
@@ -16499,6 +16532,12 @@
             <w:insideV w:val="single" w:color="auto" w:sz="4" w:space="0"/>
           </w:tblBorders>
           <w:tblLayout w:type="fixed"/>
+          <w:tblCellMar>
+            <w:top w:w="0" w:type="dxa"/>
+            <w:left w:w="108" w:type="dxa"/>
+            <w:bottom w:w="0" w:type="dxa"/>
+            <w:right w:w="108" w:type="dxa"/>
+          </w:tblCellMar>
         </w:tblPrEx>
         <w:tc>
           <w:tcPr>
@@ -16783,6 +16822,12 @@
             <w:insideV w:val="single" w:color="auto" w:sz="4" w:space="0"/>
           </w:tblBorders>
           <w:tblLayout w:type="fixed"/>
+          <w:tblCellMar>
+            <w:top w:w="0" w:type="dxa"/>
+            <w:left w:w="108" w:type="dxa"/>
+            <w:bottom w:w="0" w:type="dxa"/>
+            <w:right w:w="108" w:type="dxa"/>
+          </w:tblCellMar>
         </w:tblPrEx>
         <w:tc>
           <w:tcPr>
@@ -17133,6 +17178,12 @@
             <w:insideV w:val="single" w:color="auto" w:sz="4" w:space="0"/>
           </w:tblBorders>
           <w:tblLayout w:type="fixed"/>
+          <w:tblCellMar>
+            <w:top w:w="0" w:type="dxa"/>
+            <w:left w:w="108" w:type="dxa"/>
+            <w:bottom w:w="0" w:type="dxa"/>
+            <w:right w:w="108" w:type="dxa"/>
+          </w:tblCellMar>
         </w:tblPrEx>
         <w:tc>
           <w:tcPr>
@@ -17287,6 +17338,14 @@
       </w:tr>
       <w:tr>
         <w:tblPrEx>
+          <w:tblBorders>
+            <w:top w:val="single" w:color="auto" w:sz="4" w:space="0"/>
+            <w:left w:val="single" w:color="auto" w:sz="4" w:space="0"/>
+            <w:bottom w:val="single" w:color="auto" w:sz="4" w:space="0"/>
+            <w:right w:val="single" w:color="auto" w:sz="4" w:space="0"/>
+            <w:insideH w:val="single" w:color="auto" w:sz="4" w:space="0"/>
+            <w:insideV w:val="single" w:color="auto" w:sz="4" w:space="0"/>
+          </w:tblBorders>
           <w:tblLayout w:type="fixed"/>
           <w:tblCellMar>
             <w:top w:w="0" w:type="dxa"/>
@@ -17419,6 +17478,12 @@
             <w:insideV w:val="single" w:color="auto" w:sz="4" w:space="0"/>
           </w:tblBorders>
           <w:tblLayout w:type="fixed"/>
+          <w:tblCellMar>
+            <w:top w:w="0" w:type="dxa"/>
+            <w:left w:w="108" w:type="dxa"/>
+            <w:bottom w:w="0" w:type="dxa"/>
+            <w:right w:w="108" w:type="dxa"/>
+          </w:tblCellMar>
         </w:tblPrEx>
         <w:tc>
           <w:tcPr>
@@ -18030,6 +18095,12 @@
             <w:insideV w:val="single" w:color="auto" w:sz="4" w:space="0"/>
           </w:tblBorders>
           <w:tblLayout w:type="fixed"/>
+          <w:tblCellMar>
+            <w:top w:w="0" w:type="dxa"/>
+            <w:left w:w="108" w:type="dxa"/>
+            <w:bottom w:w="0" w:type="dxa"/>
+            <w:right w:w="108" w:type="dxa"/>
+          </w:tblCellMar>
         </w:tblPrEx>
         <w:tc>
           <w:tcPr>
@@ -18289,6 +18360,12 @@
             <w:insideV w:val="single" w:color="auto" w:sz="4" w:space="0"/>
           </w:tblBorders>
           <w:tblLayout w:type="fixed"/>
+          <w:tblCellMar>
+            <w:top w:w="0" w:type="dxa"/>
+            <w:left w:w="108" w:type="dxa"/>
+            <w:bottom w:w="0" w:type="dxa"/>
+            <w:right w:w="108" w:type="dxa"/>
+          </w:tblCellMar>
         </w:tblPrEx>
         <w:tc>
           <w:tcPr>
@@ -18559,6 +18636,12 @@
             <w:insideV w:val="single" w:color="auto" w:sz="4" w:space="0"/>
           </w:tblBorders>
           <w:tblLayout w:type="fixed"/>
+          <w:tblCellMar>
+            <w:top w:w="0" w:type="dxa"/>
+            <w:left w:w="108" w:type="dxa"/>
+            <w:bottom w:w="0" w:type="dxa"/>
+            <w:right w:w="108" w:type="dxa"/>
+          </w:tblCellMar>
         </w:tblPrEx>
         <w:tc>
           <w:tcPr>
@@ -18984,15 +19067,26 @@
         <w:tc>
           <w:tcPr>
             <w:tcW w:w="1843" w:type="dxa"/>
+            <w:tcBorders>
+              <w:top w:val="single" w:color="F79646" w:sz="8" w:space="0"/>
+              <w:left w:val="single" w:color="F79646" w:sz="8" w:space="0"/>
+              <w:bottom w:val="single" w:color="F79646" w:sz="8" w:space="0"/>
+              <w:right w:val="dotted" w:color="auto" w:sz="4" w:space="0"/>
+            </w:tcBorders>
+            <w:shd w:val="clear" w:color="auto" w:fill="F79646"/>
             <w:vAlign w:val="top"/>
           </w:tcPr>
           <w:p>
             <w:pPr>
               <w:jc w:val="left"/>
-            </w:pPr>
-            <w:r>
-              <w:rPr>
-                <w:rFonts w:hint="eastAsia"/>
+              <w:rPr>
+                <w:color w:val="FFFFFF"/>
+              </w:rPr>
+            </w:pPr>
+            <w:r>
+              <w:rPr>
+                <w:rFonts w:hint="eastAsia"/>
+                <w:color w:val="FFFFFF"/>
               </w:rPr>
               <w:t>http请求方式</w:t>
             </w:r>
@@ -19002,12 +19096,25 @@
           <w:tcPr>
             <w:tcW w:w="6662" w:type="dxa"/>
             <w:gridSpan w:val="3"/>
-            <w:vAlign w:val="top"/>
-          </w:tcPr>
-          <w:p>
-            <w:r>
-              <w:rPr>
-                <w:rFonts w:hint="eastAsia"/>
+            <w:tcBorders>
+              <w:top w:val="single" w:color="F79646" w:sz="8" w:space="0"/>
+              <w:left w:val="dotted" w:color="auto" w:sz="4" w:space="0"/>
+              <w:bottom w:val="single" w:color="F79646" w:sz="8" w:space="0"/>
+              <w:right w:val="single" w:color="F79646" w:sz="8" w:space="0"/>
+            </w:tcBorders>
+            <w:shd w:val="clear" w:color="auto" w:fill="F79646"/>
+            <w:vAlign w:val="top"/>
+          </w:tcPr>
+          <w:p>
+            <w:pPr>
+              <w:rPr>
+                <w:color w:val="FFFFFF"/>
+              </w:rPr>
+            </w:pPr>
+            <w:r>
+              <w:rPr>
+                <w:rFonts w:hint="eastAsia"/>
+                <w:color w:val="FFFFFF"/>
               </w:rPr>
               <w:t>GET</w:t>
             </w:r>
@@ -19016,6 +19123,14 @@
       </w:tr>
       <w:tr>
         <w:tblPrEx>
+          <w:tblBorders>
+            <w:top w:val="single" w:color="auto" w:sz="4" w:space="0"/>
+            <w:left w:val="single" w:color="auto" w:sz="4" w:space="0"/>
+            <w:bottom w:val="single" w:color="auto" w:sz="4" w:space="0"/>
+            <w:right w:val="single" w:color="auto" w:sz="4" w:space="0"/>
+            <w:insideH w:val="single" w:color="auto" w:sz="4" w:space="0"/>
+            <w:insideV w:val="single" w:color="auto" w:sz="4" w:space="0"/>
+          </w:tblBorders>
           <w:tblLayout w:type="fixed"/>
           <w:tblCellMar>
             <w:top w:w="0" w:type="dxa"/>
@@ -19027,15 +19142,26 @@
         <w:tc>
           <w:tcPr>
             <w:tcW w:w="1843" w:type="dxa"/>
+            <w:tcBorders>
+              <w:top w:val="single" w:color="F79646" w:sz="8" w:space="0"/>
+              <w:left w:val="single" w:color="F79646" w:sz="8" w:space="0"/>
+              <w:bottom w:val="single" w:color="F79646" w:sz="8" w:space="0"/>
+              <w:right w:val="dotted" w:color="auto" w:sz="4" w:space="0"/>
+            </w:tcBorders>
+            <w:shd w:val="clear" w:color="auto" w:fill="FFFFFF"/>
             <w:vAlign w:val="top"/>
           </w:tcPr>
           <w:p>
             <w:pPr>
               <w:jc w:val="left"/>
-            </w:pPr>
-            <w:r>
-              <w:rPr>
-                <w:rFonts w:hint="eastAsia"/>
+              <w:rPr>
+                <w:color w:val="000000"/>
+              </w:rPr>
+            </w:pPr>
+            <w:r>
+              <w:rPr>
+                <w:rFonts w:hint="eastAsia"/>
+                <w:color w:val="000000"/>
               </w:rPr>
               <w:t>请求url</w:t>
             </w:r>
@@ -19045,34 +19171,53 @@
           <w:tcPr>
             <w:tcW w:w="6662" w:type="dxa"/>
             <w:gridSpan w:val="3"/>
+            <w:tcBorders>
+              <w:top w:val="single" w:color="F79646" w:sz="8" w:space="0"/>
+              <w:left w:val="dotted" w:color="auto" w:sz="4" w:space="0"/>
+              <w:bottom w:val="single" w:color="F79646" w:sz="8" w:space="0"/>
+              <w:right w:val="single" w:color="F79646" w:sz="8" w:space="0"/>
+            </w:tcBorders>
+            <w:shd w:val="clear" w:color="auto" w:fill="FFFFFF"/>
             <w:vAlign w:val="top"/>
           </w:tcPr>
           <w:p>
             <w:pPr>
               <w:pStyle w:val="5"/>
               <w:ind w:firstLine="0" w:firstLineChars="0"/>
-            </w:pPr>
-            <w:r>
+              <w:rPr>
+                <w:color w:val="000000"/>
+              </w:rPr>
+            </w:pPr>
+            <w:r>
+              <w:rPr>
+                <w:color w:val="000000"/>
+              </w:rPr>
               <w:t>/</w:t>
             </w:r>
             <w:r>
               <w:rPr>
                 <w:rFonts w:hint="eastAsia"/>
+                <w:color w:val="000000"/>
               </w:rPr>
               <w:t>message</w:t>
             </w:r>
             <w:r>
+              <w:rPr>
+                <w:color w:val="000000"/>
+              </w:rPr>
               <w:t>/</w:t>
             </w:r>
             <w:r>
               <w:rPr>
                 <w:rFonts w:hint="eastAsia"/>
+                <w:color w:val="000000"/>
               </w:rPr>
               <w:t>get-my-messages</w:t>
             </w:r>
             <w:r>
               <w:rPr>
                 <w:rFonts w:hint="default"/>
+                <w:color w:val="000000"/>
               </w:rPr>
               <w:t>ocn</w:t>
             </w:r>
@@ -19100,15 +19245,26 @@
         <w:tc>
           <w:tcPr>
             <w:tcW w:w="1843" w:type="dxa"/>
+            <w:tcBorders>
+              <w:top w:val="single" w:color="F79646" w:sz="8" w:space="0"/>
+              <w:left w:val="single" w:color="F79646" w:sz="8" w:space="0"/>
+              <w:bottom w:val="single" w:color="F79646" w:sz="8" w:space="0"/>
+              <w:right w:val="dotted" w:color="auto" w:sz="4" w:space="0"/>
+            </w:tcBorders>
+            <w:shd w:val="clear" w:color="auto" w:fill="FFFFFF"/>
             <w:vAlign w:val="top"/>
           </w:tcPr>
           <w:p>
             <w:pPr>
               <w:jc w:val="left"/>
-            </w:pPr>
-            <w:r>
-              <w:rPr>
-                <w:rFonts w:hint="eastAsia"/>
+              <w:rPr>
+                <w:color w:val="000000"/>
+              </w:rPr>
+            </w:pPr>
+            <w:r>
+              <w:rPr>
+                <w:rFonts w:hint="eastAsia"/>
+                <w:color w:val="000000"/>
               </w:rPr>
               <w:t>请求参数</w:t>
             </w:r>
@@ -19117,10 +19273,25 @@
         <w:tc>
           <w:tcPr>
             <w:tcW w:w="2268" w:type="dxa"/>
-            <w:vAlign w:val="top"/>
-          </w:tcPr>
-          <w:p>
-            <w:r>
+            <w:tcBorders>
+              <w:top w:val="single" w:color="F79646" w:sz="8" w:space="0"/>
+              <w:left w:val="dotted" w:color="auto" w:sz="4" w:space="0"/>
+              <w:bottom w:val="single" w:color="F79646" w:sz="8" w:space="0"/>
+              <w:right w:val="single" w:color="F79646" w:sz="8" w:space="0"/>
+            </w:tcBorders>
+            <w:shd w:val="clear" w:color="auto" w:fill="FFFFFF"/>
+            <w:vAlign w:val="top"/>
+          </w:tcPr>
+          <w:p>
+            <w:pPr>
+              <w:rPr>
+                <w:color w:val="000000"/>
+              </w:rPr>
+            </w:pPr>
+            <w:r>
+              <w:rPr>
+                <w:color w:val="000000"/>
+              </w:rPr>
               <w:t>无</w:t>
             </w:r>
           </w:p>
@@ -19128,42 +19299,85 @@
         <w:tc>
           <w:tcPr>
             <w:tcW w:w="1701" w:type="dxa"/>
-            <w:vAlign w:val="top"/>
-          </w:tcPr>
-          <w:p/>
+            <w:tcBorders>
+              <w:top w:val="single" w:color="F79646" w:sz="8" w:space="0"/>
+              <w:left w:val="single" w:color="F79646" w:sz="8" w:space="0"/>
+              <w:bottom w:val="single" w:color="F79646" w:sz="8" w:space="0"/>
+              <w:right w:val="dotted" w:color="auto" w:sz="4" w:space="0"/>
+            </w:tcBorders>
+            <w:shd w:val="clear" w:color="auto" w:fill="FFFFFF"/>
+            <w:vAlign w:val="top"/>
+          </w:tcPr>
+          <w:p>
+            <w:pPr>
+              <w:rPr>
+                <w:color w:val="000000"/>
+              </w:rPr>
+            </w:pPr>
+          </w:p>
         </w:tc>
         <w:tc>
           <w:tcPr>
             <w:tcW w:w="2693" w:type="dxa"/>
-            <w:vAlign w:val="top"/>
-          </w:tcPr>
-          <w:p/>
-        </w:tc>
-      </w:tr>
-      <w:tr>
-        <w:tblPrEx>
-          <w:tblBorders>
-            <w:top w:val="single" w:color="auto" w:sz="4" w:space="0"/>
-            <w:left w:val="single" w:color="auto" w:sz="4" w:space="0"/>
-            <w:bottom w:val="single" w:color="auto" w:sz="4" w:space="0"/>
-            <w:right w:val="single" w:color="auto" w:sz="4" w:space="0"/>
-            <w:insideH w:val="single" w:color="auto" w:sz="4" w:space="0"/>
-            <w:insideV w:val="single" w:color="auto" w:sz="4" w:space="0"/>
-          </w:tblBorders>
-          <w:tblLayout w:type="fixed"/>
+            <w:tcBorders>
+              <w:top w:val="single" w:color="F79646" w:sz="8" w:space="0"/>
+              <w:left w:val="dotted" w:color="auto" w:sz="4" w:space="0"/>
+              <w:bottom w:val="single" w:color="F79646" w:sz="8" w:space="0"/>
+              <w:right w:val="dotted" w:color="auto" w:sz="4" w:space="0"/>
+            </w:tcBorders>
+            <w:shd w:val="clear" w:color="auto" w:fill="FFFFFF"/>
+            <w:vAlign w:val="top"/>
+          </w:tcPr>
+          <w:p>
+            <w:pPr>
+              <w:rPr>
+                <w:color w:val="000000"/>
+              </w:rPr>
+            </w:pPr>
+          </w:p>
+        </w:tc>
+      </w:tr>
+      <w:tr>
+        <w:tblPrEx>
+          <w:tblBorders>
+            <w:top w:val="single" w:color="auto" w:sz="4" w:space="0"/>
+            <w:left w:val="single" w:color="auto" w:sz="4" w:space="0"/>
+            <w:bottom w:val="single" w:color="auto" w:sz="4" w:space="0"/>
+            <w:right w:val="single" w:color="auto" w:sz="4" w:space="0"/>
+            <w:insideH w:val="single" w:color="auto" w:sz="4" w:space="0"/>
+            <w:insideV w:val="single" w:color="auto" w:sz="4" w:space="0"/>
+          </w:tblBorders>
+          <w:tblLayout w:type="fixed"/>
+          <w:tblCellMar>
+            <w:top w:w="0" w:type="dxa"/>
+            <w:left w:w="108" w:type="dxa"/>
+            <w:bottom w:w="0" w:type="dxa"/>
+            <w:right w:w="108" w:type="dxa"/>
+          </w:tblCellMar>
         </w:tblPrEx>
         <w:tc>
           <w:tcPr>
             <w:tcW w:w="1843" w:type="dxa"/>
+            <w:tcBorders>
+              <w:top w:val="single" w:color="F79646" w:sz="8" w:space="0"/>
+              <w:left w:val="single" w:color="F79646" w:sz="8" w:space="0"/>
+              <w:bottom w:val="single" w:color="F79646" w:sz="8" w:space="0"/>
+              <w:right w:val="dotted" w:color="auto" w:sz="4" w:space="0"/>
+            </w:tcBorders>
+            <w:shd w:val="clear" w:color="auto" w:fill="FFFFFF"/>
             <w:vAlign w:val="top"/>
           </w:tcPr>
           <w:p>
             <w:pPr>
               <w:jc w:val="left"/>
-            </w:pPr>
-            <w:r>
-              <w:rPr>
-                <w:rFonts w:hint="eastAsia"/>
+              <w:rPr>
+                <w:color w:val="000000"/>
+              </w:rPr>
+            </w:pPr>
+            <w:r>
+              <w:rPr>
+                <w:rFonts w:hint="eastAsia"/>
+                <w:color w:val="000000"/>
               </w:rPr>
               <w:t>请求参数示例</w:t>
             </w:r>
@@ -19173,9 +19387,22 @@
           <w:tcPr>
             <w:tcW w:w="6662" w:type="dxa"/>
             <w:gridSpan w:val="3"/>
-            <w:vAlign w:val="top"/>
-          </w:tcPr>
-          <w:p/>
+            <w:tcBorders>
+              <w:top w:val="single" w:color="F79646" w:sz="8" w:space="0"/>
+              <w:left w:val="dotted" w:color="auto" w:sz="4" w:space="0"/>
+              <w:bottom w:val="single" w:color="F79646" w:sz="8" w:space="0"/>
+              <w:right w:val="single" w:color="F79646" w:sz="8" w:space="0"/>
+            </w:tcBorders>
+            <w:shd w:val="clear" w:color="auto" w:fill="FFFFFF"/>
+            <w:vAlign w:val="top"/>
+          </w:tcPr>
+          <w:p>
+            <w:pPr>
+              <w:rPr>
+                <w:color w:val="000000"/>
+              </w:rPr>
+            </w:pPr>
+          </w:p>
         </w:tc>
       </w:tr>
       <w:tr>
@@ -19200,15 +19427,26 @@
           <w:tcPr>
             <w:tcW w:w="1843" w:type="dxa"/>
             <w:vMerge w:val="restart"/>
+            <w:tcBorders>
+              <w:top w:val="single" w:color="F79646" w:sz="8" w:space="0"/>
+              <w:left w:val="single" w:color="F79646" w:sz="8" w:space="0"/>
+              <w:bottom w:val="single" w:color="F79646" w:sz="8" w:space="0"/>
+              <w:right w:val="dotted" w:color="auto" w:sz="4" w:space="0"/>
+            </w:tcBorders>
+            <w:shd w:val="clear" w:color="auto" w:fill="FFFFFF"/>
             <w:vAlign w:val="top"/>
           </w:tcPr>
           <w:p>
             <w:pPr>
               <w:jc w:val="left"/>
-            </w:pPr>
-            <w:r>
-              <w:rPr>
-                <w:rFonts w:hint="eastAsia"/>
+              <w:rPr>
+                <w:color w:val="000000"/>
+              </w:rPr>
+            </w:pPr>
+            <w:r>
+              <w:rPr>
+                <w:rFonts w:hint="eastAsia"/>
+                <w:color w:val="000000"/>
               </w:rPr>
               <w:t>返回参数</w:t>
             </w:r>
@@ -19217,10 +19455,25 @@
         <w:tc>
           <w:tcPr>
             <w:tcW w:w="2268" w:type="dxa"/>
-            <w:vAlign w:val="top"/>
-          </w:tcPr>
-          <w:p>
-            <w:r>
+            <w:tcBorders>
+              <w:top w:val="single" w:color="F79646" w:sz="8" w:space="0"/>
+              <w:left w:val="dotted" w:color="auto" w:sz="4" w:space="0"/>
+              <w:bottom w:val="single" w:color="F79646" w:sz="8" w:space="0"/>
+              <w:right w:val="single" w:color="F79646" w:sz="8" w:space="0"/>
+            </w:tcBorders>
+            <w:shd w:val="clear" w:color="auto" w:fill="FFFFFF"/>
+            <w:vAlign w:val="top"/>
+          </w:tcPr>
+          <w:p>
+            <w:pPr>
+              <w:rPr>
+                <w:color w:val="000000"/>
+              </w:rPr>
+            </w:pPr>
+            <w:r>
+              <w:rPr>
+                <w:color w:val="000000"/>
+              </w:rPr>
               <w:t>errCode</w:t>
             </w:r>
           </w:p>
@@ -19228,10 +19481,25 @@
         <w:tc>
           <w:tcPr>
             <w:tcW w:w="1701" w:type="dxa"/>
-            <w:vAlign w:val="top"/>
-          </w:tcPr>
-          <w:p>
-            <w:r>
+            <w:tcBorders>
+              <w:top w:val="single" w:color="F79646" w:sz="8" w:space="0"/>
+              <w:left w:val="single" w:color="F79646" w:sz="8" w:space="0"/>
+              <w:bottom w:val="single" w:color="F79646" w:sz="8" w:space="0"/>
+              <w:right w:val="dotted" w:color="auto" w:sz="4" w:space="0"/>
+            </w:tcBorders>
+            <w:shd w:val="clear" w:color="auto" w:fill="FFFFFF"/>
+            <w:vAlign w:val="top"/>
+          </w:tcPr>
+          <w:p>
+            <w:pPr>
+              <w:rPr>
+                <w:color w:val="000000"/>
+              </w:rPr>
+            </w:pPr>
+            <w:r>
+              <w:rPr>
+                <w:color w:val="000000"/>
+              </w:rPr>
               <w:t>错误码</w:t>
             </w:r>
           </w:p>
@@ -19239,15 +19507,31 @@
         <w:tc>
           <w:tcPr>
             <w:tcW w:w="2693" w:type="dxa"/>
-            <w:vAlign w:val="top"/>
-          </w:tcPr>
-          <w:p>
-            <w:r>
+            <w:tcBorders>
+              <w:top w:val="single" w:color="F79646" w:sz="8" w:space="0"/>
+              <w:left w:val="dotted" w:color="auto" w:sz="4" w:space="0"/>
+              <w:bottom w:val="single" w:color="F79646" w:sz="8" w:space="0"/>
+              <w:right w:val="dotted" w:color="auto" w:sz="4" w:space="0"/>
+            </w:tcBorders>
+            <w:shd w:val="clear" w:color="auto" w:fill="FFFFFF"/>
+            <w:vAlign w:val="top"/>
+          </w:tcPr>
+          <w:p>
+            <w:pPr>
+              <w:rPr>
+                <w:color w:val="000000"/>
+              </w:rPr>
+            </w:pPr>
+            <w:r>
+              <w:rPr>
+                <w:color w:val="000000"/>
+              </w:rPr>
               <w:t>数字，</w:t>
             </w:r>
             <w:r>
               <w:rPr>
                 <w:rFonts w:hint="eastAsia"/>
+                <w:color w:val="000000"/>
               </w:rPr>
               <w:t>0表示正常返回</w:t>
             </w:r>
@@ -19276,23 +19560,46 @@
           <w:tcPr>
             <w:tcW w:w="1843" w:type="dxa"/>
             <w:vMerge w:val="continue"/>
+            <w:tcBorders>
+              <w:top w:val="single" w:color="F79646" w:sz="8" w:space="0"/>
+              <w:left w:val="single" w:color="F79646" w:sz="8" w:space="0"/>
+              <w:bottom w:val="single" w:color="F79646" w:sz="8" w:space="0"/>
+              <w:right w:val="dotted" w:color="auto" w:sz="4" w:space="0"/>
+            </w:tcBorders>
+            <w:shd w:val="clear" w:color="auto" w:fill="FFFFFF"/>
             <w:vAlign w:val="top"/>
           </w:tcPr>
           <w:p>
             <w:pPr>
               <w:jc w:val="left"/>
+              <w:rPr>
+                <w:color w:val="000000"/>
+              </w:rPr>
             </w:pPr>
           </w:p>
         </w:tc>
         <w:tc>
           <w:tcPr>
             <w:tcW w:w="2268" w:type="dxa"/>
-            <w:vAlign w:val="top"/>
-          </w:tcPr>
-          <w:p>
-            <w:r>
-              <w:rPr>
-                <w:rFonts w:hint="eastAsia"/>
+            <w:tcBorders>
+              <w:top w:val="single" w:color="F79646" w:sz="8" w:space="0"/>
+              <w:left w:val="dotted" w:color="auto" w:sz="4" w:space="0"/>
+              <w:bottom w:val="single" w:color="F79646" w:sz="8" w:space="0"/>
+              <w:right w:val="single" w:color="F79646" w:sz="8" w:space="0"/>
+            </w:tcBorders>
+            <w:shd w:val="clear" w:color="auto" w:fill="FFFFFF"/>
+            <w:vAlign w:val="top"/>
+          </w:tcPr>
+          <w:p>
+            <w:pPr>
+              <w:rPr>
+                <w:color w:val="000000"/>
+              </w:rPr>
+            </w:pPr>
+            <w:r>
+              <w:rPr>
+                <w:rFonts w:hint="eastAsia"/>
+                <w:color w:val="000000"/>
               </w:rPr>
               <w:t>messagesList</w:t>
             </w:r>
@@ -19301,12 +19608,25 @@
         <w:tc>
           <w:tcPr>
             <w:tcW w:w="1701" w:type="dxa"/>
-            <w:vAlign w:val="top"/>
-          </w:tcPr>
-          <w:p>
-            <w:r>
-              <w:rPr>
-                <w:rFonts w:hint="eastAsia"/>
+            <w:tcBorders>
+              <w:top w:val="single" w:color="F79646" w:sz="8" w:space="0"/>
+              <w:left w:val="single" w:color="F79646" w:sz="8" w:space="0"/>
+              <w:bottom w:val="single" w:color="F79646" w:sz="8" w:space="0"/>
+              <w:right w:val="dotted" w:color="auto" w:sz="4" w:space="0"/>
+            </w:tcBorders>
+            <w:shd w:val="clear" w:color="auto" w:fill="FFFFFF"/>
+            <w:vAlign w:val="top"/>
+          </w:tcPr>
+          <w:p>
+            <w:pPr>
+              <w:rPr>
+                <w:color w:val="000000"/>
+              </w:rPr>
+            </w:pPr>
+            <w:r>
+              <w:rPr>
+                <w:rFonts w:hint="eastAsia"/>
+                <w:color w:val="000000"/>
               </w:rPr>
               <w:t>消息列表</w:t>
             </w:r>
@@ -19315,12 +19635,25 @@
         <w:tc>
           <w:tcPr>
             <w:tcW w:w="2693" w:type="dxa"/>
-            <w:vAlign w:val="top"/>
-          </w:tcPr>
-          <w:p>
-            <w:r>
-              <w:rPr>
-                <w:rFonts w:hint="eastAsia"/>
+            <w:tcBorders>
+              <w:top w:val="single" w:color="F79646" w:sz="8" w:space="0"/>
+              <w:left w:val="dotted" w:color="auto" w:sz="4" w:space="0"/>
+              <w:bottom w:val="single" w:color="F79646" w:sz="8" w:space="0"/>
+              <w:right w:val="dotted" w:color="auto" w:sz="4" w:space="0"/>
+            </w:tcBorders>
+            <w:shd w:val="clear" w:color="auto" w:fill="FFFFFF"/>
+            <w:vAlign w:val="top"/>
+          </w:tcPr>
+          <w:p>
+            <w:pPr>
+              <w:rPr>
+                <w:color w:val="000000"/>
+              </w:rPr>
+            </w:pPr>
+            <w:r>
+              <w:rPr>
+                <w:rFonts w:hint="eastAsia"/>
+                <w:color w:val="000000"/>
               </w:rPr>
               <w:t>数组，包含我的所有消息标题和创建时间</w:t>
             </w:r>
@@ -19348,30 +19681,50 @@
         <w:tc>
           <w:tcPr>
             <w:tcW w:w="1843" w:type="dxa"/>
+            <w:tcBorders>
+              <w:top w:val="single" w:color="F79646" w:sz="8" w:space="0"/>
+              <w:left w:val="single" w:color="F79646" w:sz="8" w:space="0"/>
+              <w:bottom w:val="single" w:color="F79646" w:sz="8" w:space="0"/>
+              <w:right w:val="dotted" w:color="auto" w:sz="4" w:space="0"/>
+            </w:tcBorders>
+            <w:shd w:val="clear" w:color="auto" w:fill="FFFFFF"/>
             <w:vAlign w:val="top"/>
           </w:tcPr>
           <w:p>
             <w:pPr>
               <w:jc w:val="left"/>
+              <w:rPr>
+                <w:color w:val="000000"/>
+              </w:rPr>
             </w:pPr>
           </w:p>
           <w:p>
             <w:pPr>
               <w:jc w:val="left"/>
+              <w:rPr>
+                <w:color w:val="000000"/>
+              </w:rPr>
             </w:pPr>
           </w:p>
           <w:p>
             <w:pPr>
               <w:jc w:val="left"/>
+              <w:rPr>
+                <w:color w:val="000000"/>
+              </w:rPr>
             </w:pPr>
           </w:p>
           <w:p>
             <w:pPr>
               <w:jc w:val="left"/>
-            </w:pPr>
-            <w:r>
-              <w:rPr>
-                <w:rFonts w:hint="eastAsia"/>
+              <w:rPr>
+                <w:color w:val="000000"/>
+              </w:rPr>
+            </w:pPr>
+            <w:r>
+              <w:rPr>
+                <w:rFonts w:hint="eastAsia"/>
+                <w:color w:val="000000"/>
               </w:rPr>
               <w:t>返回参数示例</w:t>
             </w:r>
@@ -19381,12 +19734,25 @@
           <w:tcPr>
             <w:tcW w:w="6662" w:type="dxa"/>
             <w:gridSpan w:val="3"/>
-            <w:vAlign w:val="top"/>
-          </w:tcPr>
-          <w:p>
-            <w:r>
-              <w:rPr>
-                <w:rFonts w:hint="eastAsia"/>
+            <w:tcBorders>
+              <w:top w:val="single" w:color="F79646" w:sz="8" w:space="0"/>
+              <w:left w:val="dotted" w:color="auto" w:sz="4" w:space="0"/>
+              <w:bottom w:val="single" w:color="F79646" w:sz="8" w:space="0"/>
+              <w:right w:val="single" w:color="F79646" w:sz="8" w:space="0"/>
+            </w:tcBorders>
+            <w:shd w:val="clear" w:color="auto" w:fill="FFFFFF"/>
+            <w:vAlign w:val="top"/>
+          </w:tcPr>
+          <w:p>
+            <w:pPr>
+              <w:rPr>
+                <w:color w:val="000000"/>
+              </w:rPr>
+            </w:pPr>
+            <w:r>
+              <w:rPr>
+                <w:rFonts w:hint="eastAsia"/>
+                <w:color w:val="000000"/>
               </w:rPr>
               <w:t>{</w:t>
             </w:r>
@@ -19394,10 +19760,14 @@
           <w:p>
             <w:pPr>
               <w:ind w:firstLine="465"/>
-            </w:pPr>
-            <w:r>
-              <w:rPr>
-                <w:rFonts w:hint="eastAsia"/>
+              <w:rPr>
+                <w:color w:val="000000"/>
+              </w:rPr>
+            </w:pPr>
+            <w:r>
+              <w:rPr>
+                <w:rFonts w:hint="eastAsia"/>
+                <w:color w:val="000000"/>
               </w:rPr>
               <w:t>errCode: 0,</w:t>
             </w:r>
@@ -19405,10 +19775,14 @@
           <w:p>
             <w:pPr>
               <w:ind w:firstLine="465"/>
-            </w:pPr>
-            <w:r>
-              <w:rPr>
-                <w:rFonts w:hint="eastAsia"/>
+              <w:rPr>
+                <w:color w:val="000000"/>
+              </w:rPr>
+            </w:pPr>
+            <w:r>
+              <w:rPr>
+                <w:rFonts w:hint="eastAsia"/>
+                <w:color w:val="000000"/>
               </w:rPr>
               <w:t>messagesList:[</w:t>
             </w:r>
@@ -19416,19 +19790,27 @@
           <w:p>
             <w:pPr>
               <w:ind w:firstLine="465"/>
-            </w:pPr>
-            <w:r>
-              <w:rPr>
-                <w:rFonts w:hint="eastAsia"/>
+              <w:rPr>
+                <w:color w:val="000000"/>
+              </w:rPr>
+            </w:pPr>
+            <w:r>
+              <w:rPr>
+                <w:rFonts w:hint="eastAsia"/>
+                <w:color w:val="000000"/>
               </w:rPr>
               <w:t xml:space="preserve">    {</w:t>
             </w:r>
             <w:r>
+              <w:rPr>
+                <w:color w:val="000000"/>
+              </w:rPr>
               <w:t>…</w:t>
             </w:r>
             <w:r>
               <w:rPr>
                 <w:rFonts w:hint="eastAsia"/>
+                <w:color w:val="000000"/>
               </w:rPr>
               <w:t>},</w:t>
             </w:r>
@@ -19436,32 +19818,49 @@
           <w:p>
             <w:pPr>
               <w:ind w:firstLine="465"/>
-            </w:pPr>
-            <w:r>
-              <w:rPr>
-                <w:rFonts w:hint="eastAsia"/>
+              <w:rPr>
+                <w:color w:val="000000"/>
+              </w:rPr>
+            </w:pPr>
+            <w:r>
+              <w:rPr>
+                <w:rFonts w:hint="eastAsia"/>
+                <w:color w:val="000000"/>
               </w:rPr>
               <w:t xml:space="preserve">    </w:t>
             </w:r>
             <w:r>
+              <w:rPr>
+                <w:color w:val="000000"/>
+              </w:rPr>
               <w:t>…</w:t>
             </w:r>
           </w:p>
           <w:p>
             <w:pPr>
               <w:ind w:firstLine="465"/>
-            </w:pPr>
-            <w:r>
-              <w:rPr>
-                <w:rFonts w:hint="eastAsia"/>
+              <w:rPr>
+                <w:color w:val="000000"/>
+              </w:rPr>
+            </w:pPr>
+            <w:r>
+              <w:rPr>
+                <w:rFonts w:hint="eastAsia"/>
+                <w:color w:val="000000"/>
               </w:rPr>
               <w:t>]</w:t>
             </w:r>
           </w:p>
           <w:p>
-            <w:r>
-              <w:rPr>
-                <w:rFonts w:hint="eastAsia"/>
+            <w:pPr>
+              <w:rPr>
+                <w:color w:val="000000"/>
+              </w:rPr>
+            </w:pPr>
+            <w:r>
+              <w:rPr>
+                <w:rFonts w:hint="eastAsia"/>
+                <w:color w:val="000000"/>
               </w:rPr>
               <w:t>}</w:t>
             </w:r>
@@ -19479,17 +19878,36 @@
             <w:insideV w:val="single" w:color="auto" w:sz="4" w:space="0"/>
           </w:tblBorders>
           <w:tblLayout w:type="fixed"/>
+          <w:tblCellMar>
+            <w:top w:w="0" w:type="dxa"/>
+            <w:left w:w="108" w:type="dxa"/>
+            <w:bottom w:w="0" w:type="dxa"/>
+            <w:right w:w="108" w:type="dxa"/>
+          </w:tblCellMar>
         </w:tblPrEx>
         <w:tc>
           <w:tcPr>
             <w:tcW w:w="1843" w:type="dxa"/>
+            <w:tcBorders>
+              <w:top w:val="single" w:color="F79646" w:sz="8" w:space="0"/>
+              <w:left w:val="single" w:color="F79646" w:sz="8" w:space="0"/>
+              <w:bottom w:val="single" w:color="F79646" w:sz="8" w:space="0"/>
+              <w:right w:val="dotted" w:color="auto" w:sz="4" w:space="0"/>
+            </w:tcBorders>
+            <w:shd w:val="clear" w:color="auto" w:fill="FFFFFF"/>
             <w:vAlign w:val="top"/>
           </w:tcPr>
           <w:p>
             <w:pPr>
               <w:jc w:val="left"/>
-            </w:pPr>
-            <w:r>
+              <w:rPr>
+                <w:color w:val="000000"/>
+              </w:rPr>
+            </w:pPr>
+            <w:r>
+              <w:rPr>
+                <w:color w:val="000000"/>
+              </w:rPr>
               <w:t>备注</w:t>
             </w:r>
           </w:p>
@@ -19498,12 +19916,25 @@
           <w:tcPr>
             <w:tcW w:w="6662" w:type="dxa"/>
             <w:gridSpan w:val="3"/>
-            <w:vAlign w:val="top"/>
-          </w:tcPr>
-          <w:p>
-            <w:r>
-              <w:rPr>
-                <w:rFonts w:hint="eastAsia"/>
+            <w:tcBorders>
+              <w:top w:val="single" w:color="F79646" w:sz="8" w:space="0"/>
+              <w:left w:val="dotted" w:color="auto" w:sz="4" w:space="0"/>
+              <w:bottom w:val="single" w:color="F79646" w:sz="8" w:space="0"/>
+              <w:right w:val="single" w:color="F79646" w:sz="8" w:space="0"/>
+            </w:tcBorders>
+            <w:shd w:val="clear" w:color="auto" w:fill="FFFFFF"/>
+            <w:vAlign w:val="top"/>
+          </w:tcPr>
+          <w:p>
+            <w:pPr>
+              <w:rPr>
+                <w:color w:val="000000"/>
+              </w:rPr>
+            </w:pPr>
+            <w:r>
+              <w:rPr>
+                <w:rFonts w:hint="eastAsia"/>
+                <w:color w:val="000000"/>
               </w:rPr>
               <w:t xml:space="preserve">只能获取自己接收到的消息列表 </w:t>
             </w:r>
@@ -19798,6 +20229,12 @@
             <w:insideV w:val="single" w:color="auto" w:sz="4" w:space="0"/>
           </w:tblBorders>
           <w:tblLayout w:type="fixed"/>
+          <w:tblCellMar>
+            <w:top w:w="0" w:type="dxa"/>
+            <w:left w:w="108" w:type="dxa"/>
+            <w:bottom w:w="0" w:type="dxa"/>
+            <w:right w:w="108" w:type="dxa"/>
+          </w:tblCellMar>
         </w:tblPrEx>
         <w:tc>
           <w:tcPr>
@@ -20046,6 +20483,12 @@
             <w:insideV w:val="single" w:color="auto" w:sz="4" w:space="0"/>
           </w:tblBorders>
           <w:tblLayout w:type="fixed"/>
+          <w:tblCellMar>
+            <w:top w:w="0" w:type="dxa"/>
+            <w:left w:w="108" w:type="dxa"/>
+            <w:bottom w:w="0" w:type="dxa"/>
+            <w:right w:w="108" w:type="dxa"/>
+          </w:tblCellMar>
         </w:tblPrEx>
         <w:tc>
           <w:tcPr>
@@ -20402,6 +20845,14 @@
       </w:tr>
       <w:tr>
         <w:tblPrEx>
+          <w:tblBorders>
+            <w:top w:val="single" w:color="auto" w:sz="4" w:space="0"/>
+            <w:left w:val="single" w:color="auto" w:sz="4" w:space="0"/>
+            <w:bottom w:val="single" w:color="auto" w:sz="4" w:space="0"/>
+            <w:right w:val="single" w:color="auto" w:sz="4" w:space="0"/>
+            <w:insideH w:val="single" w:color="auto" w:sz="4" w:space="0"/>
+            <w:insideV w:val="single" w:color="auto" w:sz="4" w:space="0"/>
+          </w:tblBorders>
           <w:tblLayout w:type="fixed"/>
           <w:tblCellMar>
             <w:top w:w="0" w:type="dxa"/>
@@ -20545,6 +20996,12 @@
             <w:insideV w:val="single" w:color="auto" w:sz="4" w:space="0"/>
           </w:tblBorders>
           <w:tblLayout w:type="fixed"/>
+          <w:tblCellMar>
+            <w:top w:w="0" w:type="dxa"/>
+            <w:left w:w="108" w:type="dxa"/>
+            <w:bottom w:w="0" w:type="dxa"/>
+            <w:right w:w="108" w:type="dxa"/>
+          </w:tblCellMar>
         </w:tblPrEx>
         <w:tc>
           <w:tcPr>
@@ -20831,6 +21288,12 @@
             <w:insideV w:val="single" w:color="auto" w:sz="4" w:space="0"/>
           </w:tblBorders>
           <w:tblLayout w:type="fixed"/>
+          <w:tblCellMar>
+            <w:top w:w="0" w:type="dxa"/>
+            <w:left w:w="108" w:type="dxa"/>
+            <w:bottom w:w="0" w:type="dxa"/>
+            <w:right w:w="108" w:type="dxa"/>
+          </w:tblCellMar>
         </w:tblPrEx>
         <w:tc>
           <w:tcPr>
@@ -20985,6 +21448,14 @@
       </w:tr>
       <w:tr>
         <w:tblPrEx>
+          <w:tblBorders>
+            <w:top w:val="single" w:color="auto" w:sz="4" w:space="0"/>
+            <w:left w:val="single" w:color="auto" w:sz="4" w:space="0"/>
+            <w:bottom w:val="single" w:color="auto" w:sz="4" w:space="0"/>
+            <w:right w:val="single" w:color="auto" w:sz="4" w:space="0"/>
+            <w:insideH w:val="single" w:color="auto" w:sz="4" w:space="0"/>
+            <w:insideV w:val="single" w:color="auto" w:sz="4" w:space="0"/>
+          </w:tblBorders>
           <w:tblLayout w:type="fixed"/>
           <w:tblCellMar>
             <w:top w:w="0" w:type="dxa"/>
@@ -21114,6 +21585,12 @@
             <w:insideV w:val="single" w:color="auto" w:sz="4" w:space="0"/>
           </w:tblBorders>
           <w:tblLayout w:type="fixed"/>
+          <w:tblCellMar>
+            <w:top w:w="0" w:type="dxa"/>
+            <w:left w:w="108" w:type="dxa"/>
+            <w:bottom w:w="0" w:type="dxa"/>
+            <w:right w:w="108" w:type="dxa"/>
+          </w:tblCellMar>
         </w:tblPrEx>
         <w:tc>
           <w:tcPr>
@@ -21400,6 +21877,12 @@
             <w:insideV w:val="single" w:color="auto" w:sz="4" w:space="0"/>
           </w:tblBorders>
           <w:tblLayout w:type="fixed"/>
+          <w:tblCellMar>
+            <w:top w:w="0" w:type="dxa"/>
+            <w:left w:w="108" w:type="dxa"/>
+            <w:bottom w:w="0" w:type="dxa"/>
+            <w:right w:w="108" w:type="dxa"/>
+          </w:tblCellMar>
         </w:tblPrEx>
         <w:tc>
           <w:tcPr>
@@ -21705,6 +22188,12 @@
             <w:insideV w:val="single" w:color="auto" w:sz="4" w:space="0"/>
           </w:tblBorders>
           <w:tblLayout w:type="fixed"/>
+          <w:tblCellMar>
+            <w:top w:w="0" w:type="dxa"/>
+            <w:left w:w="108" w:type="dxa"/>
+            <w:bottom w:w="0" w:type="dxa"/>
+            <w:right w:w="108" w:type="dxa"/>
+          </w:tblCellMar>
         </w:tblPrEx>
         <w:tc>
           <w:tcPr>
@@ -21952,6 +22441,12 @@
             <w:insideV w:val="single" w:color="auto" w:sz="4" w:space="0"/>
           </w:tblBorders>
           <w:tblLayout w:type="fixed"/>
+          <w:tblCellMar>
+            <w:top w:w="0" w:type="dxa"/>
+            <w:left w:w="108" w:type="dxa"/>
+            <w:bottom w:w="0" w:type="dxa"/>
+            <w:right w:w="108" w:type="dxa"/>
+          </w:tblCellMar>
         </w:tblPrEx>
         <w:tc>
           <w:tcPr>
@@ -22214,6 +22709,14 @@
       </w:tr>
       <w:tr>
         <w:tblPrEx>
+          <w:tblBorders>
+            <w:top w:val="single" w:color="auto" w:sz="4" w:space="0"/>
+            <w:left w:val="single" w:color="auto" w:sz="4" w:space="0"/>
+            <w:bottom w:val="single" w:color="auto" w:sz="4" w:space="0"/>
+            <w:right w:val="single" w:color="auto" w:sz="4" w:space="0"/>
+            <w:insideH w:val="single" w:color="auto" w:sz="4" w:space="0"/>
+            <w:insideV w:val="single" w:color="auto" w:sz="4" w:space="0"/>
+          </w:tblBorders>
           <w:tblLayout w:type="fixed"/>
           <w:tblCellMar>
             <w:top w:w="0" w:type="dxa"/>
@@ -22343,6 +22846,12 @@
             <w:insideV w:val="single" w:color="auto" w:sz="4" w:space="0"/>
           </w:tblBorders>
           <w:tblLayout w:type="fixed"/>
+          <w:tblCellMar>
+            <w:top w:w="0" w:type="dxa"/>
+            <w:left w:w="108" w:type="dxa"/>
+            <w:bottom w:w="0" w:type="dxa"/>
+            <w:right w:w="108" w:type="dxa"/>
+          </w:tblCellMar>
         </w:tblPrEx>
         <w:tc>
           <w:tcPr>
@@ -22620,6 +23129,12 @@
             <w:insideV w:val="single" w:color="auto" w:sz="4" w:space="0"/>
           </w:tblBorders>
           <w:tblLayout w:type="fixed"/>
+          <w:tblCellMar>
+            <w:top w:w="0" w:type="dxa"/>
+            <w:left w:w="108" w:type="dxa"/>
+            <w:bottom w:w="0" w:type="dxa"/>
+            <w:right w:w="108" w:type="dxa"/>
+          </w:tblCellMar>
         </w:tblPrEx>
         <w:tc>
           <w:tcPr>
@@ -22774,6 +23289,14 @@
       </w:tr>
       <w:tr>
         <w:tblPrEx>
+          <w:tblBorders>
+            <w:top w:val="single" w:color="auto" w:sz="4" w:space="0"/>
+            <w:left w:val="single" w:color="auto" w:sz="4" w:space="0"/>
+            <w:bottom w:val="single" w:color="auto" w:sz="4" w:space="0"/>
+            <w:right w:val="single" w:color="auto" w:sz="4" w:space="0"/>
+            <w:insideH w:val="single" w:color="auto" w:sz="4" w:space="0"/>
+            <w:insideV w:val="single" w:color="auto" w:sz="4" w:space="0"/>
+          </w:tblBorders>
           <w:tblLayout w:type="fixed"/>
           <w:tblCellMar>
             <w:top w:w="0" w:type="dxa"/>
@@ -22920,6 +23443,12 @@
             <w:insideV w:val="single" w:color="auto" w:sz="4" w:space="0"/>
           </w:tblBorders>
           <w:tblLayout w:type="fixed"/>
+          <w:tblCellMar>
+            <w:top w:w="0" w:type="dxa"/>
+            <w:left w:w="108" w:type="dxa"/>
+            <w:bottom w:w="0" w:type="dxa"/>
+            <w:right w:w="108" w:type="dxa"/>
+          </w:tblCellMar>
         </w:tblPrEx>
         <w:tc>
           <w:tcPr>
@@ -23206,6 +23735,12 @@
             <w:insideV w:val="single" w:color="auto" w:sz="4" w:space="0"/>
           </w:tblBorders>
           <w:tblLayout w:type="fixed"/>
+          <w:tblCellMar>
+            <w:top w:w="0" w:type="dxa"/>
+            <w:left w:w="108" w:type="dxa"/>
+            <w:bottom w:w="0" w:type="dxa"/>
+            <w:right w:w="108" w:type="dxa"/>
+          </w:tblCellMar>
         </w:tblPrEx>
         <w:tc>
           <w:tcPr>
@@ -23367,6 +23902,14 @@
       </w:tr>
       <w:tr>
         <w:tblPrEx>
+          <w:tblBorders>
+            <w:top w:val="single" w:color="auto" w:sz="4" w:space="0"/>
+            <w:left w:val="single" w:color="auto" w:sz="4" w:space="0"/>
+            <w:bottom w:val="single" w:color="auto" w:sz="4" w:space="0"/>
+            <w:right w:val="single" w:color="auto" w:sz="4" w:space="0"/>
+            <w:insideH w:val="single" w:color="auto" w:sz="4" w:space="0"/>
+            <w:insideV w:val="single" w:color="auto" w:sz="4" w:space="0"/>
+          </w:tblBorders>
           <w:tblLayout w:type="fixed"/>
           <w:tblCellMar>
             <w:top w:w="0" w:type="dxa"/>
@@ -23898,6 +24441,14 @@
       </w:tr>
       <w:tr>
         <w:tblPrEx>
+          <w:tblBorders>
+            <w:top w:val="single" w:color="auto" w:sz="4" w:space="0"/>
+            <w:left w:val="single" w:color="auto" w:sz="4" w:space="0"/>
+            <w:bottom w:val="single" w:color="auto" w:sz="4" w:space="0"/>
+            <w:right w:val="single" w:color="auto" w:sz="4" w:space="0"/>
+            <w:insideH w:val="single" w:color="auto" w:sz="4" w:space="0"/>
+            <w:insideV w:val="single" w:color="auto" w:sz="4" w:space="0"/>
+          </w:tblBorders>
           <w:tblLayout w:type="fixed"/>
           <w:tblCellMar>
             <w:top w:w="0" w:type="dxa"/>
@@ -24375,6 +24926,14 @@
       </w:tr>
       <w:tr>
         <w:tblPrEx>
+          <w:tblBorders>
+            <w:top w:val="single" w:color="auto" w:sz="4" w:space="0"/>
+            <w:left w:val="single" w:color="auto" w:sz="4" w:space="0"/>
+            <w:bottom w:val="single" w:color="auto" w:sz="4" w:space="0"/>
+            <w:right w:val="single" w:color="auto" w:sz="4" w:space="0"/>
+            <w:insideH w:val="single" w:color="auto" w:sz="4" w:space="0"/>
+            <w:insideV w:val="single" w:color="auto" w:sz="4" w:space="0"/>
+          </w:tblBorders>
           <w:tblLayout w:type="fixed"/>
           <w:tblCellMar>
             <w:top w:w="0" w:type="dxa"/>
@@ -24746,6 +25305,14 @@
       </w:tr>
       <w:tr>
         <w:tblPrEx>
+          <w:tblBorders>
+            <w:top w:val="single" w:color="auto" w:sz="4" w:space="0"/>
+            <w:left w:val="single" w:color="auto" w:sz="4" w:space="0"/>
+            <w:bottom w:val="single" w:color="auto" w:sz="4" w:space="0"/>
+            <w:right w:val="single" w:color="auto" w:sz="4" w:space="0"/>
+            <w:insideH w:val="single" w:color="auto" w:sz="4" w:space="0"/>
+            <w:insideV w:val="single" w:color="auto" w:sz="4" w:space="0"/>
+          </w:tblBorders>
           <w:tblLayout w:type="fixed"/>
           <w:tblCellMar>
             <w:top w:w="0" w:type="dxa"/>
@@ -24839,6 +25406,14 @@
       </w:tr>
       <w:tr>
         <w:tblPrEx>
+          <w:tblBorders>
+            <w:top w:val="single" w:color="auto" w:sz="4" w:space="0"/>
+            <w:left w:val="single" w:color="auto" w:sz="4" w:space="0"/>
+            <w:bottom w:val="single" w:color="auto" w:sz="4" w:space="0"/>
+            <w:right w:val="single" w:color="auto" w:sz="4" w:space="0"/>
+            <w:insideH w:val="single" w:color="auto" w:sz="4" w:space="0"/>
+            <w:insideV w:val="single" w:color="auto" w:sz="4" w:space="0"/>
+          </w:tblBorders>
           <w:tblLayout w:type="fixed"/>
           <w:tblCellMar>
             <w:top w:w="0" w:type="dxa"/>
@@ -24939,6 +25514,14 @@
       </w:tr>
       <w:tr>
         <w:tblPrEx>
+          <w:tblBorders>
+            <w:top w:val="single" w:color="auto" w:sz="4" w:space="0"/>
+            <w:left w:val="single" w:color="auto" w:sz="4" w:space="0"/>
+            <w:bottom w:val="single" w:color="auto" w:sz="4" w:space="0"/>
+            <w:right w:val="single" w:color="auto" w:sz="4" w:space="0"/>
+            <w:insideH w:val="single" w:color="auto" w:sz="4" w:space="0"/>
+            <w:insideV w:val="single" w:color="auto" w:sz="4" w:space="0"/>
+          </w:tblBorders>
           <w:tblLayout w:type="fixed"/>
           <w:tblCellMar>
             <w:top w:w="0" w:type="dxa"/>
@@ -25094,6 +25677,14 @@
       </w:tr>
       <w:tr>
         <w:tblPrEx>
+          <w:tblBorders>
+            <w:top w:val="single" w:color="auto" w:sz="4" w:space="0"/>
+            <w:left w:val="single" w:color="auto" w:sz="4" w:space="0"/>
+            <w:bottom w:val="single" w:color="auto" w:sz="4" w:space="0"/>
+            <w:right w:val="single" w:color="auto" w:sz="4" w:space="0"/>
+            <w:insideH w:val="single" w:color="auto" w:sz="4" w:space="0"/>
+            <w:insideV w:val="single" w:color="auto" w:sz="4" w:space="0"/>
+          </w:tblBorders>
           <w:tblLayout w:type="fixed"/>
           <w:tblCellMar>
             <w:top w:w="0" w:type="dxa"/>
@@ -25564,8 +26155,10 @@
             <w:vAlign w:val="top"/>
           </w:tcPr>
           <w:p>
-            <w:r>
-              <w:t>字母数字(2,20)</w:t>
+            <w:bookmarkStart w:id="0" w:name="_GoBack"/>
+            <w:bookmarkEnd w:id="0"/>
+            <w:r>
+              <w:t>(2,20)</w:t>
             </w:r>
           </w:p>
         </w:tc>
@@ -26595,6 +27188,14 @@
       </w:tr>
       <w:tr>
         <w:tblPrEx>
+          <w:tblBorders>
+            <w:top w:val="single" w:color="auto" w:sz="4" w:space="0"/>
+            <w:left w:val="single" w:color="auto" w:sz="4" w:space="0"/>
+            <w:bottom w:val="single" w:color="auto" w:sz="4" w:space="0"/>
+            <w:right w:val="single" w:color="auto" w:sz="4" w:space="0"/>
+            <w:insideH w:val="single" w:color="auto" w:sz="4" w:space="0"/>
+            <w:insideV w:val="single" w:color="auto" w:sz="4" w:space="0"/>
+          </w:tblBorders>
           <w:tblLayout w:type="fixed"/>
           <w:tblCellMar>
             <w:top w:w="0" w:type="dxa"/>
@@ -26687,6 +27288,14 @@
       </w:tr>
       <w:tr>
         <w:tblPrEx>
+          <w:tblBorders>
+            <w:top w:val="single" w:color="auto" w:sz="4" w:space="0"/>
+            <w:left w:val="single" w:color="auto" w:sz="4" w:space="0"/>
+            <w:bottom w:val="single" w:color="auto" w:sz="4" w:space="0"/>
+            <w:right w:val="single" w:color="auto" w:sz="4" w:space="0"/>
+            <w:insideH w:val="single" w:color="auto" w:sz="4" w:space="0"/>
+            <w:insideV w:val="single" w:color="auto" w:sz="4" w:space="0"/>
+          </w:tblBorders>
           <w:tblLayout w:type="fixed"/>
           <w:tblCellMar>
             <w:top w:w="0" w:type="dxa"/>
@@ -27242,6 +27851,14 @@
       </w:tr>
       <w:tr>
         <w:tblPrEx>
+          <w:tblBorders>
+            <w:top w:val="single" w:color="auto" w:sz="4" w:space="0"/>
+            <w:left w:val="single" w:color="auto" w:sz="4" w:space="0"/>
+            <w:bottom w:val="single" w:color="auto" w:sz="4" w:space="0"/>
+            <w:right w:val="single" w:color="auto" w:sz="4" w:space="0"/>
+            <w:insideH w:val="single" w:color="auto" w:sz="4" w:space="0"/>
+            <w:insideV w:val="single" w:color="auto" w:sz="4" w:space="0"/>
+          </w:tblBorders>
           <w:tblLayout w:type="fixed"/>
           <w:tblCellMar>
             <w:top w:w="0" w:type="dxa"/>
@@ -27334,6 +27951,14 @@
       </w:tr>
       <w:tr>
         <w:tblPrEx>
+          <w:tblBorders>
+            <w:top w:val="single" w:color="auto" w:sz="4" w:space="0"/>
+            <w:left w:val="single" w:color="auto" w:sz="4" w:space="0"/>
+            <w:bottom w:val="single" w:color="auto" w:sz="4" w:space="0"/>
+            <w:right w:val="single" w:color="auto" w:sz="4" w:space="0"/>
+            <w:insideH w:val="single" w:color="auto" w:sz="4" w:space="0"/>
+            <w:insideV w:val="single" w:color="auto" w:sz="4" w:space="0"/>
+          </w:tblBorders>
           <w:tblLayout w:type="fixed"/>
           <w:tblCellMar>
             <w:top w:w="0" w:type="dxa"/>
@@ -27537,6 +28162,14 @@
       </w:tr>
       <w:tr>
         <w:tblPrEx>
+          <w:tblBorders>
+            <w:top w:val="single" w:color="auto" w:sz="4" w:space="0"/>
+            <w:left w:val="single" w:color="auto" w:sz="4" w:space="0"/>
+            <w:bottom w:val="single" w:color="auto" w:sz="4" w:space="0"/>
+            <w:right w:val="single" w:color="auto" w:sz="4" w:space="0"/>
+            <w:insideH w:val="single" w:color="auto" w:sz="4" w:space="0"/>
+            <w:insideV w:val="single" w:color="auto" w:sz="4" w:space="0"/>
+          </w:tblBorders>
           <w:tblLayout w:type="fixed"/>
           <w:tblCellMar>
             <w:top w:w="0" w:type="dxa"/>
@@ -28157,6 +28790,14 @@
       </w:tr>
       <w:tr>
         <w:tblPrEx>
+          <w:tblBorders>
+            <w:top w:val="single" w:color="auto" w:sz="4" w:space="0"/>
+            <w:left w:val="single" w:color="auto" w:sz="4" w:space="0"/>
+            <w:bottom w:val="single" w:color="auto" w:sz="4" w:space="0"/>
+            <w:right w:val="single" w:color="auto" w:sz="4" w:space="0"/>
+            <w:insideH w:val="single" w:color="auto" w:sz="4" w:space="0"/>
+            <w:insideV w:val="single" w:color="auto" w:sz="4" w:space="0"/>
+          </w:tblBorders>
           <w:tblLayout w:type="fixed"/>
           <w:tblCellMar>
             <w:top w:w="0" w:type="dxa"/>
@@ -28532,6 +29173,14 @@
       </w:tr>
       <w:tr>
         <w:tblPrEx>
+          <w:tblBorders>
+            <w:top w:val="single" w:color="auto" w:sz="4" w:space="0"/>
+            <w:left w:val="single" w:color="auto" w:sz="4" w:space="0"/>
+            <w:bottom w:val="single" w:color="auto" w:sz="4" w:space="0"/>
+            <w:right w:val="single" w:color="auto" w:sz="4" w:space="0"/>
+            <w:insideH w:val="single" w:color="auto" w:sz="4" w:space="0"/>
+            <w:insideV w:val="single" w:color="auto" w:sz="4" w:space="0"/>
+          </w:tblBorders>
           <w:tblLayout w:type="fixed"/>
           <w:tblCellMar>
             <w:top w:w="0" w:type="dxa"/>
@@ -28951,6 +29600,14 @@
       </w:tr>
       <w:tr>
         <w:tblPrEx>
+          <w:tblBorders>
+            <w:top w:val="single" w:color="auto" w:sz="4" w:space="0"/>
+            <w:left w:val="single" w:color="auto" w:sz="4" w:space="0"/>
+            <w:bottom w:val="single" w:color="auto" w:sz="4" w:space="0"/>
+            <w:right w:val="single" w:color="auto" w:sz="4" w:space="0"/>
+            <w:insideH w:val="single" w:color="auto" w:sz="4" w:space="0"/>
+            <w:insideV w:val="single" w:color="auto" w:sz="4" w:space="0"/>
+          </w:tblBorders>
           <w:tblLayout w:type="fixed"/>
           <w:tblCellMar>
             <w:top w:w="0" w:type="dxa"/>
@@ -29043,6 +29700,14 @@
       </w:tr>
       <w:tr>
         <w:tblPrEx>
+          <w:tblBorders>
+            <w:top w:val="single" w:color="auto" w:sz="4" w:space="0"/>
+            <w:left w:val="single" w:color="auto" w:sz="4" w:space="0"/>
+            <w:bottom w:val="single" w:color="auto" w:sz="4" w:space="0"/>
+            <w:right w:val="single" w:color="auto" w:sz="4" w:space="0"/>
+            <w:insideH w:val="single" w:color="auto" w:sz="4" w:space="0"/>
+            <w:insideV w:val="single" w:color="auto" w:sz="4" w:space="0"/>
+          </w:tblBorders>
           <w:tblLayout w:type="fixed"/>
           <w:tblCellMar>
             <w:top w:w="0" w:type="dxa"/>

</xml_diff>

<commit_message>
commit the doc by tangwaikei
</commit_message>
<xml_diff>
--- a/丛丛网后台接口文档.docx
+++ b/丛丛网后台接口文档.docx
@@ -4742,10 +4742,7 @@
               <w:ind w:firstLine="0" w:firstLineChars="0"/>
             </w:pPr>
             <w:r>
-              <w:t>$</w:t>
-            </w:r>
-            <w:r>
-              <w:t>qq</w:t>
+              <w:t>$qq</w:t>
             </w:r>
           </w:p>
         </w:tc>
@@ -4781,10 +4778,7 @@
               <w:ind w:firstLine="0" w:firstLineChars="0"/>
             </w:pPr>
             <w:r>
-              <w:t>纯数字字符串</w:t>
-            </w:r>
-            <w:r>
-              <w:t>integer</w:t>
+              <w:t>纯数字字符串integer</w:t>
             </w:r>
           </w:p>
         </w:tc>
@@ -5036,13 +5030,7 @@
               <w:rPr>
                 <w:rFonts w:hint="default"/>
               </w:rPr>
-              <w:t>alpha</w:t>
-            </w:r>
-            <w:r>
-              <w:rPr>
-                <w:rFonts w:hint="default"/>
-              </w:rPr>
-              <w:t>_dash</w:t>
+              <w:t>alpha_dash</w:t>
             </w:r>
           </w:p>
         </w:tc>
@@ -6957,10 +6945,7 @@
           </w:tcPr>
           <w:p>
             <w:r>
-              <w:t>数字</w:t>
-            </w:r>
-            <w:r>
-              <w:t>integer</w:t>
+              <w:t>数字integer</w:t>
             </w:r>
           </w:p>
         </w:tc>
@@ -11568,6 +11553,12 @@
             <w:insideV w:val="single" w:color="auto" w:sz="4" w:space="0"/>
           </w:tblBorders>
           <w:tblLayout w:type="fixed"/>
+          <w:tblCellMar>
+            <w:top w:w="0" w:type="dxa"/>
+            <w:left w:w="108" w:type="dxa"/>
+            <w:bottom w:w="0" w:type="dxa"/>
+            <w:right w:w="108" w:type="dxa"/>
+          </w:tblCellMar>
         </w:tblPrEx>
         <w:tc>
           <w:tcPr>
@@ -11833,6 +11824,12 @@
             <w:insideV w:val="single" w:color="auto" w:sz="4" w:space="0"/>
           </w:tblBorders>
           <w:tblLayout w:type="fixed"/>
+          <w:tblCellMar>
+            <w:top w:w="0" w:type="dxa"/>
+            <w:left w:w="108" w:type="dxa"/>
+            <w:bottom w:w="0" w:type="dxa"/>
+            <w:right w:w="108" w:type="dxa"/>
+          </w:tblCellMar>
         </w:tblPrEx>
         <w:tc>
           <w:tcPr>
@@ -12104,6 +12101,12 @@
             <w:insideV w:val="single" w:color="auto" w:sz="4" w:space="0"/>
           </w:tblBorders>
           <w:tblLayout w:type="fixed"/>
+          <w:tblCellMar>
+            <w:top w:w="0" w:type="dxa"/>
+            <w:left w:w="108" w:type="dxa"/>
+            <w:bottom w:w="0" w:type="dxa"/>
+            <w:right w:w="108" w:type="dxa"/>
+          </w:tblCellMar>
         </w:tblPrEx>
         <w:tc>
           <w:tcPr>
@@ -12360,6 +12363,12 @@
             <w:insideV w:val="single" w:color="auto" w:sz="4" w:space="0"/>
           </w:tblBorders>
           <w:tblLayout w:type="fixed"/>
+          <w:tblCellMar>
+            <w:top w:w="0" w:type="dxa"/>
+            <w:left w:w="108" w:type="dxa"/>
+            <w:bottom w:w="0" w:type="dxa"/>
+            <w:right w:w="108" w:type="dxa"/>
+          </w:tblCellMar>
         </w:tblPrEx>
         <w:tc>
           <w:tcPr>
@@ -12561,6 +12570,14 @@
       </w:tr>
       <w:tr>
         <w:tblPrEx>
+          <w:tblBorders>
+            <w:top w:val="single" w:color="auto" w:sz="4" w:space="0"/>
+            <w:left w:val="single" w:color="auto" w:sz="4" w:space="0"/>
+            <w:bottom w:val="single" w:color="auto" w:sz="4" w:space="0"/>
+            <w:right w:val="single" w:color="auto" w:sz="4" w:space="0"/>
+            <w:insideH w:val="single" w:color="auto" w:sz="4" w:space="0"/>
+            <w:insideV w:val="single" w:color="auto" w:sz="4" w:space="0"/>
+          </w:tblBorders>
           <w:tblLayout w:type="fixed"/>
           <w:tblCellMar>
             <w:top w:w="0" w:type="dxa"/>
@@ -12696,6 +12713,23 @@
         </w:tc>
       </w:tr>
       <w:tr>
+        <w:tblPrEx>
+          <w:tblBorders>
+            <w:top w:val="single" w:color="auto" w:sz="4" w:space="0"/>
+            <w:left w:val="single" w:color="auto" w:sz="4" w:space="0"/>
+            <w:bottom w:val="single" w:color="auto" w:sz="4" w:space="0"/>
+            <w:right w:val="single" w:color="auto" w:sz="4" w:space="0"/>
+            <w:insideH w:val="single" w:color="auto" w:sz="4" w:space="0"/>
+            <w:insideV w:val="single" w:color="auto" w:sz="4" w:space="0"/>
+          </w:tblBorders>
+          <w:tblLayout w:type="fixed"/>
+          <w:tblCellMar>
+            <w:top w:w="0" w:type="dxa"/>
+            <w:left w:w="108" w:type="dxa"/>
+            <w:bottom w:w="0" w:type="dxa"/>
+            <w:right w:w="108" w:type="dxa"/>
+          </w:tblCellMar>
+        </w:tblPrEx>
         <w:tc>
           <w:tcPr>
             <w:tcW w:w="1843" w:type="dxa"/>
@@ -12800,6 +12834,14 @@
       </w:tr>
       <w:tr>
         <w:tblPrEx>
+          <w:tblBorders>
+            <w:top w:val="single" w:color="auto" w:sz="4" w:space="0"/>
+            <w:left w:val="single" w:color="auto" w:sz="4" w:space="0"/>
+            <w:bottom w:val="single" w:color="auto" w:sz="4" w:space="0"/>
+            <w:right w:val="single" w:color="auto" w:sz="4" w:space="0"/>
+            <w:insideH w:val="single" w:color="auto" w:sz="4" w:space="0"/>
+            <w:insideV w:val="single" w:color="auto" w:sz="4" w:space="0"/>
+          </w:tblBorders>
           <w:tblLayout w:type="fixed"/>
           <w:tblCellMar>
             <w:top w:w="0" w:type="dxa"/>
@@ -12968,6 +13010,12 @@
             <w:insideV w:val="single" w:color="auto" w:sz="4" w:space="0"/>
           </w:tblBorders>
           <w:tblLayout w:type="fixed"/>
+          <w:tblCellMar>
+            <w:top w:w="0" w:type="dxa"/>
+            <w:left w:w="108" w:type="dxa"/>
+            <w:bottom w:w="0" w:type="dxa"/>
+            <w:right w:w="108" w:type="dxa"/>
+          </w:tblCellMar>
         </w:tblPrEx>
         <w:tc>
           <w:tcPr>
@@ -13255,6 +13303,12 @@
             <w:insideV w:val="single" w:color="auto" w:sz="4" w:space="0"/>
           </w:tblBorders>
           <w:tblLayout w:type="fixed"/>
+          <w:tblCellMar>
+            <w:top w:w="0" w:type="dxa"/>
+            <w:left w:w="108" w:type="dxa"/>
+            <w:bottom w:w="0" w:type="dxa"/>
+            <w:right w:w="108" w:type="dxa"/>
+          </w:tblCellMar>
         </w:tblPrEx>
         <w:tc>
           <w:tcPr>
@@ -13511,6 +13565,12 @@
             <w:insideV w:val="single" w:color="auto" w:sz="4" w:space="0"/>
           </w:tblBorders>
           <w:tblLayout w:type="fixed"/>
+          <w:tblCellMar>
+            <w:top w:w="0" w:type="dxa"/>
+            <w:left w:w="108" w:type="dxa"/>
+            <w:bottom w:w="0" w:type="dxa"/>
+            <w:right w:w="108" w:type="dxa"/>
+          </w:tblCellMar>
         </w:tblPrEx>
         <w:tc>
           <w:tcPr>
@@ -13775,6 +13835,12 @@
             <w:insideV w:val="single" w:color="auto" w:sz="4" w:space="0"/>
           </w:tblBorders>
           <w:tblLayout w:type="fixed"/>
+          <w:tblCellMar>
+            <w:top w:w="0" w:type="dxa"/>
+            <w:left w:w="108" w:type="dxa"/>
+            <w:bottom w:w="0" w:type="dxa"/>
+            <w:right w:w="108" w:type="dxa"/>
+          </w:tblCellMar>
         </w:tblPrEx>
         <w:tc>
           <w:tcPr>
@@ -14039,6 +14105,12 @@
             <w:insideV w:val="single" w:color="auto" w:sz="4" w:space="0"/>
           </w:tblBorders>
           <w:tblLayout w:type="fixed"/>
+          <w:tblCellMar>
+            <w:top w:w="0" w:type="dxa"/>
+            <w:left w:w="108" w:type="dxa"/>
+            <w:bottom w:w="0" w:type="dxa"/>
+            <w:right w:w="108" w:type="dxa"/>
+          </w:tblCellMar>
         </w:tblPrEx>
         <w:tc>
           <w:tcPr>
@@ -14500,6 +14572,14 @@
       </w:tr>
       <w:tr>
         <w:tblPrEx>
+          <w:tblBorders>
+            <w:top w:val="single" w:color="auto" w:sz="4" w:space="0"/>
+            <w:left w:val="single" w:color="auto" w:sz="4" w:space="0"/>
+            <w:bottom w:val="single" w:color="auto" w:sz="4" w:space="0"/>
+            <w:right w:val="single" w:color="auto" w:sz="4" w:space="0"/>
+            <w:insideH w:val="single" w:color="auto" w:sz="4" w:space="0"/>
+            <w:insideV w:val="single" w:color="auto" w:sz="4" w:space="0"/>
+          </w:tblBorders>
           <w:tblLayout w:type="fixed"/>
           <w:tblCellMar>
             <w:top w:w="0" w:type="dxa"/>
@@ -14656,6 +14736,23 @@
         </w:tc>
       </w:tr>
       <w:tr>
+        <w:tblPrEx>
+          <w:tblBorders>
+            <w:top w:val="single" w:color="auto" w:sz="4" w:space="0"/>
+            <w:left w:val="single" w:color="auto" w:sz="4" w:space="0"/>
+            <w:bottom w:val="single" w:color="auto" w:sz="4" w:space="0"/>
+            <w:right w:val="single" w:color="auto" w:sz="4" w:space="0"/>
+            <w:insideH w:val="single" w:color="auto" w:sz="4" w:space="0"/>
+            <w:insideV w:val="single" w:color="auto" w:sz="4" w:space="0"/>
+          </w:tblBorders>
+          <w:tblLayout w:type="fixed"/>
+          <w:tblCellMar>
+            <w:top w:w="0" w:type="dxa"/>
+            <w:left w:w="108" w:type="dxa"/>
+            <w:bottom w:w="0" w:type="dxa"/>
+            <w:right w:w="108" w:type="dxa"/>
+          </w:tblCellMar>
+        </w:tblPrEx>
         <w:tc>
           <w:tcPr>
             <w:tcW w:w="1843" w:type="dxa"/>
@@ -14760,6 +14857,14 @@
       </w:tr>
       <w:tr>
         <w:tblPrEx>
+          <w:tblBorders>
+            <w:top w:val="single" w:color="auto" w:sz="4" w:space="0"/>
+            <w:left w:val="single" w:color="auto" w:sz="4" w:space="0"/>
+            <w:bottom w:val="single" w:color="auto" w:sz="4" w:space="0"/>
+            <w:right w:val="single" w:color="auto" w:sz="4" w:space="0"/>
+            <w:insideH w:val="single" w:color="auto" w:sz="4" w:space="0"/>
+            <w:insideV w:val="single" w:color="auto" w:sz="4" w:space="0"/>
+          </w:tblBorders>
           <w:tblLayout w:type="fixed"/>
           <w:tblCellMar>
             <w:top w:w="0" w:type="dxa"/>
@@ -23832,7 +23937,7 @@
         <w:tblStyle w:val="3"/>
         <w:tblpPr w:leftFromText="180" w:rightFromText="180" w:vertAnchor="text" w:tblpX="172" w:tblpY="24"/>
         <w:tblOverlap w:val="never"/>
-        <w:tblW w:w="7529" w:type="dxa"/>
+        <w:tblW w:w="8343" w:type="dxa"/>
         <w:tblBorders>
           <w:top w:val="single" w:color="auto" w:sz="4" w:space="0"/>
           <w:left w:val="single" w:color="auto" w:sz="4" w:space="0"/>
@@ -23850,10 +23955,12 @@
         </w:tblCellMar>
       </w:tblPr>
       <w:tblGrid>
-        <w:gridCol w:w="1754"/>
-        <w:gridCol w:w="1453"/>
-        <w:gridCol w:w="1190"/>
-        <w:gridCol w:w="3132"/>
+        <w:gridCol w:w="1374"/>
+        <w:gridCol w:w="1138"/>
+        <w:gridCol w:w="3386"/>
+        <w:gridCol w:w="1"/>
+        <w:gridCol w:w="2443"/>
+        <w:gridCol w:w="1"/>
       </w:tblGrid>
       <w:tr>
         <w:tblPrEx>
@@ -23878,7 +23985,7 @@
         </w:trPr>
         <w:tc>
           <w:tcPr>
-            <w:tcW w:w="1754" w:type="dxa"/>
+            <w:tcW w:w="1374" w:type="dxa"/>
             <w:vAlign w:val="top"/>
           </w:tcPr>
           <w:p>
@@ -23889,7 +23996,7 @@
         </w:tc>
         <w:tc>
           <w:tcPr>
-            <w:tcW w:w="5775" w:type="dxa"/>
+            <w:tcW w:w="4525" w:type="dxa"/>
             <w:gridSpan w:val="3"/>
             <w:vAlign w:val="top"/>
           </w:tcPr>
@@ -23898,6 +24005,14 @@
               <w:t>post</w:t>
             </w:r>
           </w:p>
+        </w:tc>
+        <w:tc>
+          <w:tcPr>
+            <w:tcW w:w="2444" w:type="dxa"/>
+            <w:gridSpan w:val="2"/>
+            <w:vAlign w:val="top"/>
+          </w:tcPr>
+          <w:p/>
         </w:tc>
       </w:tr>
       <w:tr>
@@ -23923,7 +24038,7 @@
         </w:trPr>
         <w:tc>
           <w:tcPr>
-            <w:tcW w:w="1754" w:type="dxa"/>
+            <w:tcW w:w="1374" w:type="dxa"/>
             <w:vAlign w:val="top"/>
           </w:tcPr>
           <w:p>
@@ -23934,7 +24049,7 @@
         </w:tc>
         <w:tc>
           <w:tcPr>
-            <w:tcW w:w="5775" w:type="dxa"/>
+            <w:tcW w:w="4525" w:type="dxa"/>
             <w:gridSpan w:val="3"/>
             <w:vAlign w:val="top"/>
           </w:tcPr>
@@ -23944,6 +24059,14 @@
             </w:r>
           </w:p>
         </w:tc>
+        <w:tc>
+          <w:tcPr>
+            <w:tcW w:w="2444" w:type="dxa"/>
+            <w:gridSpan w:val="2"/>
+            <w:vAlign w:val="top"/>
+          </w:tcPr>
+          <w:p/>
+        </w:tc>
       </w:tr>
       <w:tr>
         <w:tblPrEx>
@@ -23964,11 +24087,13 @@
           </w:tblCellMar>
         </w:tblPrEx>
         <w:trPr>
+          <w:gridAfter w:val="1"/>
+          <w:wAfter w:w="1" w:type="dxa"/>
           <w:trHeight w:val="384" w:hRule="atLeast"/>
         </w:trPr>
         <w:tc>
           <w:tcPr>
-            <w:tcW w:w="1754" w:type="dxa"/>
+            <w:tcW w:w="1374" w:type="dxa"/>
             <w:vMerge w:val="restart"/>
             <w:vAlign w:val="top"/>
           </w:tcPr>
@@ -23980,7 +24105,7 @@
         </w:tc>
         <w:tc>
           <w:tcPr>
-            <w:tcW w:w="1453" w:type="dxa"/>
+            <w:tcW w:w="1138" w:type="dxa"/>
             <w:vAlign w:val="top"/>
           </w:tcPr>
           <w:p>
@@ -23991,13 +24116,24 @@
         </w:tc>
         <w:tc>
           <w:tcPr>
-            <w:tcW w:w="4322" w:type="dxa"/>
+            <w:tcW w:w="3386" w:type="dxa"/>
+            <w:vAlign w:val="top"/>
+          </w:tcPr>
+          <w:p>
+            <w:r>
+              <w:t>店铺名字</w:t>
+            </w:r>
+          </w:p>
+        </w:tc>
+        <w:tc>
+          <w:tcPr>
+            <w:tcW w:w="2444" w:type="dxa"/>
             <w:gridSpan w:val="2"/>
             <w:vAlign w:val="top"/>
           </w:tcPr>
           <w:p>
             <w:r>
-              <w:t>店铺名字</w:t>
+              <w:t>(2,20)</w:t>
             </w:r>
           </w:p>
         </w:tc>
@@ -24021,11 +24157,13 @@
           </w:tblCellMar>
         </w:tblPrEx>
         <w:trPr>
+          <w:gridAfter w:val="1"/>
+          <w:wAfter w:w="1" w:type="dxa"/>
           <w:trHeight w:val="384" w:hRule="atLeast"/>
         </w:trPr>
         <w:tc>
           <w:tcPr>
-            <w:tcW w:w="1754" w:type="dxa"/>
+            <w:tcW w:w="1374" w:type="dxa"/>
             <w:vMerge w:val="continue"/>
             <w:vAlign w:val="top"/>
           </w:tcPr>
@@ -24033,7 +24171,7 @@
         </w:tc>
         <w:tc>
           <w:tcPr>
-            <w:tcW w:w="1453" w:type="dxa"/>
+            <w:tcW w:w="1138" w:type="dxa"/>
             <w:vAlign w:val="top"/>
           </w:tcPr>
           <w:p>
@@ -24044,13 +24182,24 @@
         </w:tc>
         <w:tc>
           <w:tcPr>
-            <w:tcW w:w="4322" w:type="dxa"/>
+            <w:tcW w:w="3386" w:type="dxa"/>
+            <w:vAlign w:val="top"/>
+          </w:tcPr>
+          <w:p>
+            <w:r>
+              <w:t>店铺描述</w:t>
+            </w:r>
+          </w:p>
+        </w:tc>
+        <w:tc>
+          <w:tcPr>
+            <w:tcW w:w="2444" w:type="dxa"/>
             <w:gridSpan w:val="2"/>
             <w:vAlign w:val="top"/>
           </w:tcPr>
           <w:p>
             <w:r>
-              <w:t>店铺描述</w:t>
+              <w:t>(2,40)</w:t>
             </w:r>
           </w:p>
         </w:tc>
@@ -24074,11 +24223,13 @@
           </w:tblCellMar>
         </w:tblPrEx>
         <w:trPr>
+          <w:gridAfter w:val="1"/>
+          <w:wAfter w:w="1" w:type="dxa"/>
           <w:trHeight w:val="384" w:hRule="atLeast"/>
         </w:trPr>
         <w:tc>
           <w:tcPr>
-            <w:tcW w:w="1754" w:type="dxa"/>
+            <w:tcW w:w="1374" w:type="dxa"/>
             <w:vMerge w:val="continue"/>
             <w:vAlign w:val="top"/>
           </w:tcPr>
@@ -24086,7 +24237,7 @@
         </w:tc>
         <w:tc>
           <w:tcPr>
-            <w:tcW w:w="1453" w:type="dxa"/>
+            <w:tcW w:w="1138" w:type="dxa"/>
             <w:vAlign w:val="top"/>
           </w:tcPr>
           <w:p>
@@ -24097,7 +24248,7 @@
         </w:tc>
         <w:tc>
           <w:tcPr>
-            <w:tcW w:w="1190" w:type="dxa"/>
+            <w:tcW w:w="3386" w:type="dxa"/>
             <w:vAlign w:val="top"/>
           </w:tcPr>
           <w:p>
@@ -24108,7 +24259,8 @@
         </w:tc>
         <w:tc>
           <w:tcPr>
-            <w:tcW w:w="3132" w:type="dxa"/>
+            <w:tcW w:w="2444" w:type="dxa"/>
+            <w:gridSpan w:val="2"/>
             <w:vAlign w:val="top"/>
           </w:tcPr>
           <w:p>
@@ -24137,11 +24289,13 @@
           </w:tblCellMar>
         </w:tblPrEx>
         <w:trPr>
+          <w:gridAfter w:val="1"/>
+          <w:wAfter w:w="1" w:type="dxa"/>
           <w:trHeight w:val="384" w:hRule="atLeast"/>
         </w:trPr>
         <w:tc>
           <w:tcPr>
-            <w:tcW w:w="1754" w:type="dxa"/>
+            <w:tcW w:w="1374" w:type="dxa"/>
             <w:vMerge w:val="continue"/>
             <w:vAlign w:val="top"/>
           </w:tcPr>
@@ -24149,7 +24303,7 @@
         </w:tc>
         <w:tc>
           <w:tcPr>
-            <w:tcW w:w="1453" w:type="dxa"/>
+            <w:tcW w:w="1138" w:type="dxa"/>
             <w:vAlign w:val="top"/>
           </w:tcPr>
           <w:p>
@@ -24160,7 +24314,7 @@
         </w:tc>
         <w:tc>
           <w:tcPr>
-            <w:tcW w:w="1190" w:type="dxa"/>
+            <w:tcW w:w="3386" w:type="dxa"/>
             <w:vAlign w:val="top"/>
           </w:tcPr>
           <w:p>
@@ -24171,7 +24325,8 @@
         </w:tc>
         <w:tc>
           <w:tcPr>
-            <w:tcW w:w="3132" w:type="dxa"/>
+            <w:tcW w:w="2444" w:type="dxa"/>
+            <w:gridSpan w:val="2"/>
             <w:vAlign w:val="top"/>
           </w:tcPr>
           <w:p>
@@ -24200,11 +24355,13 @@
           </w:tblCellMar>
         </w:tblPrEx>
         <w:trPr>
+          <w:gridAfter w:val="1"/>
+          <w:wAfter w:w="1" w:type="dxa"/>
           <w:trHeight w:val="384" w:hRule="atLeast"/>
         </w:trPr>
         <w:tc>
           <w:tcPr>
-            <w:tcW w:w="1754" w:type="dxa"/>
+            <w:tcW w:w="1374" w:type="dxa"/>
             <w:vMerge w:val="restart"/>
             <w:vAlign w:val="top"/>
           </w:tcPr>
@@ -24216,7 +24373,7 @@
         </w:tc>
         <w:tc>
           <w:tcPr>
-            <w:tcW w:w="1453" w:type="dxa"/>
+            <w:tcW w:w="1138" w:type="dxa"/>
             <w:vAlign w:val="top"/>
           </w:tcPr>
           <w:p>
@@ -24227,15 +24384,22 @@
         </w:tc>
         <w:tc>
           <w:tcPr>
-            <w:tcW w:w="4322" w:type="dxa"/>
+            <w:tcW w:w="3386" w:type="dxa"/>
+            <w:vAlign w:val="top"/>
+          </w:tcPr>
+          <w:p>
+            <w:r>
+              <w:t>0</w:t>
+            </w:r>
+          </w:p>
+        </w:tc>
+        <w:tc>
+          <w:tcPr>
+            <w:tcW w:w="2444" w:type="dxa"/>
             <w:gridSpan w:val="2"/>
             <w:vAlign w:val="top"/>
           </w:tcPr>
-          <w:p>
-            <w:r>
-              <w:t>0</w:t>
-            </w:r>
-          </w:p>
+          <w:p/>
         </w:tc>
       </w:tr>
       <w:tr>
@@ -24257,11 +24421,13 @@
           </w:tblCellMar>
         </w:tblPrEx>
         <w:trPr>
+          <w:gridAfter w:val="1"/>
+          <w:wAfter w:w="1" w:type="dxa"/>
           <w:trHeight w:val="384" w:hRule="atLeast"/>
         </w:trPr>
         <w:tc>
           <w:tcPr>
-            <w:tcW w:w="1754" w:type="dxa"/>
+            <w:tcW w:w="1374" w:type="dxa"/>
             <w:vMerge w:val="continue"/>
             <w:vAlign w:val="top"/>
           </w:tcPr>
@@ -24269,7 +24435,7 @@
         </w:tc>
         <w:tc>
           <w:tcPr>
-            <w:tcW w:w="1453" w:type="dxa"/>
+            <w:tcW w:w="1138" w:type="dxa"/>
             <w:vAlign w:val="top"/>
           </w:tcPr>
           <w:p>
@@ -24280,7 +24446,14 @@
         </w:tc>
         <w:tc>
           <w:tcPr>
-            <w:tcW w:w="4322" w:type="dxa"/>
+            <w:tcW w:w="3386" w:type="dxa"/>
+            <w:vAlign w:val="top"/>
+          </w:tcPr>
+          <w:p/>
+        </w:tc>
+        <w:tc>
+          <w:tcPr>
+            <w:tcW w:w="2444" w:type="dxa"/>
             <w:gridSpan w:val="2"/>
             <w:vAlign w:val="top"/>
           </w:tcPr>
@@ -24289,53 +24462,9 @@
       </w:tr>
     </w:tbl>
     <w:p>
-      <w:pPr>
-        <w:ind w:firstLine="420"/>
-      </w:pPr>
+      <w:bookmarkStart w:id="0" w:name="_GoBack"/>
+      <w:bookmarkEnd w:id="0"/>
     </w:p>
-    <w:p>
-      <w:pPr>
-        <w:ind w:firstLine="420"/>
-      </w:pPr>
-    </w:p>
-    <w:p>
-      <w:pPr>
-        <w:ind w:firstLine="420"/>
-      </w:pPr>
-    </w:p>
-    <w:p>
-      <w:pPr>
-        <w:ind w:firstLine="420"/>
-      </w:pPr>
-    </w:p>
-    <w:p>
-      <w:pPr>
-        <w:ind w:firstLine="420"/>
-      </w:pPr>
-    </w:p>
-    <w:p>
-      <w:pPr>
-        <w:ind w:firstLine="420"/>
-      </w:pPr>
-    </w:p>
-    <w:p>
-      <w:pPr>
-        <w:ind w:firstLine="420"/>
-      </w:pPr>
-    </w:p>
-    <w:p>
-      <w:pPr>
-        <w:ind w:firstLine="420"/>
-      </w:pPr>
-    </w:p>
-    <w:p>
-      <w:pPr>
-        <w:ind w:firstLine="420"/>
-      </w:pPr>
-    </w:p>
-    <w:p/>
-    <w:p/>
-    <w:p/>
     <w:p/>
     <w:p>
       <w:r>
@@ -24370,7 +24499,7 @@
     <w:tbl>
       <w:tblPr>
         <w:tblStyle w:val="3"/>
-        <w:tblW w:w="7538" w:type="dxa"/>
+        <w:tblW w:w="8372" w:type="dxa"/>
         <w:tblInd w:w="143" w:type="dxa"/>
         <w:tblBorders>
           <w:top w:val="single" w:color="auto" w:sz="4" w:space="0"/>
@@ -24389,10 +24518,10 @@
         </w:tblCellMar>
       </w:tblPr>
       <w:tblGrid>
-        <w:gridCol w:w="1772"/>
-        <w:gridCol w:w="1763"/>
-        <w:gridCol w:w="1293"/>
-        <w:gridCol w:w="2710"/>
+        <w:gridCol w:w="1286"/>
+        <w:gridCol w:w="1279"/>
+        <w:gridCol w:w="2905"/>
+        <w:gridCol w:w="2902"/>
       </w:tblGrid>
       <w:tr>
         <w:tblPrEx>
@@ -24417,7 +24546,7 @@
         </w:trPr>
         <w:tc>
           <w:tcPr>
-            <w:tcW w:w="1772" w:type="dxa"/>
+            <w:tcW w:w="1286" w:type="dxa"/>
             <w:vAlign w:val="top"/>
           </w:tcPr>
           <w:p>
@@ -24428,8 +24557,8 @@
         </w:tc>
         <w:tc>
           <w:tcPr>
-            <w:tcW w:w="5766" w:type="dxa"/>
-            <w:gridSpan w:val="3"/>
+            <w:tcW w:w="4184" w:type="dxa"/>
+            <w:gridSpan w:val="2"/>
             <w:vAlign w:val="top"/>
           </w:tcPr>
           <w:p>
@@ -24437,6 +24566,14 @@
               <w:t>post</w:t>
             </w:r>
           </w:p>
+        </w:tc>
+        <w:tc>
+          <w:tcPr>
+            <w:tcW w:w="2902" w:type="dxa"/>
+            <w:textDirection w:val="lrTb"/>
+            <w:vAlign w:val="top"/>
+          </w:tcPr>
+          <w:p/>
         </w:tc>
       </w:tr>
       <w:tr>
@@ -24462,7 +24599,7 @@
         </w:trPr>
         <w:tc>
           <w:tcPr>
-            <w:tcW w:w="1772" w:type="dxa"/>
+            <w:tcW w:w="1286" w:type="dxa"/>
             <w:vAlign w:val="top"/>
           </w:tcPr>
           <w:p>
@@ -24473,8 +24610,8 @@
         </w:tc>
         <w:tc>
           <w:tcPr>
-            <w:tcW w:w="5766" w:type="dxa"/>
-            <w:gridSpan w:val="3"/>
+            <w:tcW w:w="4184" w:type="dxa"/>
+            <w:gridSpan w:val="2"/>
             <w:vAlign w:val="top"/>
           </w:tcPr>
           <w:p>
@@ -24482,6 +24619,14 @@
               <w:t>/shop/updateShop</w:t>
             </w:r>
           </w:p>
+        </w:tc>
+        <w:tc>
+          <w:tcPr>
+            <w:tcW w:w="2902" w:type="dxa"/>
+            <w:textDirection w:val="lrTb"/>
+            <w:vAlign w:val="top"/>
+          </w:tcPr>
+          <w:p/>
         </w:tc>
       </w:tr>
       <w:tr>
@@ -24507,7 +24652,7 @@
         </w:trPr>
         <w:tc>
           <w:tcPr>
-            <w:tcW w:w="1772" w:type="dxa"/>
+            <w:tcW w:w="1286" w:type="dxa"/>
             <w:vMerge w:val="restart"/>
             <w:vAlign w:val="top"/>
           </w:tcPr>
@@ -24519,7 +24664,7 @@
         </w:tc>
         <w:tc>
           <w:tcPr>
-            <w:tcW w:w="1763" w:type="dxa"/>
+            <w:tcW w:w="1279" w:type="dxa"/>
             <w:vAlign w:val="top"/>
           </w:tcPr>
           <w:p>
@@ -24530,13 +24675,24 @@
         </w:tc>
         <w:tc>
           <w:tcPr>
-            <w:tcW w:w="4003" w:type="dxa"/>
-            <w:gridSpan w:val="2"/>
+            <w:tcW w:w="2905" w:type="dxa"/>
             <w:vAlign w:val="top"/>
           </w:tcPr>
           <w:p>
             <w:r>
               <w:t>店铺id</w:t>
+            </w:r>
+          </w:p>
+        </w:tc>
+        <w:tc>
+          <w:tcPr>
+            <w:tcW w:w="2902" w:type="dxa"/>
+            <w:textDirection w:val="lrTb"/>
+            <w:vAlign w:val="top"/>
+          </w:tcPr>
+          <w:p>
+            <w:r>
+              <w:t>(2,20)</w:t>
             </w:r>
           </w:p>
         </w:tc>
@@ -24564,7 +24720,7 @@
         </w:trPr>
         <w:tc>
           <w:tcPr>
-            <w:tcW w:w="1772" w:type="dxa"/>
+            <w:tcW w:w="1286" w:type="dxa"/>
             <w:vMerge w:val="continue"/>
             <w:vAlign w:val="top"/>
           </w:tcPr>
@@ -24572,7 +24728,7 @@
         </w:tc>
         <w:tc>
           <w:tcPr>
-            <w:tcW w:w="1763" w:type="dxa"/>
+            <w:tcW w:w="1279" w:type="dxa"/>
             <w:vAlign w:val="top"/>
           </w:tcPr>
           <w:p>
@@ -24583,13 +24739,24 @@
         </w:tc>
         <w:tc>
           <w:tcPr>
-            <w:tcW w:w="4003" w:type="dxa"/>
-            <w:gridSpan w:val="2"/>
+            <w:tcW w:w="2905" w:type="dxa"/>
             <w:vAlign w:val="top"/>
           </w:tcPr>
           <w:p>
             <w:r>
               <w:t>店铺名字</w:t>
+            </w:r>
+          </w:p>
+        </w:tc>
+        <w:tc>
+          <w:tcPr>
+            <w:tcW w:w="2902" w:type="dxa"/>
+            <w:textDirection w:val="lrTb"/>
+            <w:vAlign w:val="top"/>
+          </w:tcPr>
+          <w:p>
+            <w:r>
+              <w:t>(2,40)</w:t>
             </w:r>
           </w:p>
         </w:tc>
@@ -24617,7 +24784,7 @@
         </w:trPr>
         <w:tc>
           <w:tcPr>
-            <w:tcW w:w="1772" w:type="dxa"/>
+            <w:tcW w:w="1286" w:type="dxa"/>
             <w:vMerge w:val="continue"/>
             <w:vAlign w:val="top"/>
           </w:tcPr>
@@ -24625,7 +24792,7 @@
         </w:tc>
         <w:tc>
           <w:tcPr>
-            <w:tcW w:w="1763" w:type="dxa"/>
+            <w:tcW w:w="1279" w:type="dxa"/>
             <w:vAlign w:val="top"/>
           </w:tcPr>
           <w:p>
@@ -24636,13 +24803,24 @@
         </w:tc>
         <w:tc>
           <w:tcPr>
-            <w:tcW w:w="4003" w:type="dxa"/>
-            <w:gridSpan w:val="2"/>
+            <w:tcW w:w="2905" w:type="dxa"/>
             <w:vAlign w:val="top"/>
           </w:tcPr>
           <w:p>
             <w:r>
               <w:t>店铺描述</w:t>
+            </w:r>
+          </w:p>
+        </w:tc>
+        <w:tc>
+          <w:tcPr>
+            <w:tcW w:w="2902" w:type="dxa"/>
+            <w:textDirection w:val="lrTb"/>
+            <w:vAlign w:val="top"/>
+          </w:tcPr>
+          <w:p>
+            <w:r>
+              <w:t>格式:url</w:t>
             </w:r>
           </w:p>
         </w:tc>
@@ -24670,14 +24848,14 @@
         </w:trPr>
         <w:tc>
           <w:tcPr>
-            <w:tcW w:w="1772" w:type="dxa"/>
+            <w:tcW w:w="1286" w:type="dxa"/>
             <w:vAlign w:val="top"/>
           </w:tcPr>
           <w:p/>
         </w:tc>
         <w:tc>
           <w:tcPr>
-            <w:tcW w:w="1763" w:type="dxa"/>
+            <w:tcW w:w="1279" w:type="dxa"/>
             <w:vAlign w:val="top"/>
           </w:tcPr>
           <w:p>
@@ -24688,7 +24866,7 @@
         </w:tc>
         <w:tc>
           <w:tcPr>
-            <w:tcW w:w="1293" w:type="dxa"/>
+            <w:tcW w:w="2905" w:type="dxa"/>
             <w:vAlign w:val="top"/>
           </w:tcPr>
           <w:p>
@@ -24699,12 +24877,13 @@
         </w:tc>
         <w:tc>
           <w:tcPr>
-            <w:tcW w:w="2710" w:type="dxa"/>
-            <w:vAlign w:val="top"/>
-          </w:tcPr>
-          <w:p>
-            <w:r>
-              <w:t>格式:url</w:t>
+            <w:tcW w:w="2902" w:type="dxa"/>
+            <w:textDirection w:val="lrTb"/>
+            <w:vAlign w:val="top"/>
+          </w:tcPr>
+          <w:p>
+            <w:r>
+              <w:t>格式:在文档最后(5个以内)</w:t>
             </w:r>
           </w:p>
         </w:tc>
@@ -24732,7 +24911,7 @@
         </w:trPr>
         <w:tc>
           <w:tcPr>
-            <w:tcW w:w="1772" w:type="dxa"/>
+            <w:tcW w:w="1286" w:type="dxa"/>
             <w:vMerge w:val="restart"/>
             <w:vAlign w:val="top"/>
           </w:tcPr>
@@ -24744,7 +24923,7 @@
         </w:tc>
         <w:tc>
           <w:tcPr>
-            <w:tcW w:w="1763" w:type="dxa"/>
+            <w:tcW w:w="1279" w:type="dxa"/>
             <w:vAlign w:val="top"/>
           </w:tcPr>
           <w:p>
@@ -24755,8 +24934,7 @@
         </w:tc>
         <w:tc>
           <w:tcPr>
-            <w:tcW w:w="4003" w:type="dxa"/>
-            <w:gridSpan w:val="2"/>
+            <w:tcW w:w="2905" w:type="dxa"/>
             <w:vAlign w:val="top"/>
           </w:tcPr>
           <w:p>
@@ -24764,6 +24942,14 @@
               <w:t>0</w:t>
             </w:r>
           </w:p>
+        </w:tc>
+        <w:tc>
+          <w:tcPr>
+            <w:tcW w:w="2902" w:type="dxa"/>
+            <w:textDirection w:val="lrTb"/>
+            <w:vAlign w:val="top"/>
+          </w:tcPr>
+          <w:p/>
         </w:tc>
       </w:tr>
       <w:tr>
@@ -24789,7 +24975,7 @@
         </w:trPr>
         <w:tc>
           <w:tcPr>
-            <w:tcW w:w="1772" w:type="dxa"/>
+            <w:tcW w:w="1286" w:type="dxa"/>
             <w:vMerge w:val="continue"/>
             <w:vAlign w:val="top"/>
           </w:tcPr>
@@ -24797,7 +24983,7 @@
         </w:tc>
         <w:tc>
           <w:tcPr>
-            <w:tcW w:w="1763" w:type="dxa"/>
+            <w:tcW w:w="1279" w:type="dxa"/>
             <w:vAlign w:val="top"/>
           </w:tcPr>
           <w:p>
@@ -24808,8 +24994,15 @@
         </w:tc>
         <w:tc>
           <w:tcPr>
-            <w:tcW w:w="4003" w:type="dxa"/>
-            <w:gridSpan w:val="2"/>
+            <w:tcW w:w="2905" w:type="dxa"/>
+            <w:vAlign w:val="top"/>
+          </w:tcPr>
+          <w:p/>
+        </w:tc>
+        <w:tc>
+          <w:tcPr>
+            <w:tcW w:w="2902" w:type="dxa"/>
+            <w:textDirection w:val="lrTb"/>
             <w:vAlign w:val="top"/>
           </w:tcPr>
           <w:p/>
@@ -26155,8 +26348,6 @@
             <w:vAlign w:val="top"/>
           </w:tcPr>
           <w:p>
-            <w:bookmarkStart w:id="0" w:name="_GoBack"/>
-            <w:bookmarkEnd w:id="0"/>
             <w:r>
               <w:t>(2,20)</w:t>
             </w:r>
@@ -29918,92 +30109,6 @@
 
 <file path=word/numbering.xml><?xml version="1.0" encoding="utf-8"?>
 <w:numbering xmlns:wpc="http://schemas.microsoft.com/office/word/2010/wordprocessingCanvas" xmlns:mc="http://schemas.openxmlformats.org/markup-compatibility/2006" xmlns:o="urn:schemas-microsoft-com:office:office" xmlns:r="http://schemas.openxmlformats.org/officeDocument/2006/relationships" xmlns:m="http://schemas.openxmlformats.org/officeDocument/2006/math" xmlns:v="urn:schemas-microsoft-com:vml" xmlns:wp14="http://schemas.microsoft.com/office/word/2010/wordprocessingDrawing" xmlns:wp="http://schemas.openxmlformats.org/drawingml/2006/wordprocessingDrawing" xmlns:w10="urn:schemas-microsoft-com:office:word" xmlns:w="http://schemas.openxmlformats.org/wordprocessingml/2006/main" xmlns:w14="http://schemas.microsoft.com/office/word/2010/wordml" xmlns:wpg="http://schemas.microsoft.com/office/word/2010/wordprocessingGroup" xmlns:wpi="http://schemas.microsoft.com/office/word/2010/wordprocessingInk" xmlns:wne="http://schemas.microsoft.com/office/word/2006/wordml" xmlns:wps="http://schemas.microsoft.com/office/word/2010/wordprocessingShape" mc:Ignorable="w14 wp14">
-  <w:abstractNum w:abstractNumId="247079541">
-    <w:nsid w:val="0EBA2275"/>
-    <w:multiLevelType w:val="multilevel"/>
-    <w:tmpl w:val="0EBA2275"/>
-    <w:lvl w:ilvl="0" w:tentative="1">
-      <w:start w:val="1"/>
-      <w:numFmt w:val="decimal"/>
-      <w:lvlText w:val="%1."/>
-      <w:lvlJc w:val="left"/>
-      <w:pPr>
-        <w:ind w:left="480" w:hanging="480"/>
-      </w:pPr>
-    </w:lvl>
-    <w:lvl w:ilvl="1" w:tentative="1">
-      <w:start w:val="1"/>
-      <w:numFmt w:val="lowerLetter"/>
-      <w:lvlText w:val="%2)"/>
-      <w:lvlJc w:val="left"/>
-      <w:pPr>
-        <w:ind w:left="960" w:hanging="480"/>
-      </w:pPr>
-    </w:lvl>
-    <w:lvl w:ilvl="2" w:tentative="1">
-      <w:start w:val="1"/>
-      <w:numFmt w:val="lowerRoman"/>
-      <w:lvlText w:val="%3."/>
-      <w:lvlJc w:val="right"/>
-      <w:pPr>
-        <w:ind w:left="1440" w:hanging="480"/>
-      </w:pPr>
-    </w:lvl>
-    <w:lvl w:ilvl="3" w:tentative="1">
-      <w:start w:val="1"/>
-      <w:numFmt w:val="decimal"/>
-      <w:lvlText w:val="%4."/>
-      <w:lvlJc w:val="left"/>
-      <w:pPr>
-        <w:ind w:left="1920" w:hanging="480"/>
-      </w:pPr>
-    </w:lvl>
-    <w:lvl w:ilvl="4" w:tentative="1">
-      <w:start w:val="1"/>
-      <w:numFmt w:val="lowerLetter"/>
-      <w:lvlText w:val="%5)"/>
-      <w:lvlJc w:val="left"/>
-      <w:pPr>
-        <w:ind w:left="2400" w:hanging="480"/>
-      </w:pPr>
-    </w:lvl>
-    <w:lvl w:ilvl="5" w:tentative="1">
-      <w:start w:val="1"/>
-      <w:numFmt w:val="lowerRoman"/>
-      <w:lvlText w:val="%6."/>
-      <w:lvlJc w:val="right"/>
-      <w:pPr>
-        <w:ind w:left="2880" w:hanging="480"/>
-      </w:pPr>
-    </w:lvl>
-    <w:lvl w:ilvl="6" w:tentative="1">
-      <w:start w:val="1"/>
-      <w:numFmt w:val="decimal"/>
-      <w:lvlText w:val="%7."/>
-      <w:lvlJc w:val="left"/>
-      <w:pPr>
-        <w:ind w:left="3360" w:hanging="480"/>
-      </w:pPr>
-    </w:lvl>
-    <w:lvl w:ilvl="7" w:tentative="1">
-      <w:start w:val="1"/>
-      <w:numFmt w:val="lowerLetter"/>
-      <w:lvlText w:val="%8)"/>
-      <w:lvlJc w:val="left"/>
-      <w:pPr>
-        <w:ind w:left="3840" w:hanging="480"/>
-      </w:pPr>
-    </w:lvl>
-    <w:lvl w:ilvl="8" w:tentative="1">
-      <w:start w:val="1"/>
-      <w:numFmt w:val="lowerRoman"/>
-      <w:lvlText w:val="%9."/>
-      <w:lvlJc w:val="right"/>
-      <w:pPr>
-        <w:ind w:left="4320" w:hanging="480"/>
-      </w:pPr>
-    </w:lvl>
-  </w:abstractNum>
   <w:abstractNum w:abstractNumId="1431057424">
     <w:nsid w:val="554C3410"/>
     <w:multiLevelType w:val="singleLevel"/>
@@ -30215,156 +30320,10 @@
       <w:lvlJc w:val="left"/>
     </w:lvl>
   </w:abstractNum>
-  <w:abstractNum w:abstractNumId="1431505518">
-    <w:nsid w:val="55530A6E"/>
-    <w:multiLevelType w:val="singleLevel"/>
-    <w:tmpl w:val="55530A6E"/>
-    <w:lvl w:ilvl="0" w:tentative="1">
-      <w:start w:val="1"/>
-      <w:numFmt w:val="decimal"/>
-      <w:suff w:val="nothing"/>
-      <w:lvlText w:val="%1."/>
-      <w:lvlJc w:val="left"/>
-    </w:lvl>
-  </w:abstractNum>
-  <w:abstractNum w:abstractNumId="1720745198">
-    <w:nsid w:val="66907CEE"/>
+  <w:abstractNum w:abstractNumId="247079541">
+    <w:nsid w:val="0EBA2275"/>
     <w:multiLevelType w:val="multilevel"/>
-    <w:tmpl w:val="66907CEE"/>
-    <w:lvl w:ilvl="0" w:tentative="1">
-      <w:start w:val="1"/>
-      <w:numFmt w:val="decimal"/>
-      <w:lvlText w:val="%1."/>
-      <w:lvlJc w:val="left"/>
-      <w:pPr>
-        <w:ind w:left="480" w:hanging="480"/>
-      </w:pPr>
-    </w:lvl>
-    <w:lvl w:ilvl="1" w:tentative="1">
-      <w:start w:val="1"/>
-      <w:numFmt w:val="lowerLetter"/>
-      <w:lvlText w:val="%2)"/>
-      <w:lvlJc w:val="left"/>
-      <w:pPr>
-        <w:ind w:left="960" w:hanging="480"/>
-      </w:pPr>
-    </w:lvl>
-    <w:lvl w:ilvl="2" w:tentative="1">
-      <w:start w:val="1"/>
-      <w:numFmt w:val="lowerRoman"/>
-      <w:lvlText w:val="%3."/>
-      <w:lvlJc w:val="right"/>
-      <w:pPr>
-        <w:ind w:left="1440" w:hanging="480"/>
-      </w:pPr>
-    </w:lvl>
-    <w:lvl w:ilvl="3" w:tentative="1">
-      <w:start w:val="1"/>
-      <w:numFmt w:val="decimal"/>
-      <w:lvlText w:val="%4."/>
-      <w:lvlJc w:val="left"/>
-      <w:pPr>
-        <w:ind w:left="1920" w:hanging="480"/>
-      </w:pPr>
-    </w:lvl>
-    <w:lvl w:ilvl="4" w:tentative="1">
-      <w:start w:val="1"/>
-      <w:numFmt w:val="lowerLetter"/>
-      <w:lvlText w:val="%5)"/>
-      <w:lvlJc w:val="left"/>
-      <w:pPr>
-        <w:ind w:left="2400" w:hanging="480"/>
-      </w:pPr>
-    </w:lvl>
-    <w:lvl w:ilvl="5" w:tentative="1">
-      <w:start w:val="1"/>
-      <w:numFmt w:val="lowerRoman"/>
-      <w:lvlText w:val="%6."/>
-      <w:lvlJc w:val="right"/>
-      <w:pPr>
-        <w:ind w:left="2880" w:hanging="480"/>
-      </w:pPr>
-    </w:lvl>
-    <w:lvl w:ilvl="6" w:tentative="1">
-      <w:start w:val="1"/>
-      <w:numFmt w:val="decimal"/>
-      <w:lvlText w:val="%7."/>
-      <w:lvlJc w:val="left"/>
-      <w:pPr>
-        <w:ind w:left="3360" w:hanging="480"/>
-      </w:pPr>
-    </w:lvl>
-    <w:lvl w:ilvl="7" w:tentative="1">
-      <w:start w:val="1"/>
-      <w:numFmt w:val="lowerLetter"/>
-      <w:lvlText w:val="%8)"/>
-      <w:lvlJc w:val="left"/>
-      <w:pPr>
-        <w:ind w:left="3840" w:hanging="480"/>
-      </w:pPr>
-    </w:lvl>
-    <w:lvl w:ilvl="8" w:tentative="1">
-      <w:start w:val="1"/>
-      <w:numFmt w:val="lowerRoman"/>
-      <w:lvlText w:val="%9."/>
-      <w:lvlJc w:val="right"/>
-      <w:pPr>
-        <w:ind w:left="4320" w:hanging="480"/>
-      </w:pPr>
-    </w:lvl>
-  </w:abstractNum>
-  <w:abstractNum w:abstractNumId="1431313857">
-    <w:nsid w:val="55501DC1"/>
-    <w:multiLevelType w:val="singleLevel"/>
-    <w:tmpl w:val="55501DC1"/>
-    <w:lvl w:ilvl="0" w:tentative="1">
-      <w:start w:val="7"/>
-      <w:numFmt w:val="chineseCounting"/>
-      <w:suff w:val="nothing"/>
-      <w:lvlText w:val="%1."/>
-      <w:lvlJc w:val="left"/>
-    </w:lvl>
-  </w:abstractNum>
-  <w:abstractNum w:abstractNumId="1431314017">
-    <w:nsid w:val="55501E61"/>
-    <w:multiLevelType w:val="singleLevel"/>
-    <w:tmpl w:val="55501E61"/>
-    <w:lvl w:ilvl="0" w:tentative="1">
-      <w:start w:val="1"/>
-      <w:numFmt w:val="decimal"/>
-      <w:suff w:val="nothing"/>
-      <w:lvlText w:val="%1."/>
-      <w:lvlJc w:val="left"/>
-    </w:lvl>
-  </w:abstractNum>
-  <w:abstractNum w:abstractNumId="1431073431">
-    <w:nsid w:val="554C7297"/>
-    <w:multiLevelType w:val="singleLevel"/>
-    <w:tmpl w:val="554C7297"/>
-    <w:lvl w:ilvl="0" w:tentative="1">
-      <w:start w:val="6"/>
-      <w:numFmt w:val="chineseCounting"/>
-      <w:suff w:val="nothing"/>
-      <w:lvlText w:val="%1."/>
-      <w:lvlJc w:val="left"/>
-    </w:lvl>
-  </w:abstractNum>
-  <w:abstractNum w:abstractNumId="1431073527">
-    <w:nsid w:val="554C72F7"/>
-    <w:multiLevelType w:val="singleLevel"/>
-    <w:tmpl w:val="554C72F7"/>
-    <w:lvl w:ilvl="0" w:tentative="1">
-      <w:start w:val="1"/>
-      <w:numFmt w:val="decimal"/>
-      <w:suff w:val="nothing"/>
-      <w:lvlText w:val="%1."/>
-      <w:lvlJc w:val="left"/>
-    </w:lvl>
-  </w:abstractNum>
-  <w:abstractNum w:abstractNumId="1638796655">
-    <w:nsid w:val="61AE0D6F"/>
-    <w:multiLevelType w:val="multilevel"/>
-    <w:tmpl w:val="61AE0D6F"/>
+    <w:tmpl w:val="0EBA2275"/>
     <w:lvl w:ilvl="0" w:tentative="1">
       <w:start w:val="1"/>
       <w:numFmt w:val="decimal"/>
@@ -30537,6 +30496,238 @@
     <w:nsid w:val="2F8364FD"/>
     <w:multiLevelType w:val="multilevel"/>
     <w:tmpl w:val="2F8364FD"/>
+    <w:lvl w:ilvl="0" w:tentative="1">
+      <w:start w:val="1"/>
+      <w:numFmt w:val="decimal"/>
+      <w:lvlText w:val="%1."/>
+      <w:lvlJc w:val="left"/>
+      <w:pPr>
+        <w:ind w:left="480" w:hanging="480"/>
+      </w:pPr>
+    </w:lvl>
+    <w:lvl w:ilvl="1" w:tentative="1">
+      <w:start w:val="1"/>
+      <w:numFmt w:val="lowerLetter"/>
+      <w:lvlText w:val="%2)"/>
+      <w:lvlJc w:val="left"/>
+      <w:pPr>
+        <w:ind w:left="960" w:hanging="480"/>
+      </w:pPr>
+    </w:lvl>
+    <w:lvl w:ilvl="2" w:tentative="1">
+      <w:start w:val="1"/>
+      <w:numFmt w:val="lowerRoman"/>
+      <w:lvlText w:val="%3."/>
+      <w:lvlJc w:val="right"/>
+      <w:pPr>
+        <w:ind w:left="1440" w:hanging="480"/>
+      </w:pPr>
+    </w:lvl>
+    <w:lvl w:ilvl="3" w:tentative="1">
+      <w:start w:val="1"/>
+      <w:numFmt w:val="decimal"/>
+      <w:lvlText w:val="%4."/>
+      <w:lvlJc w:val="left"/>
+      <w:pPr>
+        <w:ind w:left="1920" w:hanging="480"/>
+      </w:pPr>
+    </w:lvl>
+    <w:lvl w:ilvl="4" w:tentative="1">
+      <w:start w:val="1"/>
+      <w:numFmt w:val="lowerLetter"/>
+      <w:lvlText w:val="%5)"/>
+      <w:lvlJc w:val="left"/>
+      <w:pPr>
+        <w:ind w:left="2400" w:hanging="480"/>
+      </w:pPr>
+    </w:lvl>
+    <w:lvl w:ilvl="5" w:tentative="1">
+      <w:start w:val="1"/>
+      <w:numFmt w:val="lowerRoman"/>
+      <w:lvlText w:val="%6."/>
+      <w:lvlJc w:val="right"/>
+      <w:pPr>
+        <w:ind w:left="2880" w:hanging="480"/>
+      </w:pPr>
+    </w:lvl>
+    <w:lvl w:ilvl="6" w:tentative="1">
+      <w:start w:val="1"/>
+      <w:numFmt w:val="decimal"/>
+      <w:lvlText w:val="%7."/>
+      <w:lvlJc w:val="left"/>
+      <w:pPr>
+        <w:ind w:left="3360" w:hanging="480"/>
+      </w:pPr>
+    </w:lvl>
+    <w:lvl w:ilvl="7" w:tentative="1">
+      <w:start w:val="1"/>
+      <w:numFmt w:val="lowerLetter"/>
+      <w:lvlText w:val="%8)"/>
+      <w:lvlJc w:val="left"/>
+      <w:pPr>
+        <w:ind w:left="3840" w:hanging="480"/>
+      </w:pPr>
+    </w:lvl>
+    <w:lvl w:ilvl="8" w:tentative="1">
+      <w:start w:val="1"/>
+      <w:numFmt w:val="lowerRoman"/>
+      <w:lvlText w:val="%9."/>
+      <w:lvlJc w:val="right"/>
+      <w:pPr>
+        <w:ind w:left="4320" w:hanging="480"/>
+      </w:pPr>
+    </w:lvl>
+  </w:abstractNum>
+  <w:abstractNum w:abstractNumId="1431505518">
+    <w:nsid w:val="55530A6E"/>
+    <w:multiLevelType w:val="singleLevel"/>
+    <w:tmpl w:val="55530A6E"/>
+    <w:lvl w:ilvl="0" w:tentative="1">
+      <w:start w:val="1"/>
+      <w:numFmt w:val="decimal"/>
+      <w:suff w:val="nothing"/>
+      <w:lvlText w:val="%1."/>
+      <w:lvlJc w:val="left"/>
+    </w:lvl>
+  </w:abstractNum>
+  <w:abstractNum w:abstractNumId="1720745198">
+    <w:nsid w:val="66907CEE"/>
+    <w:multiLevelType w:val="multilevel"/>
+    <w:tmpl w:val="66907CEE"/>
+    <w:lvl w:ilvl="0" w:tentative="1">
+      <w:start w:val="1"/>
+      <w:numFmt w:val="decimal"/>
+      <w:lvlText w:val="%1."/>
+      <w:lvlJc w:val="left"/>
+      <w:pPr>
+        <w:ind w:left="480" w:hanging="480"/>
+      </w:pPr>
+    </w:lvl>
+    <w:lvl w:ilvl="1" w:tentative="1">
+      <w:start w:val="1"/>
+      <w:numFmt w:val="lowerLetter"/>
+      <w:lvlText w:val="%2)"/>
+      <w:lvlJc w:val="left"/>
+      <w:pPr>
+        <w:ind w:left="960" w:hanging="480"/>
+      </w:pPr>
+    </w:lvl>
+    <w:lvl w:ilvl="2" w:tentative="1">
+      <w:start w:val="1"/>
+      <w:numFmt w:val="lowerRoman"/>
+      <w:lvlText w:val="%3."/>
+      <w:lvlJc w:val="right"/>
+      <w:pPr>
+        <w:ind w:left="1440" w:hanging="480"/>
+      </w:pPr>
+    </w:lvl>
+    <w:lvl w:ilvl="3" w:tentative="1">
+      <w:start w:val="1"/>
+      <w:numFmt w:val="decimal"/>
+      <w:lvlText w:val="%4."/>
+      <w:lvlJc w:val="left"/>
+      <w:pPr>
+        <w:ind w:left="1920" w:hanging="480"/>
+      </w:pPr>
+    </w:lvl>
+    <w:lvl w:ilvl="4" w:tentative="1">
+      <w:start w:val="1"/>
+      <w:numFmt w:val="lowerLetter"/>
+      <w:lvlText w:val="%5)"/>
+      <w:lvlJc w:val="left"/>
+      <w:pPr>
+        <w:ind w:left="2400" w:hanging="480"/>
+      </w:pPr>
+    </w:lvl>
+    <w:lvl w:ilvl="5" w:tentative="1">
+      <w:start w:val="1"/>
+      <w:numFmt w:val="lowerRoman"/>
+      <w:lvlText w:val="%6."/>
+      <w:lvlJc w:val="right"/>
+      <w:pPr>
+        <w:ind w:left="2880" w:hanging="480"/>
+      </w:pPr>
+    </w:lvl>
+    <w:lvl w:ilvl="6" w:tentative="1">
+      <w:start w:val="1"/>
+      <w:numFmt w:val="decimal"/>
+      <w:lvlText w:val="%7."/>
+      <w:lvlJc w:val="left"/>
+      <w:pPr>
+        <w:ind w:left="3360" w:hanging="480"/>
+      </w:pPr>
+    </w:lvl>
+    <w:lvl w:ilvl="7" w:tentative="1">
+      <w:start w:val="1"/>
+      <w:numFmt w:val="lowerLetter"/>
+      <w:lvlText w:val="%8)"/>
+      <w:lvlJc w:val="left"/>
+      <w:pPr>
+        <w:ind w:left="3840" w:hanging="480"/>
+      </w:pPr>
+    </w:lvl>
+    <w:lvl w:ilvl="8" w:tentative="1">
+      <w:start w:val="1"/>
+      <w:numFmt w:val="lowerRoman"/>
+      <w:lvlText w:val="%9."/>
+      <w:lvlJc w:val="right"/>
+      <w:pPr>
+        <w:ind w:left="4320" w:hanging="480"/>
+      </w:pPr>
+    </w:lvl>
+  </w:abstractNum>
+  <w:abstractNum w:abstractNumId="1431313857">
+    <w:nsid w:val="55501DC1"/>
+    <w:multiLevelType w:val="singleLevel"/>
+    <w:tmpl w:val="55501DC1"/>
+    <w:lvl w:ilvl="0" w:tentative="1">
+      <w:start w:val="7"/>
+      <w:numFmt w:val="chineseCounting"/>
+      <w:suff w:val="nothing"/>
+      <w:lvlText w:val="%1."/>
+      <w:lvlJc w:val="left"/>
+    </w:lvl>
+  </w:abstractNum>
+  <w:abstractNum w:abstractNumId="1431314017">
+    <w:nsid w:val="55501E61"/>
+    <w:multiLevelType w:val="singleLevel"/>
+    <w:tmpl w:val="55501E61"/>
+    <w:lvl w:ilvl="0" w:tentative="1">
+      <w:start w:val="1"/>
+      <w:numFmt w:val="decimal"/>
+      <w:suff w:val="nothing"/>
+      <w:lvlText w:val="%1."/>
+      <w:lvlJc w:val="left"/>
+    </w:lvl>
+  </w:abstractNum>
+  <w:abstractNum w:abstractNumId="1431073431">
+    <w:nsid w:val="554C7297"/>
+    <w:multiLevelType w:val="singleLevel"/>
+    <w:tmpl w:val="554C7297"/>
+    <w:lvl w:ilvl="0" w:tentative="1">
+      <w:start w:val="6"/>
+      <w:numFmt w:val="chineseCounting"/>
+      <w:suff w:val="nothing"/>
+      <w:lvlText w:val="%1."/>
+      <w:lvlJc w:val="left"/>
+    </w:lvl>
+  </w:abstractNum>
+  <w:abstractNum w:abstractNumId="1431073527">
+    <w:nsid w:val="554C72F7"/>
+    <w:multiLevelType w:val="singleLevel"/>
+    <w:tmpl w:val="554C72F7"/>
+    <w:lvl w:ilvl="0" w:tentative="1">
+      <w:start w:val="1"/>
+      <w:numFmt w:val="decimal"/>
+      <w:suff w:val="nothing"/>
+      <w:lvlText w:val="%1."/>
+      <w:lvlJc w:val="left"/>
+    </w:lvl>
+  </w:abstractNum>
+  <w:abstractNum w:abstractNumId="1638796655">
+    <w:nsid w:val="61AE0D6F"/>
+    <w:multiLevelType w:val="multilevel"/>
+    <w:tmpl w:val="61AE0D6F"/>
     <w:lvl w:ilvl="0" w:tentative="1">
       <w:start w:val="1"/>
       <w:numFmt w:val="decimal"/>

</xml_diff>

<commit_message>
commit the new doc
</commit_message>
<xml_diff>
--- a/丛丛网后台接口文档.docx
+++ b/丛丛网后台接口文档.docx
@@ -36,10 +36,14 @@
           <w:numId w:val="1"/>
         </w:numPr>
         <w:ind w:firstLineChars="0"/>
+        <w:rPr>
+          <w:color w:val="333399"/>
+        </w:rPr>
       </w:pPr>
       <w:r>
         <w:rPr>
           <w:rFonts w:hint="eastAsia"/>
+          <w:color w:val="333399"/>
         </w:rPr>
         <w:t>用户模块</w:t>
       </w:r>
@@ -5024,13 +5028,7 @@
               <w:ind w:firstLine="0" w:firstLineChars="0"/>
             </w:pPr>
             <w:r>
-              <w:t>字母数字字符串</w:t>
-            </w:r>
-            <w:r>
-              <w:rPr>
-                <w:rFonts w:hint="default"/>
-              </w:rPr>
-              <w:t>alpha_dash</w:t>
+              <w:t>(2,20)</w:t>
             </w:r>
           </w:p>
         </w:tc>
@@ -5527,7 +5525,19 @@
               <w:rPr>
                 <w:rFonts w:hint="default"/>
               </w:rPr>
-              <w:t>(4,15)</w:t>
+              <w:t>(</w:t>
+            </w:r>
+            <w:r>
+              <w:rPr>
+                <w:rFonts w:hint="default"/>
+              </w:rPr>
+              <w:t>2</w:t>
+            </w:r>
+            <w:r>
+              <w:rPr>
+                <w:rFonts w:hint="default"/>
+              </w:rPr>
+              <w:t>,15)</w:t>
             </w:r>
           </w:p>
         </w:tc>
@@ -6400,7 +6410,13 @@
           </w:tcPr>
           <w:p>
             <w:r>
-              <w:t>用户对自己的描述2-40字符串</w:t>
+              <w:t>用户对自己的描述2-</w:t>
+            </w:r>
+            <w:r>
+              <w:t>50</w:t>
+            </w:r>
+            <w:r>
+              <w:t>0字符串</w:t>
             </w:r>
           </w:p>
         </w:tc>
@@ -6639,7 +6655,13 @@
           </w:tcPr>
           <w:p>
             <w:r>
-              <w:t>用户对自己的描述2-40字</w:t>
+              <w:t>用户对自己的描述2-</w:t>
+            </w:r>
+            <w:r>
+              <w:t>50</w:t>
+            </w:r>
+            <w:r>
+              <w:t>0字</w:t>
             </w:r>
           </w:p>
         </w:tc>
@@ -7887,19 +7909,22 @@
             <w:vAlign w:val="top"/>
           </w:tcPr>
           <w:p>
-            <w:pPr>
-              <w:widowControl/>
-              <w:jc w:val="left"/>
-            </w:pPr>
-            <w:r>
-              <w:t>格式:2012年5月</w:t>
-            </w:r>
-          </w:p>
-          <w:p/>
-        </w:tc>
-      </w:tr>
-      <w:tr>
-        <w:tblPrEx>
+            <w:r>
+              <w:t>格式:2012-09-20</w:t>
+            </w:r>
+          </w:p>
+        </w:tc>
+      </w:tr>
+      <w:tr>
+        <w:tblPrEx>
+          <w:tblBorders>
+            <w:top w:val="single" w:color="auto" w:sz="4" w:space="0"/>
+            <w:left w:val="single" w:color="auto" w:sz="4" w:space="0"/>
+            <w:bottom w:val="single" w:color="auto" w:sz="4" w:space="0"/>
+            <w:right w:val="single" w:color="auto" w:sz="4" w:space="0"/>
+            <w:insideH w:val="single" w:color="auto" w:sz="4" w:space="0"/>
+            <w:insideV w:val="single" w:color="auto" w:sz="4" w:space="0"/>
+          </w:tblBorders>
           <w:tblLayout w:type="fixed"/>
           <w:tblCellMar>
             <w:top w:w="0" w:type="dxa"/>
@@ -7952,7 +7977,13 @@
               <w:jc w:val="left"/>
             </w:pPr>
             <w:r>
-              <w:t>格式:2013年4月</w:t>
+              <w:t>格式:201</w:t>
+            </w:r>
+            <w:r>
+              <w:t>3</w:t>
+            </w:r>
+            <w:r>
+              <w:t>-09-20</w:t>
             </w:r>
           </w:p>
         </w:tc>
@@ -8018,22 +8049,21 @@
               <w:t>格式:</w:t>
             </w:r>
             <w:r>
-              <w:rPr>
-                <w:rFonts w:hint="eastAsia"/>
-              </w:rPr>
-              <w:t>广州沸点品牌策划有限公司.创意部 艺术／工艺</w:t>
-            </w:r>
-            <w:r>
-              <w:rPr>
-                <w:rFonts w:hint="default"/>
-              </w:rPr>
-              <w:t>(长度：2-40)</w:t>
-            </w:r>
-          </w:p>
-        </w:tc>
-      </w:tr>
-      <w:tr>
-        <w:tblPrEx>
+              <w:t>(2,500)</w:t>
+            </w:r>
+          </w:p>
+        </w:tc>
+      </w:tr>
+      <w:tr>
+        <w:tblPrEx>
+          <w:tblBorders>
+            <w:top w:val="single" w:color="auto" w:sz="4" w:space="0"/>
+            <w:left w:val="single" w:color="auto" w:sz="4" w:space="0"/>
+            <w:bottom w:val="single" w:color="auto" w:sz="4" w:space="0"/>
+            <w:right w:val="single" w:color="auto" w:sz="4" w:space="0"/>
+            <w:insideH w:val="single" w:color="auto" w:sz="4" w:space="0"/>
+            <w:insideV w:val="single" w:color="auto" w:sz="4" w:space="0"/>
+          </w:tblBorders>
           <w:tblLayout w:type="fixed"/>
           <w:tblCellMar>
             <w:top w:w="0" w:type="dxa"/>
@@ -8147,7 +8177,7 @@
     <w:tbl>
       <w:tblPr>
         <w:tblStyle w:val="3"/>
-        <w:tblW w:w="7140" w:type="dxa"/>
+        <w:tblW w:w="7967" w:type="dxa"/>
         <w:tblInd w:w="549" w:type="dxa"/>
         <w:tblBorders>
           <w:top w:val="single" w:color="auto" w:sz="4" w:space="0"/>
@@ -8166,10 +8196,12 @@
         </w:tblCellMar>
       </w:tblPr>
       <w:tblGrid>
-        <w:gridCol w:w="1840"/>
-        <w:gridCol w:w="1470"/>
-        <w:gridCol w:w="900"/>
-        <w:gridCol w:w="2930"/>
+        <w:gridCol w:w="1338"/>
+        <w:gridCol w:w="1069"/>
+        <w:gridCol w:w="2785"/>
+        <w:gridCol w:w="1"/>
+        <w:gridCol w:w="2773"/>
+        <w:gridCol w:w="1"/>
       </w:tblGrid>
       <w:tr>
         <w:tblPrEx>
@@ -8181,6 +8213,290 @@
             <w:insideH w:val="single" w:color="auto" w:sz="4" w:space="0"/>
             <w:insideV w:val="single" w:color="auto" w:sz="4" w:space="0"/>
           </w:tblBorders>
+          <w:tblLayout w:type="fixed"/>
+          <w:tblCellMar>
+            <w:top w:w="0" w:type="dxa"/>
+            <w:left w:w="108" w:type="dxa"/>
+            <w:bottom w:w="0" w:type="dxa"/>
+            <w:right w:w="108" w:type="dxa"/>
+          </w:tblCellMar>
+        </w:tblPrEx>
+        <w:trPr>
+          <w:gridAfter w:val="1"/>
+          <w:wAfter w:w="1" w:type="dxa"/>
+          <w:trHeight w:val="340" w:hRule="atLeast"/>
+        </w:trPr>
+        <w:tc>
+          <w:tcPr>
+            <w:tcW w:w="1338" w:type="dxa"/>
+            <w:vAlign w:val="top"/>
+          </w:tcPr>
+          <w:p>
+            <w:r>
+              <w:t>http请求方式</w:t>
+            </w:r>
+          </w:p>
+        </w:tc>
+        <w:tc>
+          <w:tcPr>
+            <w:tcW w:w="3854" w:type="dxa"/>
+            <w:gridSpan w:val="2"/>
+            <w:vAlign w:val="top"/>
+          </w:tcPr>
+          <w:p>
+            <w:r>
+              <w:t>post</w:t>
+            </w:r>
+          </w:p>
+        </w:tc>
+        <w:tc>
+          <w:tcPr>
+            <w:tcW w:w="2774" w:type="dxa"/>
+            <w:gridSpan w:val="2"/>
+            <w:vAlign w:val="top"/>
+          </w:tcPr>
+          <w:p/>
+        </w:tc>
+      </w:tr>
+      <w:tr>
+        <w:tblPrEx>
+          <w:tblLayout w:type="fixed"/>
+          <w:tblCellMar>
+            <w:top w:w="0" w:type="dxa"/>
+            <w:left w:w="108" w:type="dxa"/>
+            <w:bottom w:w="0" w:type="dxa"/>
+            <w:right w:w="108" w:type="dxa"/>
+          </w:tblCellMar>
+        </w:tblPrEx>
+        <w:trPr>
+          <w:gridAfter w:val="1"/>
+          <w:wAfter w:w="1" w:type="dxa"/>
+          <w:trHeight w:val="340" w:hRule="atLeast"/>
+        </w:trPr>
+        <w:tc>
+          <w:tcPr>
+            <w:tcW w:w="1338" w:type="dxa"/>
+            <w:vAlign w:val="top"/>
+          </w:tcPr>
+          <w:p>
+            <w:r>
+              <w:t>请求url</w:t>
+            </w:r>
+          </w:p>
+        </w:tc>
+        <w:tc>
+          <w:tcPr>
+            <w:tcW w:w="3854" w:type="dxa"/>
+            <w:gridSpan w:val="2"/>
+            <w:vAlign w:val="top"/>
+          </w:tcPr>
+          <w:p>
+            <w:r>
+              <w:t>user/updateWorkExperience</w:t>
+            </w:r>
+          </w:p>
+        </w:tc>
+        <w:tc>
+          <w:tcPr>
+            <w:tcW w:w="2774" w:type="dxa"/>
+            <w:gridSpan w:val="2"/>
+            <w:vAlign w:val="top"/>
+          </w:tcPr>
+          <w:p/>
+        </w:tc>
+      </w:tr>
+      <w:tr>
+        <w:tblPrEx>
+          <w:tblBorders>
+            <w:top w:val="single" w:color="auto" w:sz="4" w:space="0"/>
+            <w:left w:val="single" w:color="auto" w:sz="4" w:space="0"/>
+            <w:bottom w:val="single" w:color="auto" w:sz="4" w:space="0"/>
+            <w:right w:val="single" w:color="auto" w:sz="4" w:space="0"/>
+            <w:insideH w:val="single" w:color="auto" w:sz="4" w:space="0"/>
+            <w:insideV w:val="single" w:color="auto" w:sz="4" w:space="0"/>
+          </w:tblBorders>
+          <w:tblLayout w:type="fixed"/>
+          <w:tblCellMar>
+            <w:top w:w="0" w:type="dxa"/>
+            <w:left w:w="108" w:type="dxa"/>
+            <w:bottom w:w="0" w:type="dxa"/>
+            <w:right w:w="108" w:type="dxa"/>
+          </w:tblCellMar>
+        </w:tblPrEx>
+        <w:trPr>
+          <w:gridAfter w:val="1"/>
+          <w:wAfter w:w="1" w:type="dxa"/>
+          <w:trHeight w:val="340" w:hRule="atLeast"/>
+        </w:trPr>
+        <w:tc>
+          <w:tcPr>
+            <w:tcW w:w="1338" w:type="dxa"/>
+            <w:vMerge w:val="restart"/>
+            <w:vAlign w:val="top"/>
+          </w:tcPr>
+          <w:p>
+            <w:r>
+              <w:t>请求参数</w:t>
+            </w:r>
+          </w:p>
+        </w:tc>
+        <w:tc>
+          <w:tcPr>
+            <w:tcW w:w="1069" w:type="dxa"/>
+            <w:vAlign w:val="top"/>
+          </w:tcPr>
+          <w:p>
+            <w:r>
+              <w:t>id</w:t>
+            </w:r>
+          </w:p>
+        </w:tc>
+        <w:tc>
+          <w:tcPr>
+            <w:tcW w:w="2785" w:type="dxa"/>
+            <w:vAlign w:val="top"/>
+          </w:tcPr>
+          <w:p>
+            <w:r>
+              <w:t>需要修改的经历id</w:t>
+            </w:r>
+          </w:p>
+        </w:tc>
+        <w:tc>
+          <w:tcPr>
+            <w:tcW w:w="2774" w:type="dxa"/>
+            <w:gridSpan w:val="2"/>
+            <w:vAlign w:val="top"/>
+          </w:tcPr>
+          <w:p/>
+        </w:tc>
+      </w:tr>
+      <w:tr>
+        <w:tblPrEx>
+          <w:tblLayout w:type="fixed"/>
+          <w:tblCellMar>
+            <w:top w:w="0" w:type="dxa"/>
+            <w:left w:w="108" w:type="dxa"/>
+            <w:bottom w:w="0" w:type="dxa"/>
+            <w:right w:w="108" w:type="dxa"/>
+          </w:tblCellMar>
+        </w:tblPrEx>
+        <w:trPr>
+          <w:gridAfter w:val="1"/>
+          <w:wAfter w:w="1" w:type="dxa"/>
+          <w:trHeight w:val="340" w:hRule="atLeast"/>
+        </w:trPr>
+        <w:tc>
+          <w:tcPr>
+            <w:tcW w:w="1338" w:type="dxa"/>
+            <w:vMerge w:val="continue"/>
+            <w:vAlign w:val="top"/>
+          </w:tcPr>
+          <w:p/>
+        </w:tc>
+        <w:tc>
+          <w:tcPr>
+            <w:tcW w:w="1069" w:type="dxa"/>
+            <w:vAlign w:val="top"/>
+          </w:tcPr>
+          <w:p>
+            <w:r>
+              <w:t>Start_time</w:t>
+            </w:r>
+          </w:p>
+        </w:tc>
+        <w:tc>
+          <w:tcPr>
+            <w:tcW w:w="2785" w:type="dxa"/>
+            <w:vAlign w:val="top"/>
+          </w:tcPr>
+          <w:p>
+            <w:r>
+              <w:t xml:space="preserve">开始时间 </w:t>
+            </w:r>
+          </w:p>
+        </w:tc>
+        <w:tc>
+          <w:tcPr>
+            <w:tcW w:w="2774" w:type="dxa"/>
+            <w:gridSpan w:val="2"/>
+            <w:vAlign w:val="top"/>
+          </w:tcPr>
+          <w:p>
+            <w:r>
+              <w:t>格式同上</w:t>
+            </w:r>
+          </w:p>
+        </w:tc>
+      </w:tr>
+      <w:tr>
+        <w:tblPrEx>
+          <w:tblBorders>
+            <w:top w:val="single" w:color="auto" w:sz="4" w:space="0"/>
+            <w:left w:val="single" w:color="auto" w:sz="4" w:space="0"/>
+            <w:bottom w:val="single" w:color="auto" w:sz="4" w:space="0"/>
+            <w:right w:val="single" w:color="auto" w:sz="4" w:space="0"/>
+            <w:insideH w:val="single" w:color="auto" w:sz="4" w:space="0"/>
+            <w:insideV w:val="single" w:color="auto" w:sz="4" w:space="0"/>
+          </w:tblBorders>
+          <w:tblLayout w:type="fixed"/>
+          <w:tblCellMar>
+            <w:top w:w="0" w:type="dxa"/>
+            <w:left w:w="108" w:type="dxa"/>
+            <w:bottom w:w="0" w:type="dxa"/>
+            <w:right w:w="108" w:type="dxa"/>
+          </w:tblCellMar>
+        </w:tblPrEx>
+        <w:trPr>
+          <w:gridAfter w:val="1"/>
+          <w:wAfter w:w="1" w:type="dxa"/>
+          <w:trHeight w:val="340" w:hRule="atLeast"/>
+        </w:trPr>
+        <w:tc>
+          <w:tcPr>
+            <w:tcW w:w="1338" w:type="dxa"/>
+            <w:vMerge w:val="continue"/>
+            <w:vAlign w:val="top"/>
+          </w:tcPr>
+          <w:p/>
+        </w:tc>
+        <w:tc>
+          <w:tcPr>
+            <w:tcW w:w="1069" w:type="dxa"/>
+            <w:vAlign w:val="top"/>
+          </w:tcPr>
+          <w:p>
+            <w:r>
+              <w:t>End_time</w:t>
+            </w:r>
+          </w:p>
+        </w:tc>
+        <w:tc>
+          <w:tcPr>
+            <w:tcW w:w="2785" w:type="dxa"/>
+            <w:vAlign w:val="top"/>
+          </w:tcPr>
+          <w:p>
+            <w:r>
+              <w:t>截止时间</w:t>
+            </w:r>
+          </w:p>
+        </w:tc>
+        <w:tc>
+          <w:tcPr>
+            <w:tcW w:w="2774" w:type="dxa"/>
+            <w:gridSpan w:val="2"/>
+            <w:vAlign w:val="top"/>
+          </w:tcPr>
+          <w:p>
+            <w:r>
+              <w:t>格式同上</w:t>
+            </w:r>
+          </w:p>
+        </w:tc>
+      </w:tr>
+      <w:tr>
+        <w:tblPrEx>
           <w:tblLayout w:type="fixed"/>
           <w:tblCellMar>
             <w:top w:w="0" w:type="dxa"/>
@@ -8194,30 +8510,58 @@
         </w:trPr>
         <w:tc>
           <w:tcPr>
-            <w:tcW w:w="1840" w:type="dxa"/>
-            <w:vAlign w:val="top"/>
-          </w:tcPr>
-          <w:p>
-            <w:r>
-              <w:t>http请求方式</w:t>
-            </w:r>
-          </w:p>
-        </w:tc>
-        <w:tc>
-          <w:tcPr>
-            <w:tcW w:w="5300" w:type="dxa"/>
-            <w:gridSpan w:val="3"/>
-            <w:vAlign w:val="top"/>
-          </w:tcPr>
-          <w:p>
-            <w:r>
-              <w:t>post</w:t>
-            </w:r>
-          </w:p>
-        </w:tc>
-      </w:tr>
-      <w:tr>
-        <w:tblPrEx>
+            <w:tcW w:w="1338" w:type="dxa"/>
+            <w:vMerge w:val="continue"/>
+            <w:vAlign w:val="top"/>
+          </w:tcPr>
+          <w:p/>
+        </w:tc>
+        <w:tc>
+          <w:tcPr>
+            <w:tcW w:w="1069" w:type="dxa"/>
+            <w:vAlign w:val="top"/>
+          </w:tcPr>
+          <w:p>
+            <w:r>
+              <w:t>description</w:t>
+            </w:r>
+          </w:p>
+        </w:tc>
+        <w:tc>
+          <w:tcPr>
+            <w:tcW w:w="2786" w:type="dxa"/>
+            <w:gridSpan w:val="2"/>
+            <w:vAlign w:val="top"/>
+          </w:tcPr>
+          <w:p>
+            <w:r>
+              <w:t>描述</w:t>
+            </w:r>
+          </w:p>
+        </w:tc>
+        <w:tc>
+          <w:tcPr>
+            <w:tcW w:w="2774" w:type="dxa"/>
+            <w:gridSpan w:val="2"/>
+            <w:vAlign w:val="top"/>
+          </w:tcPr>
+          <w:p>
+            <w:r>
+              <w:t>同上</w:t>
+            </w:r>
+          </w:p>
+        </w:tc>
+      </w:tr>
+      <w:tr>
+        <w:tblPrEx>
+          <w:tblBorders>
+            <w:top w:val="single" w:color="auto" w:sz="4" w:space="0"/>
+            <w:left w:val="single" w:color="auto" w:sz="4" w:space="0"/>
+            <w:bottom w:val="single" w:color="auto" w:sz="4" w:space="0"/>
+            <w:right w:val="single" w:color="auto" w:sz="4" w:space="0"/>
+            <w:insideH w:val="single" w:color="auto" w:sz="4" w:space="0"/>
+            <w:insideV w:val="single" w:color="auto" w:sz="4" w:space="0"/>
+          </w:tblBorders>
           <w:tblLayout w:type="fixed"/>
           <w:tblCellMar>
             <w:top w:w="0" w:type="dxa"/>
@@ -8227,42 +8571,55 @@
           </w:tblCellMar>
         </w:tblPrEx>
         <w:trPr>
+          <w:gridAfter w:val="1"/>
+          <w:wAfter w:w="1" w:type="dxa"/>
           <w:trHeight w:val="340" w:hRule="atLeast"/>
         </w:trPr>
         <w:tc>
           <w:tcPr>
-            <w:tcW w:w="1840" w:type="dxa"/>
-            <w:vAlign w:val="top"/>
-          </w:tcPr>
-          <w:p>
-            <w:r>
-              <w:t>请求url</w:t>
-            </w:r>
-          </w:p>
-        </w:tc>
-        <w:tc>
-          <w:tcPr>
-            <w:tcW w:w="5300" w:type="dxa"/>
-            <w:gridSpan w:val="3"/>
-            <w:vAlign w:val="top"/>
-          </w:tcPr>
-          <w:p>
-            <w:r>
-              <w:t>user/updateWorkExperience</w:t>
-            </w:r>
-          </w:p>
-        </w:tc>
-      </w:tr>
-      <w:tr>
-        <w:tblPrEx>
-          <w:tblBorders>
-            <w:top w:val="single" w:color="auto" w:sz="4" w:space="0"/>
-            <w:left w:val="single" w:color="auto" w:sz="4" w:space="0"/>
-            <w:bottom w:val="single" w:color="auto" w:sz="4" w:space="0"/>
-            <w:right w:val="single" w:color="auto" w:sz="4" w:space="0"/>
-            <w:insideH w:val="single" w:color="auto" w:sz="4" w:space="0"/>
-            <w:insideV w:val="single" w:color="auto" w:sz="4" w:space="0"/>
-          </w:tblBorders>
+            <w:tcW w:w="1338" w:type="dxa"/>
+            <w:vMerge w:val="restart"/>
+            <w:vAlign w:val="top"/>
+          </w:tcPr>
+          <w:p>
+            <w:r>
+              <w:t>返回参数</w:t>
+            </w:r>
+          </w:p>
+        </w:tc>
+        <w:tc>
+          <w:tcPr>
+            <w:tcW w:w="1069" w:type="dxa"/>
+            <w:vAlign w:val="top"/>
+          </w:tcPr>
+          <w:p>
+            <w:r>
+              <w:t>errCode</w:t>
+            </w:r>
+          </w:p>
+        </w:tc>
+        <w:tc>
+          <w:tcPr>
+            <w:tcW w:w="2785" w:type="dxa"/>
+            <w:vAlign w:val="top"/>
+          </w:tcPr>
+          <w:p>
+            <w:r>
+              <w:t>0</w:t>
+            </w:r>
+          </w:p>
+        </w:tc>
+        <w:tc>
+          <w:tcPr>
+            <w:tcW w:w="2774" w:type="dxa"/>
+            <w:gridSpan w:val="2"/>
+            <w:vAlign w:val="top"/>
+          </w:tcPr>
+          <w:p/>
+        </w:tc>
+      </w:tr>
+      <w:tr>
+        <w:tblPrEx>
           <w:tblLayout w:type="fixed"/>
           <w:tblCellMar>
             <w:top w:w="0" w:type="dxa"/>
@@ -8272,60 +8629,13 @@
           </w:tblCellMar>
         </w:tblPrEx>
         <w:trPr>
+          <w:gridAfter w:val="1"/>
+          <w:wAfter w:w="1" w:type="dxa"/>
           <w:trHeight w:val="340" w:hRule="atLeast"/>
         </w:trPr>
         <w:tc>
           <w:tcPr>
-            <w:tcW w:w="1840" w:type="dxa"/>
-            <w:vMerge w:val="restart"/>
-            <w:vAlign w:val="top"/>
-          </w:tcPr>
-          <w:p>
-            <w:r>
-              <w:t>请求参数</w:t>
-            </w:r>
-          </w:p>
-        </w:tc>
-        <w:tc>
-          <w:tcPr>
-            <w:tcW w:w="1470" w:type="dxa"/>
-            <w:vAlign w:val="top"/>
-          </w:tcPr>
-          <w:p>
-            <w:r>
-              <w:t>id</w:t>
-            </w:r>
-          </w:p>
-        </w:tc>
-        <w:tc>
-          <w:tcPr>
-            <w:tcW w:w="3830" w:type="dxa"/>
-            <w:gridSpan w:val="2"/>
-            <w:vAlign w:val="top"/>
-          </w:tcPr>
-          <w:p>
-            <w:r>
-              <w:t>需要修改的经历id</w:t>
-            </w:r>
-          </w:p>
-        </w:tc>
-      </w:tr>
-      <w:tr>
-        <w:tblPrEx>
-          <w:tblLayout w:type="fixed"/>
-          <w:tblCellMar>
-            <w:top w:w="0" w:type="dxa"/>
-            <w:left w:w="108" w:type="dxa"/>
-            <w:bottom w:w="0" w:type="dxa"/>
-            <w:right w:w="108" w:type="dxa"/>
-          </w:tblCellMar>
-        </w:tblPrEx>
-        <w:trPr>
-          <w:trHeight w:val="340" w:hRule="atLeast"/>
-        </w:trPr>
-        <w:tc>
-          <w:tcPr>
-            <w:tcW w:w="1840" w:type="dxa"/>
+            <w:tcW w:w="1338" w:type="dxa"/>
             <w:vMerge w:val="continue"/>
             <w:vAlign w:val="top"/>
           </w:tcPr>
@@ -8333,238 +8643,25 @@
         </w:tc>
         <w:tc>
           <w:tcPr>
-            <w:tcW w:w="1470" w:type="dxa"/>
-            <w:vAlign w:val="top"/>
-          </w:tcPr>
-          <w:p>
-            <w:r>
-              <w:t>Start_time</w:t>
-            </w:r>
-          </w:p>
-        </w:tc>
-        <w:tc>
-          <w:tcPr>
-            <w:tcW w:w="3830" w:type="dxa"/>
-            <w:gridSpan w:val="2"/>
-            <w:vAlign w:val="top"/>
-          </w:tcPr>
-          <w:p>
-            <w:r>
-              <w:t>开始时间 格式同上</w:t>
-            </w:r>
-          </w:p>
-        </w:tc>
-      </w:tr>
-      <w:tr>
-        <w:tblPrEx>
-          <w:tblBorders>
-            <w:top w:val="single" w:color="auto" w:sz="4" w:space="0"/>
-            <w:left w:val="single" w:color="auto" w:sz="4" w:space="0"/>
-            <w:bottom w:val="single" w:color="auto" w:sz="4" w:space="0"/>
-            <w:right w:val="single" w:color="auto" w:sz="4" w:space="0"/>
-            <w:insideH w:val="single" w:color="auto" w:sz="4" w:space="0"/>
-            <w:insideV w:val="single" w:color="auto" w:sz="4" w:space="0"/>
-          </w:tblBorders>
-          <w:tblLayout w:type="fixed"/>
-          <w:tblCellMar>
-            <w:top w:w="0" w:type="dxa"/>
-            <w:left w:w="108" w:type="dxa"/>
-            <w:bottom w:w="0" w:type="dxa"/>
-            <w:right w:w="108" w:type="dxa"/>
-          </w:tblCellMar>
-        </w:tblPrEx>
-        <w:trPr>
-          <w:trHeight w:val="340" w:hRule="atLeast"/>
-        </w:trPr>
-        <w:tc>
-          <w:tcPr>
-            <w:tcW w:w="1840" w:type="dxa"/>
-            <w:vMerge w:val="continue"/>
+            <w:tcW w:w="1069" w:type="dxa"/>
+            <w:vAlign w:val="top"/>
+          </w:tcPr>
+          <w:p>
+            <w:r>
+              <w:t>message</w:t>
+            </w:r>
+          </w:p>
+        </w:tc>
+        <w:tc>
+          <w:tcPr>
+            <w:tcW w:w="2785" w:type="dxa"/>
             <w:vAlign w:val="top"/>
           </w:tcPr>
           <w:p/>
         </w:tc>
         <w:tc>
           <w:tcPr>
-            <w:tcW w:w="1470" w:type="dxa"/>
-            <w:vAlign w:val="top"/>
-          </w:tcPr>
-          <w:p>
-            <w:r>
-              <w:t>End_time</w:t>
-            </w:r>
-          </w:p>
-        </w:tc>
-        <w:tc>
-          <w:tcPr>
-            <w:tcW w:w="900" w:type="dxa"/>
-            <w:vAlign w:val="top"/>
-          </w:tcPr>
-          <w:p>
-            <w:r>
-              <w:t>截止时间</w:t>
-            </w:r>
-          </w:p>
-        </w:tc>
-        <w:tc>
-          <w:tcPr>
-            <w:tcW w:w="2930" w:type="dxa"/>
-            <w:vAlign w:val="top"/>
-          </w:tcPr>
-          <w:p>
-            <w:r>
-              <w:t>格式同上</w:t>
-            </w:r>
-          </w:p>
-        </w:tc>
-      </w:tr>
-      <w:tr>
-        <w:tblPrEx>
-          <w:tblLayout w:type="fixed"/>
-          <w:tblCellMar>
-            <w:top w:w="0" w:type="dxa"/>
-            <w:left w:w="108" w:type="dxa"/>
-            <w:bottom w:w="0" w:type="dxa"/>
-            <w:right w:w="108" w:type="dxa"/>
-          </w:tblCellMar>
-        </w:tblPrEx>
-        <w:trPr>
-          <w:trHeight w:val="340" w:hRule="atLeast"/>
-        </w:trPr>
-        <w:tc>
-          <w:tcPr>
-            <w:tcW w:w="1840" w:type="dxa"/>
-            <w:vMerge w:val="continue"/>
-            <w:vAlign w:val="top"/>
-          </w:tcPr>
-          <w:p/>
-        </w:tc>
-        <w:tc>
-          <w:tcPr>
-            <w:tcW w:w="1470" w:type="dxa"/>
-            <w:vAlign w:val="top"/>
-          </w:tcPr>
-          <w:p>
-            <w:r>
-              <w:t>description</w:t>
-            </w:r>
-          </w:p>
-        </w:tc>
-        <w:tc>
-          <w:tcPr>
-            <w:tcW w:w="900" w:type="dxa"/>
-            <w:vAlign w:val="top"/>
-          </w:tcPr>
-          <w:p>
-            <w:r>
-              <w:t>描述</w:t>
-            </w:r>
-          </w:p>
-        </w:tc>
-        <w:tc>
-          <w:tcPr>
-            <w:tcW w:w="2930" w:type="dxa"/>
-            <w:vAlign w:val="top"/>
-          </w:tcPr>
-          <w:p>
-            <w:r>
-              <w:t>格式同上</w:t>
-            </w:r>
-          </w:p>
-        </w:tc>
-      </w:tr>
-      <w:tr>
-        <w:tblPrEx>
-          <w:tblBorders>
-            <w:top w:val="single" w:color="auto" w:sz="4" w:space="0"/>
-            <w:left w:val="single" w:color="auto" w:sz="4" w:space="0"/>
-            <w:bottom w:val="single" w:color="auto" w:sz="4" w:space="0"/>
-            <w:right w:val="single" w:color="auto" w:sz="4" w:space="0"/>
-            <w:insideH w:val="single" w:color="auto" w:sz="4" w:space="0"/>
-            <w:insideV w:val="single" w:color="auto" w:sz="4" w:space="0"/>
-          </w:tblBorders>
-          <w:tblLayout w:type="fixed"/>
-          <w:tblCellMar>
-            <w:top w:w="0" w:type="dxa"/>
-            <w:left w:w="108" w:type="dxa"/>
-            <w:bottom w:w="0" w:type="dxa"/>
-            <w:right w:w="108" w:type="dxa"/>
-          </w:tblCellMar>
-        </w:tblPrEx>
-        <w:trPr>
-          <w:trHeight w:val="340" w:hRule="atLeast"/>
-        </w:trPr>
-        <w:tc>
-          <w:tcPr>
-            <w:tcW w:w="1840" w:type="dxa"/>
-            <w:vMerge w:val="restart"/>
-            <w:vAlign w:val="top"/>
-          </w:tcPr>
-          <w:p>
-            <w:r>
-              <w:t>返回参数</w:t>
-            </w:r>
-          </w:p>
-        </w:tc>
-        <w:tc>
-          <w:tcPr>
-            <w:tcW w:w="1470" w:type="dxa"/>
-            <w:vAlign w:val="top"/>
-          </w:tcPr>
-          <w:p>
-            <w:r>
-              <w:t>errCode</w:t>
-            </w:r>
-          </w:p>
-        </w:tc>
-        <w:tc>
-          <w:tcPr>
-            <w:tcW w:w="3830" w:type="dxa"/>
-            <w:gridSpan w:val="2"/>
-            <w:vAlign w:val="top"/>
-          </w:tcPr>
-          <w:p>
-            <w:r>
-              <w:t>0</w:t>
-            </w:r>
-          </w:p>
-        </w:tc>
-      </w:tr>
-      <w:tr>
-        <w:tblPrEx>
-          <w:tblLayout w:type="fixed"/>
-          <w:tblCellMar>
-            <w:top w:w="0" w:type="dxa"/>
-            <w:left w:w="108" w:type="dxa"/>
-            <w:bottom w:w="0" w:type="dxa"/>
-            <w:right w:w="108" w:type="dxa"/>
-          </w:tblCellMar>
-        </w:tblPrEx>
-        <w:trPr>
-          <w:trHeight w:val="340" w:hRule="atLeast"/>
-        </w:trPr>
-        <w:tc>
-          <w:tcPr>
-            <w:tcW w:w="1840" w:type="dxa"/>
-            <w:vMerge w:val="continue"/>
-            <w:vAlign w:val="top"/>
-          </w:tcPr>
-          <w:p/>
-        </w:tc>
-        <w:tc>
-          <w:tcPr>
-            <w:tcW w:w="1470" w:type="dxa"/>
-            <w:vAlign w:val="top"/>
-          </w:tcPr>
-          <w:p>
-            <w:r>
-              <w:t>message</w:t>
-            </w:r>
-          </w:p>
-        </w:tc>
-        <w:tc>
-          <w:tcPr>
-            <w:tcW w:w="3830" w:type="dxa"/>
+            <w:tcW w:w="2774" w:type="dxa"/>
             <w:gridSpan w:val="2"/>
             <w:vAlign w:val="top"/>
           </w:tcPr>
@@ -9067,7 +9164,10 @@
           </w:tcPr>
           <w:p>
             <w:r>
-              <w:t>格式:2012年5月</w:t>
+              <w:t>格式:2012</w:t>
+            </w:r>
+            <w:r>
+              <w:t>-09-20</w:t>
             </w:r>
           </w:p>
         </w:tc>
@@ -9130,7 +9230,10 @@
           </w:tcPr>
           <w:p>
             <w:r>
-              <w:t>格式:2013年4月</w:t>
+              <w:t>格式:2013</w:t>
+            </w:r>
+            <w:r>
+              <w:t>-04-10</w:t>
             </w:r>
           </w:p>
         </w:tc>
@@ -9205,7 +9308,19 @@
               <w:rPr>
                 <w:rFonts w:hint="default"/>
               </w:rPr>
-              <w:t>(长度：2-40)</w:t>
+              <w:t>(长度：2-</w:t>
+            </w:r>
+            <w:r>
+              <w:rPr>
+                <w:rFonts w:hint="default"/>
+              </w:rPr>
+              <w:t>50</w:t>
+            </w:r>
+            <w:r>
+              <w:rPr>
+                <w:rFonts w:hint="default"/>
+              </w:rPr>
+              <w:t>0)</w:t>
             </w:r>
           </w:p>
         </w:tc>
@@ -10362,7 +10477,7 @@
           </w:tcPr>
           <w:p>
             <w:r>
-              <w:t>格式:2012年5月</w:t>
+              <w:t>格式:2012-09-20</w:t>
             </w:r>
           </w:p>
         </w:tc>
@@ -10437,7 +10552,19 @@
               <w:rPr>
                 <w:rFonts w:hint="default"/>
               </w:rPr>
-              <w:t>(长度:50)</w:t>
+              <w:t>(长度:</w:t>
+            </w:r>
+            <w:r>
+              <w:rPr>
+                <w:rFonts w:hint="default"/>
+              </w:rPr>
+              <w:t>2-50</w:t>
+            </w:r>
+            <w:r>
+              <w:rPr>
+                <w:rFonts w:hint="default"/>
+              </w:rPr>
+              <w:t>0)</w:t>
             </w:r>
           </w:p>
         </w:tc>
@@ -10977,10 +11104,23 @@
         <w:ind w:left="420" w:firstLine="420"/>
       </w:pPr>
     </w:p>
+    <w:p>
+      <w:r>
+        <w:t>10.3删除一条奖励</w:t>
+      </w:r>
+    </w:p>
+    <w:p>
+      <w:pPr>
+        <w:ind w:left="420" w:firstLine="420"/>
+      </w:pPr>
+    </w:p>
+    <w:p/>
+    <w:p/>
+    <w:p/>
     <w:tbl>
       <w:tblPr>
         <w:tblStyle w:val="3"/>
-        <w:tblpPr w:leftFromText="180" w:rightFromText="180" w:vertAnchor="page" w:horzAnchor="page" w:tblpX="2269" w:tblpY="10241"/>
+        <w:tblpPr w:leftFromText="180" w:rightFromText="180" w:vertAnchor="page" w:horzAnchor="page" w:tblpX="1970" w:tblpY="3317"/>
         <w:tblW w:w="6150" w:type="dxa"/>
         <w:tblBorders>
           <w:top w:val="single" w:color="auto" w:sz="4" w:space="0"/>
@@ -11245,19 +11385,6 @@
         </w:tc>
       </w:tr>
     </w:tbl>
-    <w:p>
-      <w:r>
-        <w:t>10.3删除一条奖励</w:t>
-      </w:r>
-    </w:p>
-    <w:p>
-      <w:pPr>
-        <w:ind w:left="420" w:firstLine="420"/>
-      </w:pPr>
-    </w:p>
-    <w:p/>
-    <w:p/>
-    <w:p/>
     <w:p/>
     <w:p/>
     <w:p/>
@@ -11553,12 +11680,6 @@
             <w:insideV w:val="single" w:color="auto" w:sz="4" w:space="0"/>
           </w:tblBorders>
           <w:tblLayout w:type="fixed"/>
-          <w:tblCellMar>
-            <w:top w:w="0" w:type="dxa"/>
-            <w:left w:w="108" w:type="dxa"/>
-            <w:bottom w:w="0" w:type="dxa"/>
-            <w:right w:w="108" w:type="dxa"/>
-          </w:tblCellMar>
         </w:tblPrEx>
         <w:tc>
           <w:tcPr>
@@ -11824,12 +11945,6 @@
             <w:insideV w:val="single" w:color="auto" w:sz="4" w:space="0"/>
           </w:tblBorders>
           <w:tblLayout w:type="fixed"/>
-          <w:tblCellMar>
-            <w:top w:w="0" w:type="dxa"/>
-            <w:left w:w="108" w:type="dxa"/>
-            <w:bottom w:w="0" w:type="dxa"/>
-            <w:right w:w="108" w:type="dxa"/>
-          </w:tblCellMar>
         </w:tblPrEx>
         <w:tc>
           <w:tcPr>
@@ -12101,12 +12216,6 @@
             <w:insideV w:val="single" w:color="auto" w:sz="4" w:space="0"/>
           </w:tblBorders>
           <w:tblLayout w:type="fixed"/>
-          <w:tblCellMar>
-            <w:top w:w="0" w:type="dxa"/>
-            <w:left w:w="108" w:type="dxa"/>
-            <w:bottom w:w="0" w:type="dxa"/>
-            <w:right w:w="108" w:type="dxa"/>
-          </w:tblCellMar>
         </w:tblPrEx>
         <w:tc>
           <w:tcPr>
@@ -12363,12 +12472,6 @@
             <w:insideV w:val="single" w:color="auto" w:sz="4" w:space="0"/>
           </w:tblBorders>
           <w:tblLayout w:type="fixed"/>
-          <w:tblCellMar>
-            <w:top w:w="0" w:type="dxa"/>
-            <w:left w:w="108" w:type="dxa"/>
-            <w:bottom w:w="0" w:type="dxa"/>
-            <w:right w:w="108" w:type="dxa"/>
-          </w:tblCellMar>
         </w:tblPrEx>
         <w:tc>
           <w:tcPr>
@@ -12570,14 +12673,6 @@
       </w:tr>
       <w:tr>
         <w:tblPrEx>
-          <w:tblBorders>
-            <w:top w:val="single" w:color="auto" w:sz="4" w:space="0"/>
-            <w:left w:val="single" w:color="auto" w:sz="4" w:space="0"/>
-            <w:bottom w:val="single" w:color="auto" w:sz="4" w:space="0"/>
-            <w:right w:val="single" w:color="auto" w:sz="4" w:space="0"/>
-            <w:insideH w:val="single" w:color="auto" w:sz="4" w:space="0"/>
-            <w:insideV w:val="single" w:color="auto" w:sz="4" w:space="0"/>
-          </w:tblBorders>
           <w:tblLayout w:type="fixed"/>
           <w:tblCellMar>
             <w:top w:w="0" w:type="dxa"/>
@@ -12713,23 +12808,6 @@
         </w:tc>
       </w:tr>
       <w:tr>
-        <w:tblPrEx>
-          <w:tblBorders>
-            <w:top w:val="single" w:color="auto" w:sz="4" w:space="0"/>
-            <w:left w:val="single" w:color="auto" w:sz="4" w:space="0"/>
-            <w:bottom w:val="single" w:color="auto" w:sz="4" w:space="0"/>
-            <w:right w:val="single" w:color="auto" w:sz="4" w:space="0"/>
-            <w:insideH w:val="single" w:color="auto" w:sz="4" w:space="0"/>
-            <w:insideV w:val="single" w:color="auto" w:sz="4" w:space="0"/>
-          </w:tblBorders>
-          <w:tblLayout w:type="fixed"/>
-          <w:tblCellMar>
-            <w:top w:w="0" w:type="dxa"/>
-            <w:left w:w="108" w:type="dxa"/>
-            <w:bottom w:w="0" w:type="dxa"/>
-            <w:right w:w="108" w:type="dxa"/>
-          </w:tblCellMar>
-        </w:tblPrEx>
         <w:tc>
           <w:tcPr>
             <w:tcW w:w="1843" w:type="dxa"/>
@@ -12834,14 +12912,6 @@
       </w:tr>
       <w:tr>
         <w:tblPrEx>
-          <w:tblBorders>
-            <w:top w:val="single" w:color="auto" w:sz="4" w:space="0"/>
-            <w:left w:val="single" w:color="auto" w:sz="4" w:space="0"/>
-            <w:bottom w:val="single" w:color="auto" w:sz="4" w:space="0"/>
-            <w:right w:val="single" w:color="auto" w:sz="4" w:space="0"/>
-            <w:insideH w:val="single" w:color="auto" w:sz="4" w:space="0"/>
-            <w:insideV w:val="single" w:color="auto" w:sz="4" w:space="0"/>
-          </w:tblBorders>
           <w:tblLayout w:type="fixed"/>
           <w:tblCellMar>
             <w:top w:w="0" w:type="dxa"/>
@@ -13010,12 +13080,6 @@
             <w:insideV w:val="single" w:color="auto" w:sz="4" w:space="0"/>
           </w:tblBorders>
           <w:tblLayout w:type="fixed"/>
-          <w:tblCellMar>
-            <w:top w:w="0" w:type="dxa"/>
-            <w:left w:w="108" w:type="dxa"/>
-            <w:bottom w:w="0" w:type="dxa"/>
-            <w:right w:w="108" w:type="dxa"/>
-          </w:tblCellMar>
         </w:tblPrEx>
         <w:tc>
           <w:tcPr>
@@ -13303,12 +13367,6 @@
             <w:insideV w:val="single" w:color="auto" w:sz="4" w:space="0"/>
           </w:tblBorders>
           <w:tblLayout w:type="fixed"/>
-          <w:tblCellMar>
-            <w:top w:w="0" w:type="dxa"/>
-            <w:left w:w="108" w:type="dxa"/>
-            <w:bottom w:w="0" w:type="dxa"/>
-            <w:right w:w="108" w:type="dxa"/>
-          </w:tblCellMar>
         </w:tblPrEx>
         <w:tc>
           <w:tcPr>
@@ -13565,12 +13623,6 @@
             <w:insideV w:val="single" w:color="auto" w:sz="4" w:space="0"/>
           </w:tblBorders>
           <w:tblLayout w:type="fixed"/>
-          <w:tblCellMar>
-            <w:top w:w="0" w:type="dxa"/>
-            <w:left w:w="108" w:type="dxa"/>
-            <w:bottom w:w="0" w:type="dxa"/>
-            <w:right w:w="108" w:type="dxa"/>
-          </w:tblCellMar>
         </w:tblPrEx>
         <w:tc>
           <w:tcPr>
@@ -13835,12 +13887,6 @@
             <w:insideV w:val="single" w:color="auto" w:sz="4" w:space="0"/>
           </w:tblBorders>
           <w:tblLayout w:type="fixed"/>
-          <w:tblCellMar>
-            <w:top w:w="0" w:type="dxa"/>
-            <w:left w:w="108" w:type="dxa"/>
-            <w:bottom w:w="0" w:type="dxa"/>
-            <w:right w:w="108" w:type="dxa"/>
-          </w:tblCellMar>
         </w:tblPrEx>
         <w:tc>
           <w:tcPr>
@@ -14105,12 +14151,6 @@
             <w:insideV w:val="single" w:color="auto" w:sz="4" w:space="0"/>
           </w:tblBorders>
           <w:tblLayout w:type="fixed"/>
-          <w:tblCellMar>
-            <w:top w:w="0" w:type="dxa"/>
-            <w:left w:w="108" w:type="dxa"/>
-            <w:bottom w:w="0" w:type="dxa"/>
-            <w:right w:w="108" w:type="dxa"/>
-          </w:tblCellMar>
         </w:tblPrEx>
         <w:tc>
           <w:tcPr>
@@ -14572,14 +14612,6 @@
       </w:tr>
       <w:tr>
         <w:tblPrEx>
-          <w:tblBorders>
-            <w:top w:val="single" w:color="auto" w:sz="4" w:space="0"/>
-            <w:left w:val="single" w:color="auto" w:sz="4" w:space="0"/>
-            <w:bottom w:val="single" w:color="auto" w:sz="4" w:space="0"/>
-            <w:right w:val="single" w:color="auto" w:sz="4" w:space="0"/>
-            <w:insideH w:val="single" w:color="auto" w:sz="4" w:space="0"/>
-            <w:insideV w:val="single" w:color="auto" w:sz="4" w:space="0"/>
-          </w:tblBorders>
           <w:tblLayout w:type="fixed"/>
           <w:tblCellMar>
             <w:top w:w="0" w:type="dxa"/>
@@ -14736,23 +14768,6 @@
         </w:tc>
       </w:tr>
       <w:tr>
-        <w:tblPrEx>
-          <w:tblBorders>
-            <w:top w:val="single" w:color="auto" w:sz="4" w:space="0"/>
-            <w:left w:val="single" w:color="auto" w:sz="4" w:space="0"/>
-            <w:bottom w:val="single" w:color="auto" w:sz="4" w:space="0"/>
-            <w:right w:val="single" w:color="auto" w:sz="4" w:space="0"/>
-            <w:insideH w:val="single" w:color="auto" w:sz="4" w:space="0"/>
-            <w:insideV w:val="single" w:color="auto" w:sz="4" w:space="0"/>
-          </w:tblBorders>
-          <w:tblLayout w:type="fixed"/>
-          <w:tblCellMar>
-            <w:top w:w="0" w:type="dxa"/>
-            <w:left w:w="108" w:type="dxa"/>
-            <w:bottom w:w="0" w:type="dxa"/>
-            <w:right w:w="108" w:type="dxa"/>
-          </w:tblCellMar>
-        </w:tblPrEx>
         <w:tc>
           <w:tcPr>
             <w:tcW w:w="1843" w:type="dxa"/>
@@ -14857,14 +14872,6 @@
       </w:tr>
       <w:tr>
         <w:tblPrEx>
-          <w:tblBorders>
-            <w:top w:val="single" w:color="auto" w:sz="4" w:space="0"/>
-            <w:left w:val="single" w:color="auto" w:sz="4" w:space="0"/>
-            <w:bottom w:val="single" w:color="auto" w:sz="4" w:space="0"/>
-            <w:right w:val="single" w:color="auto" w:sz="4" w:space="0"/>
-            <w:insideH w:val="single" w:color="auto" w:sz="4" w:space="0"/>
-            <w:insideV w:val="single" w:color="auto" w:sz="4" w:space="0"/>
-          </w:tblBorders>
           <w:tblLayout w:type="fixed"/>
           <w:tblCellMar>
             <w:top w:w="0" w:type="dxa"/>
@@ -15327,12 +15334,6 @@
             <w:insideV w:val="single" w:color="auto" w:sz="4" w:space="0"/>
           </w:tblBorders>
           <w:tblLayout w:type="fixed"/>
-          <w:tblCellMar>
-            <w:top w:w="0" w:type="dxa"/>
-            <w:left w:w="108" w:type="dxa"/>
-            <w:bottom w:w="0" w:type="dxa"/>
-            <w:right w:w="108" w:type="dxa"/>
-          </w:tblCellMar>
         </w:tblPrEx>
         <w:tc>
           <w:tcPr>
@@ -15606,12 +15607,6 @@
             <w:insideV w:val="single" w:color="auto" w:sz="4" w:space="0"/>
           </w:tblBorders>
           <w:tblLayout w:type="fixed"/>
-          <w:tblCellMar>
-            <w:top w:w="0" w:type="dxa"/>
-            <w:left w:w="108" w:type="dxa"/>
-            <w:bottom w:w="0" w:type="dxa"/>
-            <w:right w:w="108" w:type="dxa"/>
-          </w:tblCellMar>
         </w:tblPrEx>
         <w:tc>
           <w:tcPr>
@@ -15889,14 +15884,6 @@
       </w:tr>
       <w:tr>
         <w:tblPrEx>
-          <w:tblBorders>
-            <w:top w:val="single" w:color="auto" w:sz="4" w:space="0"/>
-            <w:left w:val="single" w:color="auto" w:sz="4" w:space="0"/>
-            <w:bottom w:val="single" w:color="auto" w:sz="4" w:space="0"/>
-            <w:right w:val="single" w:color="auto" w:sz="4" w:space="0"/>
-            <w:insideH w:val="single" w:color="auto" w:sz="4" w:space="0"/>
-            <w:insideV w:val="single" w:color="auto" w:sz="4" w:space="0"/>
-          </w:tblBorders>
           <w:tblLayout w:type="fixed"/>
           <w:tblCellMar>
             <w:top w:w="0" w:type="dxa"/>
@@ -16052,12 +16039,6 @@
             <w:insideV w:val="single" w:color="auto" w:sz="4" w:space="0"/>
           </w:tblBorders>
           <w:tblLayout w:type="fixed"/>
-          <w:tblCellMar>
-            <w:top w:w="0" w:type="dxa"/>
-            <w:left w:w="108" w:type="dxa"/>
-            <w:bottom w:w="0" w:type="dxa"/>
-            <w:right w:w="108" w:type="dxa"/>
-          </w:tblCellMar>
         </w:tblPrEx>
         <w:tc>
           <w:tcPr>
@@ -16334,12 +16315,6 @@
             <w:insideV w:val="single" w:color="auto" w:sz="4" w:space="0"/>
           </w:tblBorders>
           <w:tblLayout w:type="fixed"/>
-          <w:tblCellMar>
-            <w:top w:w="0" w:type="dxa"/>
-            <w:left w:w="108" w:type="dxa"/>
-            <w:bottom w:w="0" w:type="dxa"/>
-            <w:right w:w="108" w:type="dxa"/>
-          </w:tblCellMar>
         </w:tblPrEx>
         <w:tc>
           <w:tcPr>
@@ -16637,12 +16612,6 @@
             <w:insideV w:val="single" w:color="auto" w:sz="4" w:space="0"/>
           </w:tblBorders>
           <w:tblLayout w:type="fixed"/>
-          <w:tblCellMar>
-            <w:top w:w="0" w:type="dxa"/>
-            <w:left w:w="108" w:type="dxa"/>
-            <w:bottom w:w="0" w:type="dxa"/>
-            <w:right w:w="108" w:type="dxa"/>
-          </w:tblCellMar>
         </w:tblPrEx>
         <w:tc>
           <w:tcPr>
@@ -16927,12 +16896,6 @@
             <w:insideV w:val="single" w:color="auto" w:sz="4" w:space="0"/>
           </w:tblBorders>
           <w:tblLayout w:type="fixed"/>
-          <w:tblCellMar>
-            <w:top w:w="0" w:type="dxa"/>
-            <w:left w:w="108" w:type="dxa"/>
-            <w:bottom w:w="0" w:type="dxa"/>
-            <w:right w:w="108" w:type="dxa"/>
-          </w:tblCellMar>
         </w:tblPrEx>
         <w:tc>
           <w:tcPr>
@@ -17283,12 +17246,6 @@
             <w:insideV w:val="single" w:color="auto" w:sz="4" w:space="0"/>
           </w:tblBorders>
           <w:tblLayout w:type="fixed"/>
-          <w:tblCellMar>
-            <w:top w:w="0" w:type="dxa"/>
-            <w:left w:w="108" w:type="dxa"/>
-            <w:bottom w:w="0" w:type="dxa"/>
-            <w:right w:w="108" w:type="dxa"/>
-          </w:tblCellMar>
         </w:tblPrEx>
         <w:tc>
           <w:tcPr>
@@ -17443,14 +17400,6 @@
       </w:tr>
       <w:tr>
         <w:tblPrEx>
-          <w:tblBorders>
-            <w:top w:val="single" w:color="auto" w:sz="4" w:space="0"/>
-            <w:left w:val="single" w:color="auto" w:sz="4" w:space="0"/>
-            <w:bottom w:val="single" w:color="auto" w:sz="4" w:space="0"/>
-            <w:right w:val="single" w:color="auto" w:sz="4" w:space="0"/>
-            <w:insideH w:val="single" w:color="auto" w:sz="4" w:space="0"/>
-            <w:insideV w:val="single" w:color="auto" w:sz="4" w:space="0"/>
-          </w:tblBorders>
           <w:tblLayout w:type="fixed"/>
           <w:tblCellMar>
             <w:top w:w="0" w:type="dxa"/>
@@ -17583,12 +17532,6 @@
             <w:insideV w:val="single" w:color="auto" w:sz="4" w:space="0"/>
           </w:tblBorders>
           <w:tblLayout w:type="fixed"/>
-          <w:tblCellMar>
-            <w:top w:w="0" w:type="dxa"/>
-            <w:left w:w="108" w:type="dxa"/>
-            <w:bottom w:w="0" w:type="dxa"/>
-            <w:right w:w="108" w:type="dxa"/>
-          </w:tblCellMar>
         </w:tblPrEx>
         <w:tc>
           <w:tcPr>
@@ -18200,12 +18143,6 @@
             <w:insideV w:val="single" w:color="auto" w:sz="4" w:space="0"/>
           </w:tblBorders>
           <w:tblLayout w:type="fixed"/>
-          <w:tblCellMar>
-            <w:top w:w="0" w:type="dxa"/>
-            <w:left w:w="108" w:type="dxa"/>
-            <w:bottom w:w="0" w:type="dxa"/>
-            <w:right w:w="108" w:type="dxa"/>
-          </w:tblCellMar>
         </w:tblPrEx>
         <w:tc>
           <w:tcPr>
@@ -18465,12 +18402,6 @@
             <w:insideV w:val="single" w:color="auto" w:sz="4" w:space="0"/>
           </w:tblBorders>
           <w:tblLayout w:type="fixed"/>
-          <w:tblCellMar>
-            <w:top w:w="0" w:type="dxa"/>
-            <w:left w:w="108" w:type="dxa"/>
-            <w:bottom w:w="0" w:type="dxa"/>
-            <w:right w:w="108" w:type="dxa"/>
-          </w:tblCellMar>
         </w:tblPrEx>
         <w:tc>
           <w:tcPr>
@@ -18741,12 +18672,6 @@
             <w:insideV w:val="single" w:color="auto" w:sz="4" w:space="0"/>
           </w:tblBorders>
           <w:tblLayout w:type="fixed"/>
-          <w:tblCellMar>
-            <w:top w:w="0" w:type="dxa"/>
-            <w:left w:w="108" w:type="dxa"/>
-            <w:bottom w:w="0" w:type="dxa"/>
-            <w:right w:w="108" w:type="dxa"/>
-          </w:tblCellMar>
         </w:tblPrEx>
         <w:tc>
           <w:tcPr>
@@ -19453,12 +19378,6 @@
             <w:insideV w:val="single" w:color="auto" w:sz="4" w:space="0"/>
           </w:tblBorders>
           <w:tblLayout w:type="fixed"/>
-          <w:tblCellMar>
-            <w:top w:w="0" w:type="dxa"/>
-            <w:left w:w="108" w:type="dxa"/>
-            <w:bottom w:w="0" w:type="dxa"/>
-            <w:right w:w="108" w:type="dxa"/>
-          </w:tblCellMar>
         </w:tblPrEx>
         <w:tc>
           <w:tcPr>
@@ -19983,12 +19902,6 @@
             <w:insideV w:val="single" w:color="auto" w:sz="4" w:space="0"/>
           </w:tblBorders>
           <w:tblLayout w:type="fixed"/>
-          <w:tblCellMar>
-            <w:top w:w="0" w:type="dxa"/>
-            <w:left w:w="108" w:type="dxa"/>
-            <w:bottom w:w="0" w:type="dxa"/>
-            <w:right w:w="108" w:type="dxa"/>
-          </w:tblCellMar>
         </w:tblPrEx>
         <w:tc>
           <w:tcPr>
@@ -20334,12 +20247,6 @@
             <w:insideV w:val="single" w:color="auto" w:sz="4" w:space="0"/>
           </w:tblBorders>
           <w:tblLayout w:type="fixed"/>
-          <w:tblCellMar>
-            <w:top w:w="0" w:type="dxa"/>
-            <w:left w:w="108" w:type="dxa"/>
-            <w:bottom w:w="0" w:type="dxa"/>
-            <w:right w:w="108" w:type="dxa"/>
-          </w:tblCellMar>
         </w:tblPrEx>
         <w:tc>
           <w:tcPr>
@@ -20588,12 +20495,6 @@
             <w:insideV w:val="single" w:color="auto" w:sz="4" w:space="0"/>
           </w:tblBorders>
           <w:tblLayout w:type="fixed"/>
-          <w:tblCellMar>
-            <w:top w:w="0" w:type="dxa"/>
-            <w:left w:w="108" w:type="dxa"/>
-            <w:bottom w:w="0" w:type="dxa"/>
-            <w:right w:w="108" w:type="dxa"/>
-          </w:tblCellMar>
         </w:tblPrEx>
         <w:tc>
           <w:tcPr>
@@ -20950,14 +20851,6 @@
       </w:tr>
       <w:tr>
         <w:tblPrEx>
-          <w:tblBorders>
-            <w:top w:val="single" w:color="auto" w:sz="4" w:space="0"/>
-            <w:left w:val="single" w:color="auto" w:sz="4" w:space="0"/>
-            <w:bottom w:val="single" w:color="auto" w:sz="4" w:space="0"/>
-            <w:right w:val="single" w:color="auto" w:sz="4" w:space="0"/>
-            <w:insideH w:val="single" w:color="auto" w:sz="4" w:space="0"/>
-            <w:insideV w:val="single" w:color="auto" w:sz="4" w:space="0"/>
-          </w:tblBorders>
           <w:tblLayout w:type="fixed"/>
           <w:tblCellMar>
             <w:top w:w="0" w:type="dxa"/>
@@ -21101,12 +20994,6 @@
             <w:insideV w:val="single" w:color="auto" w:sz="4" w:space="0"/>
           </w:tblBorders>
           <w:tblLayout w:type="fixed"/>
-          <w:tblCellMar>
-            <w:top w:w="0" w:type="dxa"/>
-            <w:left w:w="108" w:type="dxa"/>
-            <w:bottom w:w="0" w:type="dxa"/>
-            <w:right w:w="108" w:type="dxa"/>
-          </w:tblCellMar>
         </w:tblPrEx>
         <w:tc>
           <w:tcPr>
@@ -21393,12 +21280,6 @@
             <w:insideV w:val="single" w:color="auto" w:sz="4" w:space="0"/>
           </w:tblBorders>
           <w:tblLayout w:type="fixed"/>
-          <w:tblCellMar>
-            <w:top w:w="0" w:type="dxa"/>
-            <w:left w:w="108" w:type="dxa"/>
-            <w:bottom w:w="0" w:type="dxa"/>
-            <w:right w:w="108" w:type="dxa"/>
-          </w:tblCellMar>
         </w:tblPrEx>
         <w:tc>
           <w:tcPr>
@@ -21553,14 +21434,6 @@
       </w:tr>
       <w:tr>
         <w:tblPrEx>
-          <w:tblBorders>
-            <w:top w:val="single" w:color="auto" w:sz="4" w:space="0"/>
-            <w:left w:val="single" w:color="auto" w:sz="4" w:space="0"/>
-            <w:bottom w:val="single" w:color="auto" w:sz="4" w:space="0"/>
-            <w:right w:val="single" w:color="auto" w:sz="4" w:space="0"/>
-            <w:insideH w:val="single" w:color="auto" w:sz="4" w:space="0"/>
-            <w:insideV w:val="single" w:color="auto" w:sz="4" w:space="0"/>
-          </w:tblBorders>
           <w:tblLayout w:type="fixed"/>
           <w:tblCellMar>
             <w:top w:w="0" w:type="dxa"/>
@@ -21690,12 +21563,6 @@
             <w:insideV w:val="single" w:color="auto" w:sz="4" w:space="0"/>
           </w:tblBorders>
           <w:tblLayout w:type="fixed"/>
-          <w:tblCellMar>
-            <w:top w:w="0" w:type="dxa"/>
-            <w:left w:w="108" w:type="dxa"/>
-            <w:bottom w:w="0" w:type="dxa"/>
-            <w:right w:w="108" w:type="dxa"/>
-          </w:tblCellMar>
         </w:tblPrEx>
         <w:tc>
           <w:tcPr>
@@ -21982,12 +21849,6 @@
             <w:insideV w:val="single" w:color="auto" w:sz="4" w:space="0"/>
           </w:tblBorders>
           <w:tblLayout w:type="fixed"/>
-          <w:tblCellMar>
-            <w:top w:w="0" w:type="dxa"/>
-            <w:left w:w="108" w:type="dxa"/>
-            <w:bottom w:w="0" w:type="dxa"/>
-            <w:right w:w="108" w:type="dxa"/>
-          </w:tblCellMar>
         </w:tblPrEx>
         <w:tc>
           <w:tcPr>
@@ -22293,12 +22154,6 @@
             <w:insideV w:val="single" w:color="auto" w:sz="4" w:space="0"/>
           </w:tblBorders>
           <w:tblLayout w:type="fixed"/>
-          <w:tblCellMar>
-            <w:top w:w="0" w:type="dxa"/>
-            <w:left w:w="108" w:type="dxa"/>
-            <w:bottom w:w="0" w:type="dxa"/>
-            <w:right w:w="108" w:type="dxa"/>
-          </w:tblCellMar>
         </w:tblPrEx>
         <w:tc>
           <w:tcPr>
@@ -22546,12 +22401,6 @@
             <w:insideV w:val="single" w:color="auto" w:sz="4" w:space="0"/>
           </w:tblBorders>
           <w:tblLayout w:type="fixed"/>
-          <w:tblCellMar>
-            <w:top w:w="0" w:type="dxa"/>
-            <w:left w:w="108" w:type="dxa"/>
-            <w:bottom w:w="0" w:type="dxa"/>
-            <w:right w:w="108" w:type="dxa"/>
-          </w:tblCellMar>
         </w:tblPrEx>
         <w:tc>
           <w:tcPr>
@@ -22814,14 +22663,6 @@
       </w:tr>
       <w:tr>
         <w:tblPrEx>
-          <w:tblBorders>
-            <w:top w:val="single" w:color="auto" w:sz="4" w:space="0"/>
-            <w:left w:val="single" w:color="auto" w:sz="4" w:space="0"/>
-            <w:bottom w:val="single" w:color="auto" w:sz="4" w:space="0"/>
-            <w:right w:val="single" w:color="auto" w:sz="4" w:space="0"/>
-            <w:insideH w:val="single" w:color="auto" w:sz="4" w:space="0"/>
-            <w:insideV w:val="single" w:color="auto" w:sz="4" w:space="0"/>
-          </w:tblBorders>
           <w:tblLayout w:type="fixed"/>
           <w:tblCellMar>
             <w:top w:w="0" w:type="dxa"/>
@@ -22951,12 +22792,6 @@
             <w:insideV w:val="single" w:color="auto" w:sz="4" w:space="0"/>
           </w:tblBorders>
           <w:tblLayout w:type="fixed"/>
-          <w:tblCellMar>
-            <w:top w:w="0" w:type="dxa"/>
-            <w:left w:w="108" w:type="dxa"/>
-            <w:bottom w:w="0" w:type="dxa"/>
-            <w:right w:w="108" w:type="dxa"/>
-          </w:tblCellMar>
         </w:tblPrEx>
         <w:tc>
           <w:tcPr>
@@ -23234,12 +23069,6 @@
             <w:insideV w:val="single" w:color="auto" w:sz="4" w:space="0"/>
           </w:tblBorders>
           <w:tblLayout w:type="fixed"/>
-          <w:tblCellMar>
-            <w:top w:w="0" w:type="dxa"/>
-            <w:left w:w="108" w:type="dxa"/>
-            <w:bottom w:w="0" w:type="dxa"/>
-            <w:right w:w="108" w:type="dxa"/>
-          </w:tblCellMar>
         </w:tblPrEx>
         <w:tc>
           <w:tcPr>
@@ -23394,14 +23223,6 @@
       </w:tr>
       <w:tr>
         <w:tblPrEx>
-          <w:tblBorders>
-            <w:top w:val="single" w:color="auto" w:sz="4" w:space="0"/>
-            <w:left w:val="single" w:color="auto" w:sz="4" w:space="0"/>
-            <w:bottom w:val="single" w:color="auto" w:sz="4" w:space="0"/>
-            <w:right w:val="single" w:color="auto" w:sz="4" w:space="0"/>
-            <w:insideH w:val="single" w:color="auto" w:sz="4" w:space="0"/>
-            <w:insideV w:val="single" w:color="auto" w:sz="4" w:space="0"/>
-          </w:tblBorders>
           <w:tblLayout w:type="fixed"/>
           <w:tblCellMar>
             <w:top w:w="0" w:type="dxa"/>
@@ -23548,12 +23369,6 @@
             <w:insideV w:val="single" w:color="auto" w:sz="4" w:space="0"/>
           </w:tblBorders>
           <w:tblLayout w:type="fixed"/>
-          <w:tblCellMar>
-            <w:top w:w="0" w:type="dxa"/>
-            <w:left w:w="108" w:type="dxa"/>
-            <w:bottom w:w="0" w:type="dxa"/>
-            <w:right w:w="108" w:type="dxa"/>
-          </w:tblCellMar>
         </w:tblPrEx>
         <w:tc>
           <w:tcPr>
@@ -23840,12 +23655,6 @@
             <w:insideV w:val="single" w:color="auto" w:sz="4" w:space="0"/>
           </w:tblBorders>
           <w:tblLayout w:type="fixed"/>
-          <w:tblCellMar>
-            <w:top w:w="0" w:type="dxa"/>
-            <w:left w:w="108" w:type="dxa"/>
-            <w:bottom w:w="0" w:type="dxa"/>
-            <w:right w:w="108" w:type="dxa"/>
-          </w:tblCellMar>
         </w:tblPrEx>
         <w:tc>
           <w:tcPr>
@@ -23891,8 +23700,14 @@
           <w:ilvl w:val="0"/>
           <w:numId w:val="6"/>
         </w:numPr>
+        <w:rPr>
+          <w:color w:val="333399"/>
+        </w:rPr>
       </w:pPr>
       <w:r>
+        <w:rPr>
+          <w:color w:val="333399"/>
+        </w:rPr>
         <w:t>店铺模块</w:t>
       </w:r>
     </w:p>
@@ -24017,14 +23832,6 @@
       </w:tr>
       <w:tr>
         <w:tblPrEx>
-          <w:tblBorders>
-            <w:top w:val="single" w:color="auto" w:sz="4" w:space="0"/>
-            <w:left w:val="single" w:color="auto" w:sz="4" w:space="0"/>
-            <w:bottom w:val="single" w:color="auto" w:sz="4" w:space="0"/>
-            <w:right w:val="single" w:color="auto" w:sz="4" w:space="0"/>
-            <w:insideH w:val="single" w:color="auto" w:sz="4" w:space="0"/>
-            <w:insideV w:val="single" w:color="auto" w:sz="4" w:space="0"/>
-          </w:tblBorders>
           <w:tblLayout w:type="fixed"/>
           <w:tblCellMar>
             <w:top w:w="0" w:type="dxa"/>
@@ -24331,7 +24138,13 @@
           </w:tcPr>
           <w:p>
             <w:r>
-              <w:t>格式:在文档最后(5个以内)</w:t>
+              <w:t>格式:</w:t>
+            </w:r>
+            <w:r>
+              <w:t>array</w:t>
+            </w:r>
+            <w:r>
+              <w:t>在文档最后(5个以内)</w:t>
             </w:r>
           </w:p>
         </w:tc>
@@ -24461,10 +24274,7 @@
         </w:tc>
       </w:tr>
     </w:tbl>
-    <w:p>
-      <w:bookmarkStart w:id="0" w:name="_GoBack"/>
-      <w:bookmarkEnd w:id="0"/>
-    </w:p>
+    <w:p/>
     <w:p/>
     <w:p>
       <w:r>
@@ -24518,8 +24328,8 @@
         </w:tblCellMar>
       </w:tblPr>
       <w:tblGrid>
-        <w:gridCol w:w="1286"/>
-        <w:gridCol w:w="1279"/>
+        <w:gridCol w:w="1341"/>
+        <w:gridCol w:w="1224"/>
         <w:gridCol w:w="2905"/>
         <w:gridCol w:w="2902"/>
       </w:tblGrid>
@@ -24546,7 +24356,7 @@
         </w:trPr>
         <w:tc>
           <w:tcPr>
-            <w:tcW w:w="1286" w:type="dxa"/>
+            <w:tcW w:w="1341" w:type="dxa"/>
             <w:vAlign w:val="top"/>
           </w:tcPr>
           <w:p>
@@ -24557,7 +24367,7 @@
         </w:tc>
         <w:tc>
           <w:tcPr>
-            <w:tcW w:w="4184" w:type="dxa"/>
+            <w:tcW w:w="4129" w:type="dxa"/>
             <w:gridSpan w:val="2"/>
             <w:vAlign w:val="top"/>
           </w:tcPr>
@@ -24578,14 +24388,6 @@
       </w:tr>
       <w:tr>
         <w:tblPrEx>
-          <w:tblBorders>
-            <w:top w:val="single" w:color="auto" w:sz="4" w:space="0"/>
-            <w:left w:val="single" w:color="auto" w:sz="4" w:space="0"/>
-            <w:bottom w:val="single" w:color="auto" w:sz="4" w:space="0"/>
-            <w:right w:val="single" w:color="auto" w:sz="4" w:space="0"/>
-            <w:insideH w:val="single" w:color="auto" w:sz="4" w:space="0"/>
-            <w:insideV w:val="single" w:color="auto" w:sz="4" w:space="0"/>
-          </w:tblBorders>
           <w:tblLayout w:type="fixed"/>
           <w:tblCellMar>
             <w:top w:w="0" w:type="dxa"/>
@@ -24599,7 +24401,7 @@
         </w:trPr>
         <w:tc>
           <w:tcPr>
-            <w:tcW w:w="1286" w:type="dxa"/>
+            <w:tcW w:w="1341" w:type="dxa"/>
             <w:vAlign w:val="top"/>
           </w:tcPr>
           <w:p>
@@ -24610,7 +24412,7 @@
         </w:tc>
         <w:tc>
           <w:tcPr>
-            <w:tcW w:w="4184" w:type="dxa"/>
+            <w:tcW w:w="4129" w:type="dxa"/>
             <w:gridSpan w:val="2"/>
             <w:vAlign w:val="top"/>
           </w:tcPr>
@@ -24652,7 +24454,7 @@
         </w:trPr>
         <w:tc>
           <w:tcPr>
-            <w:tcW w:w="1286" w:type="dxa"/>
+            <w:tcW w:w="1341" w:type="dxa"/>
             <w:vMerge w:val="restart"/>
             <w:vAlign w:val="top"/>
           </w:tcPr>
@@ -24664,7 +24466,7 @@
         </w:tc>
         <w:tc>
           <w:tcPr>
-            <w:tcW w:w="1279" w:type="dxa"/>
+            <w:tcW w:w="1224" w:type="dxa"/>
             <w:vAlign w:val="top"/>
           </w:tcPr>
           <w:p>
@@ -24720,7 +24522,7 @@
         </w:trPr>
         <w:tc>
           <w:tcPr>
-            <w:tcW w:w="1286" w:type="dxa"/>
+            <w:tcW w:w="1341" w:type="dxa"/>
             <w:vMerge w:val="continue"/>
             <w:vAlign w:val="top"/>
           </w:tcPr>
@@ -24728,7 +24530,7 @@
         </w:tc>
         <w:tc>
           <w:tcPr>
-            <w:tcW w:w="1279" w:type="dxa"/>
+            <w:tcW w:w="1224" w:type="dxa"/>
             <w:vAlign w:val="top"/>
           </w:tcPr>
           <w:p>
@@ -24784,7 +24586,7 @@
         </w:trPr>
         <w:tc>
           <w:tcPr>
-            <w:tcW w:w="1286" w:type="dxa"/>
+            <w:tcW w:w="1341" w:type="dxa"/>
             <w:vMerge w:val="continue"/>
             <w:vAlign w:val="top"/>
           </w:tcPr>
@@ -24792,7 +24594,7 @@
         </w:tc>
         <w:tc>
           <w:tcPr>
-            <w:tcW w:w="1279" w:type="dxa"/>
+            <w:tcW w:w="1224" w:type="dxa"/>
             <w:vAlign w:val="top"/>
           </w:tcPr>
           <w:p>
@@ -24848,19 +24650,24 @@
         </w:trPr>
         <w:tc>
           <w:tcPr>
-            <w:tcW w:w="1286" w:type="dxa"/>
-            <w:vAlign w:val="top"/>
-          </w:tcPr>
-          <w:p/>
-        </w:tc>
-        <w:tc>
-          <w:tcPr>
-            <w:tcW w:w="1279" w:type="dxa"/>
-            <w:vAlign w:val="top"/>
-          </w:tcPr>
-          <w:p>
-            <w:r>
-              <w:t>avatar</w:t>
+            <w:tcW w:w="1341" w:type="dxa"/>
+            <w:vMerge w:val="restart"/>
+            <w:vAlign w:val="top"/>
+          </w:tcPr>
+          <w:p>
+            <w:r>
+              <w:t>返回参数</w:t>
+            </w:r>
+          </w:p>
+        </w:tc>
+        <w:tc>
+          <w:tcPr>
+            <w:tcW w:w="1224" w:type="dxa"/>
+            <w:vAlign w:val="top"/>
+          </w:tcPr>
+          <w:p>
+            <w:r>
+              <w:t>errCode</w:t>
             </w:r>
           </w:p>
         </w:tc>
@@ -24871,7 +24678,7 @@
           </w:tcPr>
           <w:p>
             <w:r>
-              <w:t>头像url</w:t>
+              <w:t>0</w:t>
             </w:r>
           </w:p>
         </w:tc>
@@ -24881,11 +24688,7 @@
             <w:textDirection w:val="lrTb"/>
             <w:vAlign w:val="top"/>
           </w:tcPr>
-          <w:p>
-            <w:r>
-              <w:t>格式:在文档最后(5个以内)</w:t>
-            </w:r>
-          </w:p>
+          <w:p/>
         </w:tc>
       </w:tr>
       <w:tr>
@@ -24911,79 +24714,15 @@
         </w:trPr>
         <w:tc>
           <w:tcPr>
-            <w:tcW w:w="1286" w:type="dxa"/>
-            <w:vMerge w:val="restart"/>
-            <w:vAlign w:val="top"/>
-          </w:tcPr>
-          <w:p>
-            <w:r>
-              <w:t>返回参数</w:t>
-            </w:r>
-          </w:p>
-        </w:tc>
-        <w:tc>
-          <w:tcPr>
-            <w:tcW w:w="1279" w:type="dxa"/>
-            <w:vAlign w:val="top"/>
-          </w:tcPr>
-          <w:p>
-            <w:r>
-              <w:t>errCode</w:t>
-            </w:r>
-          </w:p>
-        </w:tc>
-        <w:tc>
-          <w:tcPr>
-            <w:tcW w:w="2905" w:type="dxa"/>
-            <w:vAlign w:val="top"/>
-          </w:tcPr>
-          <w:p>
-            <w:r>
-              <w:t>0</w:t>
-            </w:r>
-          </w:p>
-        </w:tc>
-        <w:tc>
-          <w:tcPr>
-            <w:tcW w:w="2902" w:type="dxa"/>
-            <w:textDirection w:val="lrTb"/>
+            <w:tcW w:w="1341" w:type="dxa"/>
+            <w:vMerge w:val="continue"/>
             <w:vAlign w:val="top"/>
           </w:tcPr>
           <w:p/>
         </w:tc>
-      </w:tr>
-      <w:tr>
-        <w:tblPrEx>
-          <w:tblBorders>
-            <w:top w:val="single" w:color="auto" w:sz="4" w:space="0"/>
-            <w:left w:val="single" w:color="auto" w:sz="4" w:space="0"/>
-            <w:bottom w:val="single" w:color="auto" w:sz="4" w:space="0"/>
-            <w:right w:val="single" w:color="auto" w:sz="4" w:space="0"/>
-            <w:insideH w:val="single" w:color="auto" w:sz="4" w:space="0"/>
-            <w:insideV w:val="single" w:color="auto" w:sz="4" w:space="0"/>
-          </w:tblBorders>
-          <w:tblLayout w:type="fixed"/>
-          <w:tblCellMar>
-            <w:top w:w="0" w:type="dxa"/>
-            <w:left w:w="108" w:type="dxa"/>
-            <w:bottom w:w="0" w:type="dxa"/>
-            <w:right w:w="108" w:type="dxa"/>
-          </w:tblCellMar>
-        </w:tblPrEx>
-        <w:trPr>
-          <w:trHeight w:val="394" w:hRule="atLeast"/>
-        </w:trPr>
-        <w:tc>
-          <w:tcPr>
-            <w:tcW w:w="1286" w:type="dxa"/>
-            <w:vMerge w:val="continue"/>
-            <w:vAlign w:val="top"/>
-          </w:tcPr>
-          <w:p/>
-        </w:tc>
-        <w:tc>
-          <w:tcPr>
-            <w:tcW w:w="1279" w:type="dxa"/>
+        <w:tc>
+          <w:tcPr>
+            <w:tcW w:w="1224" w:type="dxa"/>
             <w:vAlign w:val="top"/>
           </w:tcPr>
           <w:p>
@@ -25119,14 +24858,6 @@
       </w:tr>
       <w:tr>
         <w:tblPrEx>
-          <w:tblBorders>
-            <w:top w:val="single" w:color="auto" w:sz="4" w:space="0"/>
-            <w:left w:val="single" w:color="auto" w:sz="4" w:space="0"/>
-            <w:bottom w:val="single" w:color="auto" w:sz="4" w:space="0"/>
-            <w:right w:val="single" w:color="auto" w:sz="4" w:space="0"/>
-            <w:insideH w:val="single" w:color="auto" w:sz="4" w:space="0"/>
-            <w:insideV w:val="single" w:color="auto" w:sz="4" w:space="0"/>
-          </w:tblBorders>
           <w:tblLayout w:type="fixed"/>
           <w:tblCellMar>
             <w:top w:w="0" w:type="dxa"/>
@@ -25498,14 +25229,6 @@
       </w:tr>
       <w:tr>
         <w:tblPrEx>
-          <w:tblBorders>
-            <w:top w:val="single" w:color="auto" w:sz="4" w:space="0"/>
-            <w:left w:val="single" w:color="auto" w:sz="4" w:space="0"/>
-            <w:bottom w:val="single" w:color="auto" w:sz="4" w:space="0"/>
-            <w:right w:val="single" w:color="auto" w:sz="4" w:space="0"/>
-            <w:insideH w:val="single" w:color="auto" w:sz="4" w:space="0"/>
-            <w:insideV w:val="single" w:color="auto" w:sz="4" w:space="0"/>
-          </w:tblBorders>
           <w:tblLayout w:type="fixed"/>
           <w:tblCellMar>
             <w:top w:w="0" w:type="dxa"/>
@@ -25599,14 +25322,6 @@
       </w:tr>
       <w:tr>
         <w:tblPrEx>
-          <w:tblBorders>
-            <w:top w:val="single" w:color="auto" w:sz="4" w:space="0"/>
-            <w:left w:val="single" w:color="auto" w:sz="4" w:space="0"/>
-            <w:bottom w:val="single" w:color="auto" w:sz="4" w:space="0"/>
-            <w:right w:val="single" w:color="auto" w:sz="4" w:space="0"/>
-            <w:insideH w:val="single" w:color="auto" w:sz="4" w:space="0"/>
-            <w:insideV w:val="single" w:color="auto" w:sz="4" w:space="0"/>
-          </w:tblBorders>
           <w:tblLayout w:type="fixed"/>
           <w:tblCellMar>
             <w:top w:w="0" w:type="dxa"/>
@@ -25707,14 +25422,6 @@
       </w:tr>
       <w:tr>
         <w:tblPrEx>
-          <w:tblBorders>
-            <w:top w:val="single" w:color="auto" w:sz="4" w:space="0"/>
-            <w:left w:val="single" w:color="auto" w:sz="4" w:space="0"/>
-            <w:bottom w:val="single" w:color="auto" w:sz="4" w:space="0"/>
-            <w:right w:val="single" w:color="auto" w:sz="4" w:space="0"/>
-            <w:insideH w:val="single" w:color="auto" w:sz="4" w:space="0"/>
-            <w:insideV w:val="single" w:color="auto" w:sz="4" w:space="0"/>
-          </w:tblBorders>
           <w:tblLayout w:type="fixed"/>
           <w:tblCellMar>
             <w:top w:w="0" w:type="dxa"/>
@@ -25796,6 +25503,12 @@
         </w:rPr>
         <w:t>)</w:t>
       </w:r>
+      <w:r>
+        <w:rPr>
+          <w:rFonts w:hint="default"/>
+        </w:rPr>
+        <w:t>asbe</w:t>
+      </w:r>
     </w:p>
     <w:tbl>
       <w:tblPr>
@@ -25870,14 +25583,6 @@
       </w:tr>
       <w:tr>
         <w:tblPrEx>
-          <w:tblBorders>
-            <w:top w:val="single" w:color="auto" w:sz="4" w:space="0"/>
-            <w:left w:val="single" w:color="auto" w:sz="4" w:space="0"/>
-            <w:bottom w:val="single" w:color="auto" w:sz="4" w:space="0"/>
-            <w:right w:val="single" w:color="auto" w:sz="4" w:space="0"/>
-            <w:insideH w:val="single" w:color="auto" w:sz="4" w:space="0"/>
-            <w:insideV w:val="single" w:color="auto" w:sz="4" w:space="0"/>
-          </w:tblBorders>
           <w:tblLayout w:type="fixed"/>
           <w:tblCellMar>
             <w:top w:w="0" w:type="dxa"/>
@@ -26412,7 +26117,15 @@
           </w:tcPr>
           <w:p>
             <w:r>
-              <w:t>字符串(2,40)</w:t>
+              <w:t>字符串(2,</w:t>
+            </w:r>
+            <w:r>
+              <w:t>50</w:t>
+            </w:r>
+            <w:bookmarkStart w:id="0" w:name="_GoBack"/>
+            <w:bookmarkEnd w:id="0"/>
+            <w:r>
+              <w:t>0)</w:t>
             </w:r>
           </w:p>
         </w:tc>
@@ -27379,14 +27092,6 @@
       </w:tr>
       <w:tr>
         <w:tblPrEx>
-          <w:tblBorders>
-            <w:top w:val="single" w:color="auto" w:sz="4" w:space="0"/>
-            <w:left w:val="single" w:color="auto" w:sz="4" w:space="0"/>
-            <w:bottom w:val="single" w:color="auto" w:sz="4" w:space="0"/>
-            <w:right w:val="single" w:color="auto" w:sz="4" w:space="0"/>
-            <w:insideH w:val="single" w:color="auto" w:sz="4" w:space="0"/>
-            <w:insideV w:val="single" w:color="auto" w:sz="4" w:space="0"/>
-          </w:tblBorders>
           <w:tblLayout w:type="fixed"/>
           <w:tblCellMar>
             <w:top w:w="0" w:type="dxa"/>
@@ -27479,14 +27184,6 @@
       </w:tr>
       <w:tr>
         <w:tblPrEx>
-          <w:tblBorders>
-            <w:top w:val="single" w:color="auto" w:sz="4" w:space="0"/>
-            <w:left w:val="single" w:color="auto" w:sz="4" w:space="0"/>
-            <w:bottom w:val="single" w:color="auto" w:sz="4" w:space="0"/>
-            <w:right w:val="single" w:color="auto" w:sz="4" w:space="0"/>
-            <w:insideH w:val="single" w:color="auto" w:sz="4" w:space="0"/>
-            <w:insideV w:val="single" w:color="auto" w:sz="4" w:space="0"/>
-          </w:tblBorders>
           <w:tblLayout w:type="fixed"/>
           <w:tblCellMar>
             <w:top w:w="0" w:type="dxa"/>
@@ -28042,14 +27739,6 @@
       </w:tr>
       <w:tr>
         <w:tblPrEx>
-          <w:tblBorders>
-            <w:top w:val="single" w:color="auto" w:sz="4" w:space="0"/>
-            <w:left w:val="single" w:color="auto" w:sz="4" w:space="0"/>
-            <w:bottom w:val="single" w:color="auto" w:sz="4" w:space="0"/>
-            <w:right w:val="single" w:color="auto" w:sz="4" w:space="0"/>
-            <w:insideH w:val="single" w:color="auto" w:sz="4" w:space="0"/>
-            <w:insideV w:val="single" w:color="auto" w:sz="4" w:space="0"/>
-          </w:tblBorders>
           <w:tblLayout w:type="fixed"/>
           <w:tblCellMar>
             <w:top w:w="0" w:type="dxa"/>
@@ -28142,14 +27831,6 @@
       </w:tr>
       <w:tr>
         <w:tblPrEx>
-          <w:tblBorders>
-            <w:top w:val="single" w:color="auto" w:sz="4" w:space="0"/>
-            <w:left w:val="single" w:color="auto" w:sz="4" w:space="0"/>
-            <w:bottom w:val="single" w:color="auto" w:sz="4" w:space="0"/>
-            <w:right w:val="single" w:color="auto" w:sz="4" w:space="0"/>
-            <w:insideH w:val="single" w:color="auto" w:sz="4" w:space="0"/>
-            <w:insideV w:val="single" w:color="auto" w:sz="4" w:space="0"/>
-          </w:tblBorders>
           <w:tblLayout w:type="fixed"/>
           <w:tblCellMar>
             <w:top w:w="0" w:type="dxa"/>
@@ -28353,14 +28034,6 @@
       </w:tr>
       <w:tr>
         <w:tblPrEx>
-          <w:tblBorders>
-            <w:top w:val="single" w:color="auto" w:sz="4" w:space="0"/>
-            <w:left w:val="single" w:color="auto" w:sz="4" w:space="0"/>
-            <w:bottom w:val="single" w:color="auto" w:sz="4" w:space="0"/>
-            <w:right w:val="single" w:color="auto" w:sz="4" w:space="0"/>
-            <w:insideH w:val="single" w:color="auto" w:sz="4" w:space="0"/>
-            <w:insideV w:val="single" w:color="auto" w:sz="4" w:space="0"/>
-          </w:tblBorders>
           <w:tblLayout w:type="fixed"/>
           <w:tblCellMar>
             <w:top w:w="0" w:type="dxa"/>
@@ -28981,14 +28654,6 @@
       </w:tr>
       <w:tr>
         <w:tblPrEx>
-          <w:tblBorders>
-            <w:top w:val="single" w:color="auto" w:sz="4" w:space="0"/>
-            <w:left w:val="single" w:color="auto" w:sz="4" w:space="0"/>
-            <w:bottom w:val="single" w:color="auto" w:sz="4" w:space="0"/>
-            <w:right w:val="single" w:color="auto" w:sz="4" w:space="0"/>
-            <w:insideH w:val="single" w:color="auto" w:sz="4" w:space="0"/>
-            <w:insideV w:val="single" w:color="auto" w:sz="4" w:space="0"/>
-          </w:tblBorders>
           <w:tblLayout w:type="fixed"/>
           <w:tblCellMar>
             <w:top w:w="0" w:type="dxa"/>
@@ -29364,14 +29029,6 @@
       </w:tr>
       <w:tr>
         <w:tblPrEx>
-          <w:tblBorders>
-            <w:top w:val="single" w:color="auto" w:sz="4" w:space="0"/>
-            <w:left w:val="single" w:color="auto" w:sz="4" w:space="0"/>
-            <w:bottom w:val="single" w:color="auto" w:sz="4" w:space="0"/>
-            <w:right w:val="single" w:color="auto" w:sz="4" w:space="0"/>
-            <w:insideH w:val="single" w:color="auto" w:sz="4" w:space="0"/>
-            <w:insideV w:val="single" w:color="auto" w:sz="4" w:space="0"/>
-          </w:tblBorders>
           <w:tblLayout w:type="fixed"/>
           <w:tblCellMar>
             <w:top w:w="0" w:type="dxa"/>
@@ -29791,14 +29448,6 @@
       </w:tr>
       <w:tr>
         <w:tblPrEx>
-          <w:tblBorders>
-            <w:top w:val="single" w:color="auto" w:sz="4" w:space="0"/>
-            <w:left w:val="single" w:color="auto" w:sz="4" w:space="0"/>
-            <w:bottom w:val="single" w:color="auto" w:sz="4" w:space="0"/>
-            <w:right w:val="single" w:color="auto" w:sz="4" w:space="0"/>
-            <w:insideH w:val="single" w:color="auto" w:sz="4" w:space="0"/>
-            <w:insideV w:val="single" w:color="auto" w:sz="4" w:space="0"/>
-          </w:tblBorders>
           <w:tblLayout w:type="fixed"/>
           <w:tblCellMar>
             <w:top w:w="0" w:type="dxa"/>
@@ -29891,14 +29540,6 @@
       </w:tr>
       <w:tr>
         <w:tblPrEx>
-          <w:tblBorders>
-            <w:top w:val="single" w:color="auto" w:sz="4" w:space="0"/>
-            <w:left w:val="single" w:color="auto" w:sz="4" w:space="0"/>
-            <w:bottom w:val="single" w:color="auto" w:sz="4" w:space="0"/>
-            <w:right w:val="single" w:color="auto" w:sz="4" w:space="0"/>
-            <w:insideH w:val="single" w:color="auto" w:sz="4" w:space="0"/>
-            <w:insideV w:val="single" w:color="auto" w:sz="4" w:space="0"/>
-          </w:tblBorders>
           <w:tblLayout w:type="fixed"/>
           <w:tblCellMar>
             <w:top w:w="0" w:type="dxa"/>

</xml_diff>